<commit_message>
Added section on lambda application to a DataFrame
</commit_message>
<xml_diff>
--- a/spark_cheatsheet.docx
+++ b/spark_cheatsheet.docx
@@ -6,7 +6,7 @@
       <w:pPr>
         <w:pStyle w:val="Title"/>
       </w:pPr>
-      <w:bookmarkStart w:id="0" w:name="_Toc456488920"/>
+      <w:bookmarkStart w:id="0" w:name="_Toc457108750"/>
       <w:r>
         <w:t>Spark Cheatsheet</w:t>
       </w:r>
@@ -66,7 +66,7 @@
           <w:r>
             <w:fldChar w:fldCharType="separate"/>
           </w:r>
-          <w:hyperlink w:anchor="_Toc456488920" w:history="1">
+          <w:hyperlink w:anchor="_Toc457108750" w:history="1">
             <w:r>
               <w:rPr>
                 <w:rStyle w:val="Hyperlink"/>
@@ -93,7 +93,7 @@
                 <w:noProof/>
                 <w:webHidden/>
               </w:rPr>
-              <w:instrText xml:space="preserve"> PAGEREF _Toc456488920 \h </w:instrText>
+              <w:instrText xml:space="preserve"> PAGEREF _Toc457108750 \h </w:instrText>
             </w:r>
             <w:r>
               <w:rPr>
@@ -138,7 +138,7 @@
               <w:lang w:bidi="ar-SA"/>
             </w:rPr>
           </w:pPr>
-          <w:hyperlink w:anchor="_Toc456488921" w:history="1">
+          <w:hyperlink w:anchor="_Toc457108751" w:history="1">
             <w:r>
               <w:rPr>
                 <w:rStyle w:val="Hyperlink"/>
@@ -165,7 +165,7 @@
                 <w:noProof/>
                 <w:webHidden/>
               </w:rPr>
-              <w:instrText xml:space="preserve"> PAGEREF _Toc456488921 \h </w:instrText>
+              <w:instrText xml:space="preserve"> PAGEREF _Toc457108751 \h </w:instrText>
             </w:r>
             <w:r>
               <w:rPr>
@@ -210,7 +210,7 @@
               <w:lang w:bidi="ar-SA"/>
             </w:rPr>
           </w:pPr>
-          <w:hyperlink w:anchor="_Toc456488922" w:history="1">
+          <w:hyperlink w:anchor="_Toc457108752" w:history="1">
             <w:r>
               <w:rPr>
                 <w:rStyle w:val="Hyperlink"/>
@@ -237,7 +237,7 @@
                 <w:noProof/>
                 <w:webHidden/>
               </w:rPr>
-              <w:instrText xml:space="preserve"> PAGEREF _Toc456488922 \h </w:instrText>
+              <w:instrText xml:space="preserve"> PAGEREF _Toc457108752 \h </w:instrText>
             </w:r>
             <w:r>
               <w:rPr>
@@ -282,7 +282,7 @@
               <w:lang w:bidi="ar-SA"/>
             </w:rPr>
           </w:pPr>
-          <w:hyperlink w:anchor="_Toc456488923" w:history="1">
+          <w:hyperlink w:anchor="_Toc457108753" w:history="1">
             <w:r>
               <w:rPr>
                 <w:rStyle w:val="Hyperlink"/>
@@ -309,7 +309,7 @@
                 <w:noProof/>
                 <w:webHidden/>
               </w:rPr>
-              <w:instrText xml:space="preserve"> PAGEREF _Toc456488923 \h </w:instrText>
+              <w:instrText xml:space="preserve"> PAGEREF _Toc457108753 \h </w:instrText>
             </w:r>
             <w:r>
               <w:rPr>
@@ -354,7 +354,7 @@
               <w:lang w:bidi="ar-SA"/>
             </w:rPr>
           </w:pPr>
-          <w:hyperlink w:anchor="_Toc456488924" w:history="1">
+          <w:hyperlink w:anchor="_Toc457108754" w:history="1">
             <w:r>
               <w:rPr>
                 <w:rStyle w:val="Hyperlink"/>
@@ -381,7 +381,7 @@
                 <w:noProof/>
                 <w:webHidden/>
               </w:rPr>
-              <w:instrText xml:space="preserve"> PAGEREF _Toc456488924 \h </w:instrText>
+              <w:instrText xml:space="preserve"> PAGEREF _Toc457108754 \h </w:instrText>
             </w:r>
             <w:r>
               <w:rPr>
@@ -426,13 +426,13 @@
               <w:lang w:bidi="ar-SA"/>
             </w:rPr>
           </w:pPr>
-          <w:hyperlink w:anchor="_Toc456488925" w:history="1">
+          <w:hyperlink w:anchor="_Toc457108755" w:history="1">
             <w:r>
               <w:rPr>
                 <w:rStyle w:val="Hyperlink"/>
                 <w:noProof/>
               </w:rPr>
-              <w:t>Join on two DataFrames</w:t>
+              <w:t>Execute a Lambda on a DataFrame</w:t>
             </w:r>
             <w:r>
               <w:rPr>
@@ -453,7 +453,7 @@
                 <w:noProof/>
                 <w:webHidden/>
               </w:rPr>
-              <w:instrText xml:space="preserve"> PAGEREF _Toc456488925 \h </w:instrText>
+              <w:instrText xml:space="preserve"> PAGEREF _Toc457108755 \h </w:instrText>
             </w:r>
             <w:r>
               <w:rPr>
@@ -498,13 +498,13 @@
               <w:lang w:bidi="ar-SA"/>
             </w:rPr>
           </w:pPr>
-          <w:hyperlink w:anchor="_Toc456488926" w:history="1">
+          <w:hyperlink w:anchor="_Toc457108756" w:history="1">
             <w:r>
               <w:rPr>
                 <w:rStyle w:val="Hyperlink"/>
                 <w:noProof/>
               </w:rPr>
-              <w:t>Read a DataFrame from a Text File</w:t>
+              <w:t>Join on two DataFrames</w:t>
             </w:r>
             <w:r>
               <w:rPr>
@@ -525,7 +525,7 @@
                 <w:noProof/>
                 <w:webHidden/>
               </w:rPr>
-              <w:instrText xml:space="preserve"> PAGEREF _Toc456488926 \h </w:instrText>
+              <w:instrText xml:space="preserve"> PAGEREF _Toc457108756 \h </w:instrText>
             </w:r>
             <w:r>
               <w:rPr>
@@ -545,7 +545,7 @@
                 <w:noProof/>
                 <w:webHidden/>
               </w:rPr>
-              <w:t>3</w:t>
+              <w:t>4</w:t>
             </w:r>
             <w:r>
               <w:rPr>
@@ -570,12 +570,84 @@
               <w:lang w:bidi="ar-SA"/>
             </w:rPr>
           </w:pPr>
-          <w:hyperlink w:anchor="_Toc456488927" w:history="1">
+          <w:hyperlink w:anchor="_Toc457108757" w:history="1">
             <w:r>
               <w:rPr>
                 <w:rStyle w:val="Hyperlink"/>
                 <w:noProof/>
               </w:rPr>
+              <w:t>Read a DataFrame from a Text File</w:t>
+            </w:r>
+            <w:r>
+              <w:rPr>
+                <w:noProof/>
+                <w:webHidden/>
+              </w:rPr>
+              <w:tab/>
+            </w:r>
+            <w:r>
+              <w:rPr>
+                <w:noProof/>
+                <w:webHidden/>
+              </w:rPr>
+              <w:fldChar w:fldCharType="begin"/>
+            </w:r>
+            <w:r>
+              <w:rPr>
+                <w:noProof/>
+                <w:webHidden/>
+              </w:rPr>
+              <w:instrText xml:space="preserve"> PAGEREF _Toc457108757 \h </w:instrText>
+            </w:r>
+            <w:r>
+              <w:rPr>
+                <w:noProof/>
+                <w:webHidden/>
+              </w:rPr>
+            </w:r>
+            <w:r>
+              <w:rPr>
+                <w:noProof/>
+                <w:webHidden/>
+              </w:rPr>
+              <w:fldChar w:fldCharType="separate"/>
+            </w:r>
+            <w:r>
+              <w:rPr>
+                <w:noProof/>
+                <w:webHidden/>
+              </w:rPr>
+              <w:t>4</w:t>
+            </w:r>
+            <w:r>
+              <w:rPr>
+                <w:noProof/>
+                <w:webHidden/>
+              </w:rPr>
+              <w:fldChar w:fldCharType="end"/>
+            </w:r>
+          </w:hyperlink>
+        </w:p>
+        <w:p>
+          <w:pPr>
+            <w:pStyle w:val="TOC2"/>
+            <w:tabs>
+              <w:tab w:val="right" w:leader="dot" w:pos="10880"/>
+            </w:tabs>
+            <w:rPr>
+              <w:rFonts w:eastAsiaTheme="minorEastAsia" w:cstheme="minorBidi"/>
+              <w:noProof/>
+              <w:sz w:val="22"/>
+              <w:szCs w:val="22"/>
+              <w:lang w:bidi="ar-SA"/>
+            </w:rPr>
+          </w:pPr>
+          <w:hyperlink w:anchor="_Toc457108758" w:history="1">
+            <w:r>
+              <w:rPr>
+                <w:rStyle w:val="Hyperlink"/>
+                <w:noProof/>
+              </w:rPr>
               <w:t>Remove Punctuation from a DataFrame Column</w:t>
             </w:r>
             <w:r>
@@ -597,7 +669,7 @@
                 <w:noProof/>
                 <w:webHidden/>
               </w:rPr>
-              <w:instrText xml:space="preserve"> PAGEREF _Toc456488927 \h </w:instrText>
+              <w:instrText xml:space="preserve"> PAGEREF _Toc457108758 \h </w:instrText>
             </w:r>
             <w:r>
               <w:rPr>
@@ -617,7 +689,7 @@
                 <w:noProof/>
                 <w:webHidden/>
               </w:rPr>
-              <w:t>4</w:t>
+              <w:t>5</w:t>
             </w:r>
             <w:r>
               <w:rPr>
@@ -642,7 +714,7 @@
               <w:lang w:bidi="ar-SA"/>
             </w:rPr>
           </w:pPr>
-          <w:hyperlink w:anchor="_Toc456488928" w:history="1">
+          <w:hyperlink w:anchor="_Toc457108759" w:history="1">
             <w:r>
               <w:rPr>
                 <w:rStyle w:val="Hyperlink"/>
@@ -669,7 +741,7 @@
                 <w:noProof/>
                 <w:webHidden/>
               </w:rPr>
-              <w:instrText xml:space="preserve"> PAGEREF _Toc456488928 \h </w:instrText>
+              <w:instrText xml:space="preserve"> PAGEREF _Toc457108759 \h </w:instrText>
             </w:r>
             <w:r>
               <w:rPr>
@@ -689,7 +761,7 @@
                 <w:noProof/>
                 <w:webHidden/>
               </w:rPr>
-              <w:t>5</w:t>
+              <w:t>6</w:t>
             </w:r>
             <w:r>
               <w:rPr>
@@ -714,7 +786,7 @@
               <w:lang w:bidi="ar-SA"/>
             </w:rPr>
           </w:pPr>
-          <w:hyperlink w:anchor="_Toc456488929" w:history="1">
+          <w:hyperlink w:anchor="_Toc457108760" w:history="1">
             <w:r>
               <w:rPr>
                 <w:rStyle w:val="Hyperlink"/>
@@ -741,7 +813,7 @@
                 <w:noProof/>
                 <w:webHidden/>
               </w:rPr>
-              <w:instrText xml:space="preserve"> PAGEREF _Toc456488929 \h </w:instrText>
+              <w:instrText xml:space="preserve"> PAGEREF _Toc457108760 \h </w:instrText>
             </w:r>
             <w:r>
               <w:rPr>
@@ -761,7 +833,7 @@
                 <w:noProof/>
                 <w:webHidden/>
               </w:rPr>
-              <w:t>5</w:t>
+              <w:t>6</w:t>
             </w:r>
             <w:r>
               <w:rPr>
@@ -786,7 +858,7 @@
               <w:lang w:bidi="ar-SA"/>
             </w:rPr>
           </w:pPr>
-          <w:hyperlink w:anchor="_Toc456488930" w:history="1">
+          <w:hyperlink w:anchor="_Toc457108761" w:history="1">
             <w:r>
               <w:rPr>
                 <w:rStyle w:val="Hyperlink"/>
@@ -813,7 +885,7 @@
                 <w:noProof/>
                 <w:webHidden/>
               </w:rPr>
-              <w:instrText xml:space="preserve"> PAGEREF _Toc456488930 \h </w:instrText>
+              <w:instrText xml:space="preserve"> PAGEREF _Toc457108761 \h </w:instrText>
             </w:r>
             <w:r>
               <w:rPr>
@@ -833,7 +905,7 @@
                 <w:noProof/>
                 <w:webHidden/>
               </w:rPr>
-              <w:t>5</w:t>
+              <w:t>6</w:t>
             </w:r>
             <w:r>
               <w:rPr>
@@ -858,7 +930,7 @@
               <w:lang w:bidi="ar-SA"/>
             </w:rPr>
           </w:pPr>
-          <w:hyperlink w:anchor="_Toc456488931" w:history="1">
+          <w:hyperlink w:anchor="_Toc457108762" w:history="1">
             <w:r>
               <w:rPr>
                 <w:rStyle w:val="Hyperlink"/>
@@ -885,7 +957,7 @@
                 <w:noProof/>
                 <w:webHidden/>
               </w:rPr>
-              <w:instrText xml:space="preserve"> PAGEREF _Toc456488931 \h </w:instrText>
+              <w:instrText xml:space="preserve"> PAGEREF _Toc457108762 \h </w:instrText>
             </w:r>
             <w:r>
               <w:rPr>
@@ -905,7 +977,7 @@
                 <w:noProof/>
                 <w:webHidden/>
               </w:rPr>
-              <w:t>5</w:t>
+              <w:t>6</w:t>
             </w:r>
             <w:r>
               <w:rPr>
@@ -930,7 +1002,7 @@
               <w:lang w:bidi="ar-SA"/>
             </w:rPr>
           </w:pPr>
-          <w:hyperlink w:anchor="_Toc456488932" w:history="1">
+          <w:hyperlink w:anchor="_Toc457108763" w:history="1">
             <w:r>
               <w:rPr>
                 <w:rStyle w:val="Hyperlink"/>
@@ -957,7 +1029,7 @@
                 <w:noProof/>
                 <w:webHidden/>
               </w:rPr>
-              <w:instrText xml:space="preserve"> PAGEREF _Toc456488932 \h </w:instrText>
+              <w:instrText xml:space="preserve"> PAGEREF _Toc457108763 \h </w:instrText>
             </w:r>
             <w:r>
               <w:rPr>
@@ -977,7 +1049,7 @@
                 <w:noProof/>
                 <w:webHidden/>
               </w:rPr>
-              <w:t>5</w:t>
+              <w:t>6</w:t>
             </w:r>
             <w:r>
               <w:rPr>
@@ -1002,7 +1074,7 @@
               <w:lang w:bidi="ar-SA"/>
             </w:rPr>
           </w:pPr>
-          <w:hyperlink w:anchor="_Toc456488933" w:history="1">
+          <w:hyperlink w:anchor="_Toc457108764" w:history="1">
             <w:r>
               <w:rPr>
                 <w:rStyle w:val="Hyperlink"/>
@@ -1029,7 +1101,7 @@
                 <w:noProof/>
                 <w:webHidden/>
               </w:rPr>
-              <w:instrText xml:space="preserve"> PAGEREF _Toc456488933 \h </w:instrText>
+              <w:instrText xml:space="preserve"> PAGEREF _Toc457108764 \h </w:instrText>
             </w:r>
             <w:r>
               <w:rPr>
@@ -1049,7 +1121,7 @@
                 <w:noProof/>
                 <w:webHidden/>
               </w:rPr>
-              <w:t>5</w:t>
+              <w:t>6</w:t>
             </w:r>
             <w:r>
               <w:rPr>
@@ -1074,7 +1146,7 @@
               <w:lang w:bidi="ar-SA"/>
             </w:rPr>
           </w:pPr>
-          <w:hyperlink w:anchor="_Toc456488934" w:history="1">
+          <w:hyperlink w:anchor="_Toc457108765" w:history="1">
             <w:r>
               <w:rPr>
                 <w:rStyle w:val="Hyperlink"/>
@@ -1101,7 +1173,7 @@
                 <w:noProof/>
                 <w:webHidden/>
               </w:rPr>
-              <w:instrText xml:space="preserve"> PAGEREF _Toc456488934 \h </w:instrText>
+              <w:instrText xml:space="preserve"> PAGEREF _Toc457108765 \h </w:instrText>
             </w:r>
             <w:r>
               <w:rPr>
@@ -1146,7 +1218,7 @@
               <w:lang w:bidi="ar-SA"/>
             </w:rPr>
           </w:pPr>
-          <w:hyperlink w:anchor="_Toc456488935" w:history="1">
+          <w:hyperlink w:anchor="_Toc457108766" w:history="1">
             <w:r>
               <w:rPr>
                 <w:rStyle w:val="Hyperlink"/>
@@ -1173,7 +1245,7 @@
                 <w:noProof/>
                 <w:webHidden/>
               </w:rPr>
-              <w:instrText xml:space="preserve"> PAGEREF _Toc456488935 \h </w:instrText>
+              <w:instrText xml:space="preserve"> PAGEREF _Toc457108766 \h </w:instrText>
             </w:r>
             <w:r>
               <w:rPr>
@@ -1218,7 +1290,7 @@
               <w:lang w:bidi="ar-SA"/>
             </w:rPr>
           </w:pPr>
-          <w:hyperlink w:anchor="_Toc456488936" w:history="1">
+          <w:hyperlink w:anchor="_Toc457108767" w:history="1">
             <w:r>
               <w:rPr>
                 <w:rStyle w:val="Hyperlink"/>
@@ -1245,7 +1317,7 @@
                 <w:noProof/>
                 <w:webHidden/>
               </w:rPr>
-              <w:instrText xml:space="preserve"> PAGEREF _Toc456488936 \h </w:instrText>
+              <w:instrText xml:space="preserve"> PAGEREF _Toc457108767 \h </w:instrText>
             </w:r>
             <w:r>
               <w:rPr>
@@ -1290,7 +1362,7 @@
               <w:lang w:bidi="ar-SA"/>
             </w:rPr>
           </w:pPr>
-          <w:hyperlink w:anchor="_Toc456488937" w:history="1">
+          <w:hyperlink w:anchor="_Toc457108768" w:history="1">
             <w:r>
               <w:rPr>
                 <w:rStyle w:val="Hyperlink"/>
@@ -1317,7 +1389,7 @@
                 <w:noProof/>
                 <w:webHidden/>
               </w:rPr>
-              <w:instrText xml:space="preserve"> PAGEREF _Toc456488937 \h </w:instrText>
+              <w:instrText xml:space="preserve"> PAGEREF _Toc457108768 \h </w:instrText>
             </w:r>
             <w:r>
               <w:rPr>
@@ -1362,7 +1434,7 @@
               <w:lang w:bidi="ar-SA"/>
             </w:rPr>
           </w:pPr>
-          <w:hyperlink w:anchor="_Toc456488938" w:history="1">
+          <w:hyperlink w:anchor="_Toc457108769" w:history="1">
             <w:r>
               <w:rPr>
                 <w:rStyle w:val="Hyperlink"/>
@@ -1389,7 +1461,7 @@
                 <w:noProof/>
                 <w:webHidden/>
               </w:rPr>
-              <w:instrText xml:space="preserve"> PAGEREF _Toc456488938 \h </w:instrText>
+              <w:instrText xml:space="preserve"> PAGEREF _Toc457108769 \h </w:instrText>
             </w:r>
             <w:r>
               <w:rPr>
@@ -1434,7 +1506,7 @@
               <w:lang w:bidi="ar-SA"/>
             </w:rPr>
           </w:pPr>
-          <w:hyperlink w:anchor="_Toc456488939" w:history="1">
+          <w:hyperlink w:anchor="_Toc457108770" w:history="1">
             <w:r>
               <w:rPr>
                 <w:rStyle w:val="Hyperlink"/>
@@ -1461,7 +1533,7 @@
                 <w:noProof/>
                 <w:webHidden/>
               </w:rPr>
-              <w:instrText xml:space="preserve"> PAGEREF _Toc456488939 \h </w:instrText>
+              <w:instrText xml:space="preserve"> PAGEREF _Toc457108770 \h </w:instrText>
             </w:r>
             <w:r>
               <w:rPr>
@@ -1506,7 +1578,7 @@
               <w:lang w:bidi="ar-SA"/>
             </w:rPr>
           </w:pPr>
-          <w:hyperlink w:anchor="_Toc456488940" w:history="1">
+          <w:hyperlink w:anchor="_Toc457108771" w:history="1">
             <w:r>
               <w:rPr>
                 <w:rStyle w:val="Hyperlink"/>
@@ -1533,7 +1605,7 @@
                 <w:noProof/>
                 <w:webHidden/>
               </w:rPr>
-              <w:instrText xml:space="preserve"> PAGEREF _Toc456488940 \h </w:instrText>
+              <w:instrText xml:space="preserve"> PAGEREF _Toc457108771 \h </w:instrText>
             </w:r>
             <w:r>
               <w:rPr>
@@ -1578,7 +1650,7 @@
               <w:lang w:bidi="ar-SA"/>
             </w:rPr>
           </w:pPr>
-          <w:hyperlink w:anchor="_Toc456488941" w:history="1">
+          <w:hyperlink w:anchor="_Toc457108772" w:history="1">
             <w:r>
               <w:rPr>
                 <w:rStyle w:val="Hyperlink"/>
@@ -1605,7 +1677,7 @@
                 <w:noProof/>
                 <w:webHidden/>
               </w:rPr>
-              <w:instrText xml:space="preserve"> PAGEREF _Toc456488941 \h </w:instrText>
+              <w:instrText xml:space="preserve"> PAGEREF _Toc457108772 \h </w:instrText>
             </w:r>
             <w:r>
               <w:rPr>
@@ -1650,7 +1722,7 @@
               <w:lang w:bidi="ar-SA"/>
             </w:rPr>
           </w:pPr>
-          <w:hyperlink w:anchor="_Toc456488942" w:history="1">
+          <w:hyperlink w:anchor="_Toc457108773" w:history="1">
             <w:r>
               <w:rPr>
                 <w:rStyle w:val="Hyperlink"/>
@@ -1677,7 +1749,7 @@
                 <w:noProof/>
                 <w:webHidden/>
               </w:rPr>
-              <w:instrText xml:space="preserve"> PAGEREF _Toc456488942 \h </w:instrText>
+              <w:instrText xml:space="preserve"> PAGEREF _Toc457108773 \h </w:instrText>
             </w:r>
             <w:r>
               <w:rPr>
@@ -1722,7 +1794,7 @@
               <w:lang w:bidi="ar-SA"/>
             </w:rPr>
           </w:pPr>
-          <w:hyperlink w:anchor="_Toc456488943" w:history="1">
+          <w:hyperlink w:anchor="_Toc457108774" w:history="1">
             <w:r>
               <w:rPr>
                 <w:rStyle w:val="Hyperlink"/>
@@ -1749,7 +1821,7 @@
                 <w:noProof/>
                 <w:webHidden/>
               </w:rPr>
-              <w:instrText xml:space="preserve"> PAGEREF _Toc456488943 \h </w:instrText>
+              <w:instrText xml:space="preserve"> PAGEREF _Toc457108774 \h </w:instrText>
             </w:r>
             <w:r>
               <w:rPr>
@@ -1794,7 +1866,7 @@
               <w:lang w:bidi="ar-SA"/>
             </w:rPr>
           </w:pPr>
-          <w:hyperlink w:anchor="_Toc456488944" w:history="1">
+          <w:hyperlink w:anchor="_Toc457108775" w:history="1">
             <w:r>
               <w:rPr>
                 <w:rStyle w:val="Hyperlink"/>
@@ -1821,7 +1893,7 @@
                 <w:noProof/>
                 <w:webHidden/>
               </w:rPr>
-              <w:instrText xml:space="preserve"> PAGEREF _Toc456488944 \h </w:instrText>
+              <w:instrText xml:space="preserve"> PAGEREF _Toc457108775 \h </w:instrText>
             </w:r>
             <w:r>
               <w:rPr>
@@ -1866,7 +1938,7 @@
               <w:lang w:bidi="ar-SA"/>
             </w:rPr>
           </w:pPr>
-          <w:hyperlink w:anchor="_Toc456488945" w:history="1">
+          <w:hyperlink w:anchor="_Toc457108776" w:history="1">
             <w:r>
               <w:rPr>
                 <w:rStyle w:val="Hyperlink"/>
@@ -1893,7 +1965,7 @@
                 <w:noProof/>
                 <w:webHidden/>
               </w:rPr>
-              <w:instrText xml:space="preserve"> PAGEREF _Toc456488945 \h </w:instrText>
+              <w:instrText xml:space="preserve"> PAGEREF _Toc457108776 \h </w:instrText>
             </w:r>
             <w:r>
               <w:rPr>
@@ -1938,7 +2010,7 @@
               <w:lang w:bidi="ar-SA"/>
             </w:rPr>
           </w:pPr>
-          <w:hyperlink w:anchor="_Toc456488946" w:history="1">
+          <w:hyperlink w:anchor="_Toc457108777" w:history="1">
             <w:r>
               <w:rPr>
                 <w:rStyle w:val="Hyperlink"/>
@@ -1965,7 +2037,7 @@
                 <w:noProof/>
                 <w:webHidden/>
               </w:rPr>
-              <w:instrText xml:space="preserve"> PAGEREF _Toc456488946 \h </w:instrText>
+              <w:instrText xml:space="preserve"> PAGEREF _Toc457108777 \h </w:instrText>
             </w:r>
             <w:r>
               <w:rPr>
@@ -2029,7 +2101,7 @@
         <w:pStyle w:val="Heading1"/>
         <w:spacing w:before="0"/>
       </w:pPr>
-      <w:bookmarkStart w:id="1" w:name="_Toc456488921"/>
+      <w:bookmarkStart w:id="1" w:name="_Toc457108751"/>
       <w:r>
         <w:lastRenderedPageBreak/>
         <w:t>DataFrames</w:t>
@@ -2044,7 +2116,7 @@
       <w:pPr>
         <w:pStyle w:val="Heading2"/>
       </w:pPr>
-      <w:bookmarkStart w:id="2" w:name="_Toc456488922"/>
+      <w:bookmarkStart w:id="2" w:name="_Toc457108752"/>
       <w:r>
         <w:t>Average of a column</w:t>
       </w:r>
@@ -2201,7 +2273,7 @@
       <w:pPr>
         <w:pStyle w:val="Heading2"/>
       </w:pPr>
-      <w:bookmarkStart w:id="3" w:name="_Toc456488923"/>
+      <w:bookmarkStart w:id="3" w:name="_Toc457108753"/>
       <w:r>
         <w:t>Display Data Frame as json</w:t>
       </w:r>
@@ -2386,7 +2458,7 @@
       <w:pPr>
         <w:pStyle w:val="Heading2"/>
       </w:pPr>
-      <w:bookmarkStart w:id="4" w:name="_Toc456488924"/>
+      <w:bookmarkStart w:id="4" w:name="_Toc457108754"/>
       <w:r>
         <w:t>Display a Spark DataFrame schema</w:t>
       </w:r>
@@ -2446,11 +2518,795 @@
       <w:pPr>
         <w:pStyle w:val="Heading2"/>
       </w:pPr>
-      <w:bookmarkStart w:id="5" w:name="_Toc456488925"/>
+      <w:bookmarkStart w:id="5" w:name="_Toc457108755"/>
+      <w:r>
+        <w:t>Execute a Lambda on a DataFrame</w:t>
+      </w:r>
+      <w:bookmarkEnd w:id="5"/>
+    </w:p>
+    <w:p>
+      <w:pPr>
+        <w:pStyle w:val="NormalWeb"/>
+        <w:shd w:val="clear" w:color="auto" w:fill="FFFFFF"/>
+        <w:spacing w:before="240" w:beforeAutospacing="0" w:after="0"/>
+        <w:textAlignment w:val="top"/>
+        <w:rPr>
+          <w:rFonts w:ascii="Helvetica" w:hAnsi="Helvetica" w:cs="Helvetica"/>
+          <w:color w:val="333333"/>
+        </w:rPr>
+      </w:pPr>
+      <w:r>
+        <w:rPr>
+          <w:rFonts w:ascii="Helvetica" w:hAnsi="Helvetica" w:cs="Helvetica"/>
+          <w:color w:val="333333"/>
+        </w:rPr>
+        <w:t>Suppose you have a DataFrame consisting of a first name and a last name, and you want to add a unique</w:t>
+      </w:r>
+      <w:r>
+        <w:rPr>
+          <w:rStyle w:val="apple-converted-space"/>
+          <w:rFonts w:ascii="Helvetica" w:eastAsiaTheme="majorEastAsia" w:hAnsi="Helvetica" w:cs="Helvetica"/>
+          <w:color w:val="333333"/>
+        </w:rPr>
+        <w:t> </w:t>
+      </w:r>
+      <w:hyperlink r:id="rId5" w:history="1">
+        <w:r>
+          <w:rPr>
+            <w:rStyle w:val="Hyperlink"/>
+            <w:rFonts w:ascii="Helvetica" w:hAnsi="Helvetica" w:cs="Helvetica"/>
+            <w:color w:val="258BD2"/>
+          </w:rPr>
+          <w:t>SHA-256</w:t>
+        </w:r>
+      </w:hyperlink>
+      <w:r>
+        <w:rPr>
+          <w:rStyle w:val="apple-converted-space"/>
+          <w:rFonts w:ascii="Helvetica" w:eastAsiaTheme="majorEastAsia" w:hAnsi="Helvetica" w:cs="Helvetica"/>
+          <w:color w:val="333333"/>
+        </w:rPr>
+        <w:t> </w:t>
+      </w:r>
+      <w:r>
+        <w:rPr>
+          <w:rFonts w:ascii="Helvetica" w:hAnsi="Helvetica" w:cs="Helvetica"/>
+          <w:color w:val="333333"/>
+        </w:rPr>
+        <w:t>hash to each row.</w:t>
+      </w:r>
+    </w:p>
+    <w:p>
+      <w:pPr>
+        <w:pStyle w:val="HTMLPreformatted"/>
+        <w:shd w:val="clear" w:color="auto" w:fill="FFFFFF"/>
+        <w:wordWrap w:val="0"/>
+        <w:textAlignment w:val="top"/>
+        <w:rPr>
+          <w:rStyle w:val="HTMLCode"/>
+          <w:rFonts w:eastAsiaTheme="majorEastAsia"/>
+          <w:color w:val="333333"/>
+          <w:bdr w:val="none" w:sz="0" w:space="0" w:color="auto" w:frame="1"/>
+        </w:rPr>
+      </w:pPr>
+      <w:r>
+        <w:rPr>
+          <w:rStyle w:val="HTMLCode"/>
+          <w:rFonts w:eastAsiaTheme="majorEastAsia"/>
+          <w:color w:val="333333"/>
+          <w:bdr w:val="none" w:sz="0" w:space="0" w:color="auto" w:frame="1"/>
+        </w:rPr>
+        <w:t>df = sqlContext.createDataFrame([("John", "Smith"), ("Ravi", "Singh"), ("Julia", "Jones")], ("first_name", "last_name"))</w:t>
+      </w:r>
+    </w:p>
+    <w:p>
+      <w:pPr>
+        <w:pStyle w:val="NormalWeb"/>
+        <w:shd w:val="clear" w:color="auto" w:fill="FFFFFF"/>
+        <w:spacing w:before="0" w:beforeAutospacing="0" w:after="0"/>
+        <w:textAlignment w:val="top"/>
+        <w:rPr>
+          <w:rFonts w:ascii="Helvetica" w:hAnsi="Helvetica" w:cs="Helvetica"/>
+          <w:color w:val="333333"/>
+        </w:rPr>
+      </w:pPr>
+      <w:r>
+        <w:rPr>
+          <w:rFonts w:ascii="Helvetica" w:hAnsi="Helvetica" w:cs="Helvetica"/>
+          <w:color w:val="333333"/>
+        </w:rPr>
+        <w:t>Here's a simple function to calculate such a hash, using Python's built-in</w:t>
+      </w:r>
+      <w:r>
+        <w:rPr>
+          <w:rStyle w:val="apple-converted-space"/>
+          <w:rFonts w:ascii="Helvetica" w:eastAsiaTheme="majorEastAsia" w:hAnsi="Helvetica" w:cs="Helvetica"/>
+          <w:color w:val="333333"/>
+        </w:rPr>
+        <w:t> </w:t>
+      </w:r>
+      <w:r>
+        <w:rPr>
+          <w:rStyle w:val="HTMLCode"/>
+          <w:rFonts w:eastAsiaTheme="majorEastAsia"/>
+          <w:color w:val="333333"/>
+          <w:bdr w:val="none" w:sz="0" w:space="0" w:color="auto" w:frame="1"/>
+        </w:rPr>
+        <w:t>hashlib</w:t>
+      </w:r>
+      <w:r>
+        <w:rPr>
+          <w:rStyle w:val="apple-converted-space"/>
+          <w:rFonts w:ascii="Helvetica" w:eastAsiaTheme="majorEastAsia" w:hAnsi="Helvetica" w:cs="Helvetica"/>
+          <w:color w:val="333333"/>
+        </w:rPr>
+        <w:t> </w:t>
+      </w:r>
+      <w:r>
+        <w:rPr>
+          <w:rFonts w:ascii="Helvetica" w:hAnsi="Helvetica" w:cs="Helvetica"/>
+          <w:color w:val="333333"/>
+        </w:rPr>
+        <w:t>library:</w:t>
+      </w:r>
+    </w:p>
+    <w:p>
+      <w:pPr>
+        <w:pStyle w:val="CodeStyle"/>
+        <w:rPr>
+          <w:rStyle w:val="HTMLCode"/>
+          <w:rFonts w:eastAsiaTheme="majorEastAsia"/>
+          <w:color w:val="333333"/>
+          <w:bdr w:val="none" w:sz="0" w:space="0" w:color="auto" w:frame="1"/>
+        </w:rPr>
+      </w:pPr>
+      <w:r>
+        <w:rPr>
+          <w:rStyle w:val="HTMLCode"/>
+          <w:rFonts w:eastAsiaTheme="majorEastAsia"/>
+          <w:color w:val="333333"/>
+          <w:bdr w:val="none" w:sz="0" w:space="0" w:color="auto" w:frame="1"/>
+        </w:rPr>
+        <w:t>def make_hash(first_name, last_name):</w:t>
+      </w:r>
+    </w:p>
+    <w:p>
+      <w:pPr>
+        <w:pStyle w:val="CodeStyle"/>
+        <w:rPr>
+          <w:rStyle w:val="HTMLCode"/>
+          <w:rFonts w:eastAsiaTheme="majorEastAsia"/>
+          <w:color w:val="333333"/>
+          <w:bdr w:val="none" w:sz="0" w:space="0" w:color="auto" w:frame="1"/>
+        </w:rPr>
+      </w:pPr>
+      <w:r>
+        <w:rPr>
+          <w:rStyle w:val="HTMLCode"/>
+          <w:rFonts w:eastAsiaTheme="majorEastAsia"/>
+          <w:color w:val="333333"/>
+          <w:bdr w:val="none" w:sz="0" w:space="0" w:color="auto" w:frame="1"/>
+        </w:rPr>
+        <w:t xml:space="preserve">    import hashlib</w:t>
+      </w:r>
+    </w:p>
+    <w:p>
+      <w:pPr>
+        <w:pStyle w:val="CodeStyle"/>
+        <w:rPr>
+          <w:rStyle w:val="HTMLCode"/>
+          <w:rFonts w:eastAsiaTheme="majorEastAsia"/>
+          <w:color w:val="333333"/>
+          <w:bdr w:val="none" w:sz="0" w:space="0" w:color="auto" w:frame="1"/>
+        </w:rPr>
+      </w:pPr>
+      <w:r>
+        <w:rPr>
+          <w:rStyle w:val="HTMLCode"/>
+          <w:rFonts w:eastAsiaTheme="majorEastAsia"/>
+          <w:color w:val="333333"/>
+          <w:bdr w:val="none" w:sz="0" w:space="0" w:color="auto" w:frame="1"/>
+        </w:rPr>
+        <w:t xml:space="preserve">    m = hashlib.sha256()</w:t>
+      </w:r>
+    </w:p>
+    <w:p>
+      <w:pPr>
+        <w:pStyle w:val="CodeStyle"/>
+        <w:rPr>
+          <w:rStyle w:val="HTMLCode"/>
+          <w:rFonts w:eastAsiaTheme="majorEastAsia"/>
+          <w:color w:val="333333"/>
+          <w:bdr w:val="none" w:sz="0" w:space="0" w:color="auto" w:frame="1"/>
+        </w:rPr>
+      </w:pPr>
+      <w:r>
+        <w:rPr>
+          <w:rStyle w:val="HTMLCode"/>
+          <w:rFonts w:eastAsiaTheme="majorEastAsia"/>
+          <w:color w:val="333333"/>
+          <w:bdr w:val="none" w:sz="0" w:space="0" w:color="auto" w:frame="1"/>
+        </w:rPr>
+        <w:t xml:space="preserve">    # Join the first name and last name by a blank and hash the resulting</w:t>
+      </w:r>
+    </w:p>
+    <w:p>
+      <w:pPr>
+        <w:pStyle w:val="CodeStyle"/>
+        <w:rPr>
+          <w:rStyle w:val="HTMLCode"/>
+          <w:rFonts w:eastAsiaTheme="majorEastAsia"/>
+          <w:color w:val="333333"/>
+          <w:bdr w:val="none" w:sz="0" w:space="0" w:color="auto" w:frame="1"/>
+        </w:rPr>
+      </w:pPr>
+      <w:r>
+        <w:rPr>
+          <w:rStyle w:val="HTMLCode"/>
+          <w:rFonts w:eastAsiaTheme="majorEastAsia"/>
+          <w:color w:val="333333"/>
+          <w:bdr w:val="none" w:sz="0" w:space="0" w:color="auto" w:frame="1"/>
+        </w:rPr>
+        <w:t xml:space="preserve">    # string.</w:t>
+      </w:r>
+    </w:p>
+    <w:p>
+      <w:pPr>
+        <w:pStyle w:val="CodeStyle"/>
+        <w:rPr>
+          <w:rStyle w:val="HTMLCode"/>
+          <w:rFonts w:eastAsiaTheme="majorEastAsia"/>
+          <w:color w:val="333333"/>
+          <w:bdr w:val="none" w:sz="0" w:space="0" w:color="auto" w:frame="1"/>
+        </w:rPr>
+      </w:pPr>
+      <w:r>
+        <w:rPr>
+          <w:rStyle w:val="HTMLCode"/>
+          <w:rFonts w:eastAsiaTheme="majorEastAsia"/>
+          <w:color w:val="333333"/>
+          <w:bdr w:val="none" w:sz="0" w:space="0" w:color="auto" w:frame="1"/>
+        </w:rPr>
+        <w:t xml:space="preserve">    full_name = ' '.join((first_name, last_name))</w:t>
+      </w:r>
+    </w:p>
+    <w:p>
+      <w:pPr>
+        <w:pStyle w:val="CodeStyle"/>
+        <w:rPr>
+          <w:rStyle w:val="HTMLCode"/>
+          <w:rFonts w:eastAsiaTheme="majorEastAsia"/>
+          <w:color w:val="333333"/>
+          <w:bdr w:val="none" w:sz="0" w:space="0" w:color="auto" w:frame="1"/>
+        </w:rPr>
+      </w:pPr>
+      <w:r>
+        <w:rPr>
+          <w:rStyle w:val="HTMLCode"/>
+          <w:rFonts w:eastAsiaTheme="majorEastAsia"/>
+          <w:color w:val="333333"/>
+          <w:bdr w:val="none" w:sz="0" w:space="0" w:color="auto" w:frame="1"/>
+        </w:rPr>
+        <w:t xml:space="preserve">    m.update(full_name)</w:t>
+      </w:r>
+    </w:p>
+    <w:p>
+      <w:pPr>
+        <w:pStyle w:val="CodeStyle"/>
+        <w:rPr>
+          <w:rStyle w:val="HTMLCode"/>
+          <w:rFonts w:eastAsiaTheme="majorEastAsia"/>
+          <w:color w:val="333333"/>
+          <w:bdr w:val="none" w:sz="0" w:space="0" w:color="auto" w:frame="1"/>
+        </w:rPr>
+      </w:pPr>
+      <w:r>
+        <w:rPr>
+          <w:rStyle w:val="HTMLCode"/>
+          <w:rFonts w:eastAsiaTheme="majorEastAsia"/>
+          <w:color w:val="333333"/>
+          <w:bdr w:val="none" w:sz="0" w:space="0" w:color="auto" w:frame="1"/>
+        </w:rPr>
+        <w:t xml:space="preserve">    return m.hexdigest()</w:t>
+      </w:r>
+    </w:p>
+    <w:p>
+      <w:pPr>
+        <w:pStyle w:val="NormalWeb"/>
+        <w:shd w:val="clear" w:color="auto" w:fill="FFFFFF"/>
+        <w:spacing w:before="240" w:beforeAutospacing="0" w:after="0"/>
+        <w:textAlignment w:val="top"/>
+        <w:rPr>
+          <w:rFonts w:ascii="Helvetica" w:hAnsi="Helvetica" w:cs="Helvetica"/>
+          <w:color w:val="333333"/>
+        </w:rPr>
+      </w:pPr>
+      <w:r>
+        <w:rPr>
+          <w:rFonts w:ascii="Helvetica" w:hAnsi="Helvetica" w:cs="Helvetica"/>
+          <w:color w:val="333333"/>
+        </w:rPr>
+        <w:t>Okay, that's great. But, how do we use it on our DataFrame? We can use a UDF:</w:t>
+      </w:r>
+    </w:p>
+    <w:p>
+      <w:pPr>
+        <w:pStyle w:val="CodeStyle"/>
+        <w:rPr>
+          <w:rStyle w:val="HTMLCode"/>
+          <w:rFonts w:eastAsiaTheme="majorEastAsia"/>
+          <w:color w:val="333333"/>
+          <w:bdr w:val="none" w:sz="0" w:space="0" w:color="auto" w:frame="1"/>
+        </w:rPr>
+      </w:pPr>
+      <w:r>
+        <w:rPr>
+          <w:rStyle w:val="HTMLCode"/>
+          <w:rFonts w:eastAsiaTheme="majorEastAsia"/>
+          <w:color w:val="333333"/>
+          <w:bdr w:val="none" w:sz="0" w:space="0" w:color="auto" w:frame="1"/>
+        </w:rPr>
+        <w:t>from pyspark.sql.functions import udf</w:t>
+      </w:r>
+    </w:p>
+    <w:p>
+      <w:pPr>
+        <w:pStyle w:val="CodeStyle"/>
+        <w:rPr>
+          <w:rStyle w:val="HTMLCode"/>
+          <w:rFonts w:eastAsiaTheme="majorEastAsia"/>
+          <w:color w:val="333333"/>
+          <w:bdr w:val="none" w:sz="0" w:space="0" w:color="auto" w:frame="1"/>
+        </w:rPr>
+      </w:pPr>
+      <w:r>
+        <w:rPr>
+          <w:rStyle w:val="HTMLCode"/>
+          <w:rFonts w:eastAsiaTheme="majorEastAsia"/>
+          <w:color w:val="333333"/>
+          <w:bdr w:val="none" w:sz="0" w:space="0" w:color="auto" w:frame="1"/>
+        </w:rPr>
+        <w:t>u_make_hash = udf(make_hash)</w:t>
+      </w:r>
+    </w:p>
+    <w:p>
+      <w:pPr>
+        <w:pStyle w:val="CodeStyle"/>
+        <w:rPr>
+          <w:rStyle w:val="HTMLCode"/>
+          <w:rFonts w:eastAsiaTheme="majorEastAsia"/>
+          <w:color w:val="333333"/>
+          <w:bdr w:val="none" w:sz="0" w:space="0" w:color="auto" w:frame="1"/>
+        </w:rPr>
+      </w:pPr>
+      <w:r>
+        <w:rPr>
+          <w:rStyle w:val="HTMLCode"/>
+          <w:rFonts w:eastAsiaTheme="majorEastAsia"/>
+          <w:color w:val="333333"/>
+          <w:bdr w:val="none" w:sz="0" w:space="0" w:color="auto" w:frame="1"/>
+        </w:rPr>
+        <w:t>df2 = df.select(df['*'], u_make_hash(df['first_name'], df['last_name']))</w:t>
+      </w:r>
+    </w:p>
+    <w:p>
+      <w:pPr>
+        <w:pStyle w:val="CodeStyle"/>
+        <w:rPr>
+          <w:rStyle w:val="HTMLCode"/>
+          <w:rFonts w:eastAsiaTheme="majorEastAsia"/>
+          <w:color w:val="333333"/>
+          <w:bdr w:val="none" w:sz="0" w:space="0" w:color="auto" w:frame="1"/>
+        </w:rPr>
+      </w:pPr>
+      <w:r>
+        <w:rPr>
+          <w:rStyle w:val="HTMLCode"/>
+          <w:rFonts w:eastAsiaTheme="majorEastAsia"/>
+          <w:color w:val="333333"/>
+          <w:bdr w:val="none" w:sz="0" w:space="0" w:color="auto" w:frame="1"/>
+        </w:rPr>
+        <w:t># could run df2.show() here to prove it works</w:t>
+      </w:r>
+    </w:p>
+    <w:p>
+      <w:pPr>
+        <w:pStyle w:val="NormalWeb"/>
+        <w:shd w:val="clear" w:color="auto" w:fill="FFFFFF"/>
+        <w:spacing w:before="0" w:beforeAutospacing="0" w:after="0"/>
+        <w:textAlignment w:val="top"/>
+        <w:rPr>
+          <w:rFonts w:ascii="Helvetica" w:hAnsi="Helvetica" w:cs="Helvetica"/>
+          <w:color w:val="333333"/>
+        </w:rPr>
+      </w:pPr>
+    </w:p>
+    <w:p>
+      <w:pPr>
+        <w:pStyle w:val="NormalWeb"/>
+        <w:shd w:val="clear" w:color="auto" w:fill="FFFFFF"/>
+        <w:spacing w:before="0" w:beforeAutospacing="0" w:after="0"/>
+        <w:textAlignment w:val="top"/>
+        <w:rPr>
+          <w:rFonts w:ascii="Helvetica" w:hAnsi="Helvetica" w:cs="Helvetica"/>
+          <w:color w:val="333333"/>
+        </w:rPr>
+      </w:pPr>
+      <w:r>
+        <w:rPr>
+          <w:rFonts w:ascii="Helvetica" w:hAnsi="Helvetica" w:cs="Helvetica"/>
+          <w:color w:val="333333"/>
+        </w:rPr>
+        <w:t>Or we can step down to an RDD, use a lambda to call</w:t>
+      </w:r>
+      <w:r>
+        <w:rPr>
+          <w:rStyle w:val="apple-converted-space"/>
+          <w:rFonts w:ascii="Helvetica" w:eastAsiaTheme="majorEastAsia" w:hAnsi="Helvetica" w:cs="Helvetica"/>
+          <w:color w:val="333333"/>
+        </w:rPr>
+        <w:t> </w:t>
+      </w:r>
+      <w:r>
+        <w:rPr>
+          <w:rStyle w:val="HTMLCode"/>
+          <w:rFonts w:eastAsiaTheme="majorEastAsia"/>
+          <w:color w:val="333333"/>
+          <w:bdr w:val="none" w:sz="0" w:space="0" w:color="auto" w:frame="1"/>
+        </w:rPr>
+        <w:t>make_hash</w:t>
+      </w:r>
+      <w:r>
+        <w:rPr>
+          <w:rStyle w:val="apple-converted-space"/>
+          <w:rFonts w:ascii="Helvetica" w:eastAsiaTheme="majorEastAsia" w:hAnsi="Helvetica" w:cs="Helvetica"/>
+          <w:color w:val="333333"/>
+        </w:rPr>
+        <w:t> </w:t>
+      </w:r>
+      <w:r>
+        <w:rPr>
+          <w:rFonts w:ascii="Helvetica" w:hAnsi="Helvetica" w:cs="Helvetica"/>
+          <w:color w:val="333333"/>
+        </w:rPr>
+        <w:t>and have the lambda return a</w:t>
+      </w:r>
+      <w:r>
+        <w:rPr>
+          <w:rStyle w:val="apple-converted-space"/>
+          <w:rFonts w:ascii="Helvetica" w:eastAsiaTheme="majorEastAsia" w:hAnsi="Helvetica" w:cs="Helvetica"/>
+          <w:color w:val="333333"/>
+        </w:rPr>
+        <w:t> </w:t>
+      </w:r>
+      <w:r>
+        <w:rPr>
+          <w:rStyle w:val="HTMLCode"/>
+          <w:rFonts w:eastAsiaTheme="majorEastAsia"/>
+          <w:color w:val="333333"/>
+          <w:bdr w:val="none" w:sz="0" w:space="0" w:color="auto" w:frame="1"/>
+        </w:rPr>
+        <w:t>Row</w:t>
+      </w:r>
+      <w:r>
+        <w:rPr>
+          <w:rStyle w:val="apple-converted-space"/>
+          <w:rFonts w:ascii="Helvetica" w:eastAsiaTheme="majorEastAsia" w:hAnsi="Helvetica" w:cs="Helvetica"/>
+          <w:color w:val="333333"/>
+        </w:rPr>
+        <w:t> </w:t>
+      </w:r>
+      <w:r>
+        <w:rPr>
+          <w:rFonts w:ascii="Helvetica" w:hAnsi="Helvetica" w:cs="Helvetica"/>
+          <w:color w:val="333333"/>
+        </w:rPr>
+        <w:t>object, which Spark can use to</w:t>
+      </w:r>
+      <w:r>
+        <w:rPr>
+          <w:rStyle w:val="apple-converted-space"/>
+          <w:rFonts w:ascii="Helvetica" w:eastAsiaTheme="majorEastAsia" w:hAnsi="Helvetica" w:cs="Helvetica"/>
+          <w:color w:val="333333"/>
+        </w:rPr>
+        <w:t> </w:t>
+      </w:r>
+      <w:hyperlink r:id="rId6" w:anchor="inferring-the-schema-using-reflection" w:history="1">
+        <w:r>
+          <w:rPr>
+            <w:rStyle w:val="Hyperlink"/>
+            <w:rFonts w:ascii="Helvetica" w:hAnsi="Helvetica" w:cs="Helvetica"/>
+            <w:color w:val="258BD2"/>
+          </w:rPr>
+          <w:t>"infer" a new DataFrame</w:t>
+        </w:r>
+      </w:hyperlink>
+      <w:r>
+        <w:rPr>
+          <w:rFonts w:ascii="Helvetica" w:hAnsi="Helvetica" w:cs="Helvetica"/>
+          <w:color w:val="333333"/>
+        </w:rPr>
+        <w:t>.</w:t>
+      </w:r>
+    </w:p>
+    <w:p>
+      <w:pPr>
+        <w:pStyle w:val="CodeStyle"/>
+        <w:rPr>
+          <w:rStyle w:val="HTMLCode"/>
+          <w:rFonts w:eastAsiaTheme="majorEastAsia"/>
+          <w:color w:val="333333"/>
+          <w:bdr w:val="none" w:sz="0" w:space="0" w:color="auto" w:frame="1"/>
+        </w:rPr>
+      </w:pPr>
+      <w:r>
+        <w:rPr>
+          <w:rStyle w:val="HTMLCode"/>
+          <w:rFonts w:eastAsiaTheme="majorEastAsia"/>
+          <w:color w:val="333333"/>
+          <w:bdr w:val="none" w:sz="0" w:space="0" w:color="auto" w:frame="1"/>
+        </w:rPr>
+        <w:t>from pyspark.sql import Row</w:t>
+      </w:r>
+    </w:p>
+    <w:p>
+      <w:pPr>
+        <w:pStyle w:val="CodeStyle"/>
+        <w:rPr>
+          <w:rStyle w:val="HTMLCode"/>
+          <w:rFonts w:eastAsiaTheme="majorEastAsia"/>
+          <w:color w:val="333333"/>
+          <w:bdr w:val="none" w:sz="0" w:space="0" w:color="auto" w:frame="1"/>
+        </w:rPr>
+      </w:pPr>
+      <w:r>
+        <w:rPr>
+          <w:rStyle w:val="HTMLCode"/>
+          <w:rFonts w:eastAsiaTheme="majorEastAsia"/>
+          <w:color w:val="333333"/>
+          <w:bdr w:val="none" w:sz="0" w:space="0" w:color="auto" w:frame="1"/>
+        </w:rPr>
+        <w:t>def make_hash_from_row(row):</w:t>
+      </w:r>
+    </w:p>
+    <w:p>
+      <w:pPr>
+        <w:pStyle w:val="CodeStyle"/>
+        <w:rPr>
+          <w:rStyle w:val="HTMLCode"/>
+          <w:rFonts w:eastAsiaTheme="majorEastAsia"/>
+          <w:color w:val="333333"/>
+          <w:bdr w:val="none" w:sz="0" w:space="0" w:color="auto" w:frame="1"/>
+        </w:rPr>
+      </w:pPr>
+      <w:r>
+        <w:rPr>
+          <w:rStyle w:val="HTMLCode"/>
+          <w:rFonts w:eastAsiaTheme="majorEastAsia"/>
+          <w:color w:val="333333"/>
+          <w:bdr w:val="none" w:sz="0" w:space="0" w:color="auto" w:frame="1"/>
+        </w:rPr>
+        <w:t xml:space="preserve">    hash = make_hash(row[0], row[1])</w:t>
+      </w:r>
+    </w:p>
+    <w:p>
+      <w:pPr>
+        <w:pStyle w:val="CodeStyle"/>
+        <w:rPr>
+          <w:rStyle w:val="HTMLCode"/>
+          <w:rFonts w:eastAsiaTheme="majorEastAsia"/>
+          <w:color w:val="333333"/>
+          <w:bdr w:val="none" w:sz="0" w:space="0" w:color="auto" w:frame="1"/>
+        </w:rPr>
+      </w:pPr>
+      <w:r>
+        <w:rPr>
+          <w:rStyle w:val="HTMLCode"/>
+          <w:rFonts w:eastAsiaTheme="majorEastAsia"/>
+          <w:color w:val="333333"/>
+          <w:bdr w:val="none" w:sz="0" w:space="0" w:color="auto" w:frame="1"/>
+        </w:rPr>
+        <w:t xml:space="preserve">    return Row(first_name=row[0], last_name=row[1], hash=hash)</w:t>
+      </w:r>
+    </w:p>
+    <w:p>
+      <w:pPr>
+        <w:pStyle w:val="CodeStyle"/>
+        <w:rPr>
+          <w:rStyle w:val="HTMLCode"/>
+          <w:rFonts w:eastAsiaTheme="majorEastAsia"/>
+          <w:color w:val="333333"/>
+          <w:bdr w:val="none" w:sz="0" w:space="0" w:color="auto" w:frame="1"/>
+        </w:rPr>
+      </w:pPr>
+    </w:p>
+    <w:p>
+      <w:pPr>
+        <w:pStyle w:val="CodeStyle"/>
+        <w:rPr>
+          <w:rStyle w:val="HTMLCode"/>
+          <w:rFonts w:eastAsiaTheme="majorEastAsia"/>
+          <w:color w:val="333333"/>
+          <w:bdr w:val="none" w:sz="0" w:space="0" w:color="auto" w:frame="1"/>
+        </w:rPr>
+      </w:pPr>
+      <w:r>
+        <w:rPr>
+          <w:rStyle w:val="HTMLCode"/>
+          <w:rFonts w:eastAsiaTheme="majorEastAsia"/>
+          <w:color w:val="333333"/>
+          <w:bdr w:val="none" w:sz="0" w:space="0" w:color="auto" w:frame="1"/>
+        </w:rPr>
+        <w:t>df2 = (df.rdd</w:t>
+      </w:r>
+    </w:p>
+    <w:p>
+      <w:pPr>
+        <w:pStyle w:val="CodeStyle"/>
+        <w:rPr>
+          <w:rStyle w:val="HTMLCode"/>
+          <w:rFonts w:eastAsiaTheme="majorEastAsia"/>
+          <w:color w:val="333333"/>
+          <w:bdr w:val="none" w:sz="0" w:space="0" w:color="auto" w:frame="1"/>
+        </w:rPr>
+      </w:pPr>
+      <w:r>
+        <w:rPr>
+          <w:rStyle w:val="HTMLCode"/>
+          <w:rFonts w:eastAsiaTheme="majorEastAsia"/>
+          <w:color w:val="333333"/>
+          <w:bdr w:val="none" w:sz="0" w:space="0" w:color="auto" w:frame="1"/>
+        </w:rPr>
+        <w:t xml:space="preserve">         .map(lambda row: make_hash_from_row(row))</w:t>
+      </w:r>
+    </w:p>
+    <w:p>
+      <w:pPr>
+        <w:pStyle w:val="CodeStyle"/>
+        <w:rPr>
+          <w:rStyle w:val="HTMLCode"/>
+          <w:rFonts w:eastAsiaTheme="majorEastAsia"/>
+          <w:color w:val="333333"/>
+          <w:bdr w:val="none" w:sz="0" w:space="0" w:color="auto" w:frame="1"/>
+        </w:rPr>
+      </w:pPr>
+      <w:r>
+        <w:rPr>
+          <w:rStyle w:val="HTMLCode"/>
+          <w:rFonts w:eastAsiaTheme="majorEastAsia"/>
+          <w:color w:val="333333"/>
+          <w:bdr w:val="none" w:sz="0" w:space="0" w:color="auto" w:frame="1"/>
+        </w:rPr>
+        <w:t xml:space="preserve">         .toDF())</w:t>
+      </w:r>
+    </w:p>
+    <w:p>
+      <w:pPr>
+        <w:pStyle w:val="NormalWeb"/>
+        <w:shd w:val="clear" w:color="auto" w:fill="FFFFFF"/>
+        <w:spacing w:before="0" w:beforeAutospacing="0" w:after="0"/>
+        <w:textAlignment w:val="top"/>
+        <w:rPr>
+          <w:rFonts w:ascii="Helvetica" w:hAnsi="Helvetica" w:cs="Helvetica"/>
+          <w:color w:val="333333"/>
+        </w:rPr>
+      </w:pPr>
+    </w:p>
+    <w:p>
+      <w:pPr>
+        <w:pStyle w:val="NormalWeb"/>
+        <w:shd w:val="clear" w:color="auto" w:fill="FFFFFF"/>
+        <w:spacing w:before="0" w:beforeAutospacing="0" w:after="0"/>
+        <w:textAlignment w:val="top"/>
+        <w:rPr>
+          <w:rFonts w:ascii="Helvetica" w:hAnsi="Helvetica" w:cs="Helvetica"/>
+          <w:color w:val="333333"/>
+        </w:rPr>
+      </w:pPr>
+      <w:bookmarkStart w:id="6" w:name="_GoBack"/>
+      <w:bookmarkEnd w:id="6"/>
+      <w:r>
+        <w:rPr>
+          <w:rFonts w:ascii="Helvetica" w:hAnsi="Helvetica" w:cs="Helvetica"/>
+          <w:color w:val="333333"/>
+        </w:rPr>
+        <w:t>These methods are roughly equivalent. You'll need to do something similar to convert</w:t>
+      </w:r>
+      <w:r>
+        <w:rPr>
+          <w:rStyle w:val="apple-converted-space"/>
+          <w:rFonts w:ascii="Helvetica" w:eastAsiaTheme="majorEastAsia" w:hAnsi="Helvetica" w:cs="Helvetica"/>
+          <w:color w:val="333333"/>
+        </w:rPr>
+        <w:t> </w:t>
+      </w:r>
+      <w:r>
+        <w:rPr>
+          <w:rStyle w:val="Emphasis"/>
+          <w:rFonts w:ascii="Helvetica" w:hAnsi="Helvetica" w:cs="Helvetica"/>
+          <w:color w:val="333333"/>
+        </w:rPr>
+        <w:t>your</w:t>
+      </w:r>
+      <w:r>
+        <w:rPr>
+          <w:rStyle w:val="apple-converted-space"/>
+          <w:rFonts w:ascii="Helvetica" w:eastAsiaTheme="majorEastAsia" w:hAnsi="Helvetica" w:cs="Helvetica"/>
+          <w:color w:val="333333"/>
+        </w:rPr>
+        <w:t> </w:t>
+      </w:r>
+      <w:r>
+        <w:rPr>
+          <w:rStyle w:val="HTMLCode"/>
+          <w:rFonts w:eastAsiaTheme="majorEastAsia"/>
+          <w:color w:val="333333"/>
+          <w:bdr w:val="none" w:sz="0" w:space="0" w:color="auto" w:frame="1"/>
+        </w:rPr>
+        <w:t>raw_data_df</w:t>
+      </w:r>
+      <w:r>
+        <w:rPr>
+          <w:rStyle w:val="apple-converted-space"/>
+          <w:rFonts w:ascii="Helvetica" w:eastAsiaTheme="majorEastAsia" w:hAnsi="Helvetica" w:cs="Helvetica"/>
+          <w:color w:val="333333"/>
+        </w:rPr>
+        <w:t> </w:t>
+      </w:r>
+      <w:r>
+        <w:rPr>
+          <w:rFonts w:ascii="Helvetica" w:hAnsi="Helvetica" w:cs="Helvetica"/>
+          <w:color w:val="333333"/>
+        </w:rPr>
+        <w:t>DataFrame into a new DataFrame of</w:t>
+      </w:r>
+      <w:r>
+        <w:rPr>
+          <w:rStyle w:val="apple-converted-space"/>
+          <w:rFonts w:ascii="Helvetica" w:eastAsiaTheme="majorEastAsia" w:hAnsi="Helvetica" w:cs="Helvetica"/>
+          <w:color w:val="333333"/>
+        </w:rPr>
+        <w:t> </w:t>
+      </w:r>
+      <w:r>
+        <w:rPr>
+          <w:rStyle w:val="HTMLCode"/>
+          <w:rFonts w:eastAsiaTheme="majorEastAsia"/>
+          <w:color w:val="333333"/>
+          <w:bdr w:val="none" w:sz="0" w:space="0" w:color="auto" w:frame="1"/>
+        </w:rPr>
+        <w:t>LabeledPoint</w:t>
+      </w:r>
+      <w:r>
+        <w:rPr>
+          <w:rStyle w:val="apple-converted-space"/>
+          <w:rFonts w:ascii="Helvetica" w:eastAsiaTheme="majorEastAsia" w:hAnsi="Helvetica" w:cs="Helvetica"/>
+          <w:color w:val="333333"/>
+        </w:rPr>
+        <w:t> </w:t>
+      </w:r>
+      <w:r>
+        <w:rPr>
+          <w:rFonts w:ascii="Helvetica" w:hAnsi="Helvetica" w:cs="Helvetica"/>
+          <w:color w:val="333333"/>
+        </w:rPr>
+        <w:t>objects.</w:t>
+      </w:r>
+    </w:p>
+    <w:p>
+      <w:pPr>
+        <w:pStyle w:val="CodeStyle"/>
+      </w:pPr>
+    </w:p>
+    <w:p>
+      <w:pPr>
+        <w:pStyle w:val="Heading2"/>
+      </w:pPr>
+      <w:bookmarkStart w:id="7" w:name="_Toc457108756"/>
       <w:r>
         <w:t>Join on two DataFrames</w:t>
       </w:r>
-      <w:bookmarkEnd w:id="5"/>
+      <w:bookmarkEnd w:id="7"/>
     </w:p>
     <w:p>
       <w:pPr>
@@ -2744,11 +3600,11 @@
       <w:pPr>
         <w:pStyle w:val="Heading2"/>
       </w:pPr>
-      <w:bookmarkStart w:id="6" w:name="_Toc456488926"/>
+      <w:bookmarkStart w:id="8" w:name="_Toc457108757"/>
       <w:r>
         <w:t>Read a DataFrame from a Text File</w:t>
       </w:r>
-      <w:bookmarkEnd w:id="6"/>
+      <w:bookmarkEnd w:id="8"/>
     </w:p>
     <w:p>
       <w:pPr>
@@ -3182,11 +4038,11 @@
       <w:pPr>
         <w:pStyle w:val="Heading2"/>
       </w:pPr>
-      <w:bookmarkStart w:id="7" w:name="_Toc456488927"/>
+      <w:bookmarkStart w:id="9" w:name="_Toc457108758"/>
       <w:r>
         <w:t>Remove Punctuation from a DataFrame Column</w:t>
       </w:r>
-      <w:bookmarkEnd w:id="7"/>
+      <w:bookmarkEnd w:id="9"/>
     </w:p>
     <w:p>
       <w:pPr>
@@ -3937,22 +4793,22 @@
       <w:pPr>
         <w:pStyle w:val="Heading1"/>
       </w:pPr>
-      <w:bookmarkStart w:id="8" w:name="_Toc456488928"/>
+      <w:bookmarkStart w:id="10" w:name="_Toc457108759"/>
       <w:r>
         <w:t>Pair RDDs</w:t>
       </w:r>
-      <w:bookmarkEnd w:id="8"/>
+      <w:bookmarkEnd w:id="10"/>
     </w:p>
     <w:p/>
     <w:p>
       <w:pPr>
         <w:pStyle w:val="Heading2"/>
       </w:pPr>
-      <w:bookmarkStart w:id="9" w:name="_Toc456488929"/>
+      <w:bookmarkStart w:id="11" w:name="_Toc457108760"/>
       <w:r>
         <w:t>Count the occurrences of a word</w:t>
       </w:r>
-      <w:bookmarkEnd w:id="9"/>
+      <w:bookmarkEnd w:id="11"/>
     </w:p>
     <w:p/>
     <w:p>
@@ -4225,11 +5081,11 @@
       <w:pPr>
         <w:pStyle w:val="Heading2"/>
       </w:pPr>
-      <w:bookmarkStart w:id="10" w:name="_Toc456488930"/>
+      <w:bookmarkStart w:id="12" w:name="_Toc457108761"/>
       <w:r>
         <w:t>Count the number of unique words</w:t>
       </w:r>
-      <w:bookmarkEnd w:id="10"/>
+      <w:bookmarkEnd w:id="12"/>
     </w:p>
     <w:p/>
     <w:p>
@@ -4283,14 +5139,14 @@
       <w:pPr>
         <w:pStyle w:val="Heading2"/>
       </w:pPr>
-      <w:bookmarkStart w:id="11" w:name="_Toc456488931"/>
+      <w:bookmarkStart w:id="13" w:name="_Toc457108762"/>
       <w:r>
         <w:t>Extract the Keys</w:t>
       </w:r>
       <w:r>
         <w:t xml:space="preserve"> and Values from an RDD</w:t>
       </w:r>
-      <w:bookmarkEnd w:id="11"/>
+      <w:bookmarkEnd w:id="13"/>
     </w:p>
     <w:p/>
     <w:p>
@@ -4314,11 +5170,11 @@
       <w:pPr>
         <w:pStyle w:val="Heading3"/>
       </w:pPr>
-      <w:bookmarkStart w:id="12" w:name="_Toc456488932"/>
+      <w:bookmarkStart w:id="14" w:name="_Toc457108763"/>
       <w:r>
         <w:t>Return as a list</w:t>
       </w:r>
-      <w:bookmarkEnd w:id="12"/>
+      <w:bookmarkEnd w:id="14"/>
     </w:p>
     <w:p/>
     <w:p>
@@ -4334,11 +5190,11 @@
       <w:pPr>
         <w:pStyle w:val="Heading2"/>
       </w:pPr>
-      <w:bookmarkStart w:id="13" w:name="_Toc456488933"/>
+      <w:bookmarkStart w:id="15" w:name="_Toc457108764"/>
       <w:r>
         <w:t>Find the n most common words</w:t>
       </w:r>
-      <w:bookmarkEnd w:id="13"/>
+      <w:bookmarkEnd w:id="15"/>
     </w:p>
     <w:p/>
     <w:p>
@@ -4409,13 +5265,11 @@
       <w:pPr>
         <w:pStyle w:val="Heading2"/>
       </w:pPr>
-      <w:bookmarkStart w:id="14" w:name="_Toc456488934"/>
-      <w:bookmarkStart w:id="15" w:name="_GoBack"/>
-      <w:bookmarkEnd w:id="15"/>
+      <w:bookmarkStart w:id="16" w:name="_Toc457108765"/>
       <w:r>
         <w:t>groupByKey()</w:t>
       </w:r>
-      <w:bookmarkEnd w:id="14"/>
+      <w:bookmarkEnd w:id="16"/>
     </w:p>
     <w:p/>
     <w:p>
@@ -4750,11 +5604,11 @@
       <w:pPr>
         <w:pStyle w:val="Heading2"/>
       </w:pPr>
-      <w:bookmarkStart w:id="16" w:name="_Toc456488935"/>
+      <w:bookmarkStart w:id="17" w:name="_Toc457108766"/>
       <w:r>
         <w:t>Keep only unique values in a Key-Value PairRDD</w:t>
       </w:r>
-      <w:bookmarkEnd w:id="16"/>
+      <w:bookmarkEnd w:id="17"/>
     </w:p>
     <w:p/>
     <w:p>
@@ -4814,11 +5668,11 @@
       <w:pPr>
         <w:pStyle w:val="Heading2"/>
       </w:pPr>
-      <w:bookmarkStart w:id="17" w:name="_Toc456488936"/>
+      <w:bookmarkStart w:id="18" w:name="_Toc457108767"/>
       <w:r>
         <w:t>Sorting by Keys and Values</w:t>
       </w:r>
-      <w:bookmarkEnd w:id="17"/>
+      <w:bookmarkEnd w:id="18"/>
     </w:p>
     <w:p>
       <w:pPr>
@@ -5423,26 +6277,26 @@
       <w:pPr>
         <w:pStyle w:val="Heading1"/>
       </w:pPr>
-      <w:bookmarkStart w:id="18" w:name="_Toc456488937"/>
+      <w:bookmarkStart w:id="19" w:name="_Toc457108768"/>
       <w:r>
         <w:t>pyspark</w:t>
       </w:r>
-      <w:bookmarkEnd w:id="18"/>
+      <w:bookmarkEnd w:id="19"/>
     </w:p>
     <w:p/>
     <w:p>
       <w:pPr>
         <w:pStyle w:val="Heading2"/>
       </w:pPr>
-      <w:bookmarkStart w:id="19" w:name="_Toc456488938"/>
+      <w:bookmarkStart w:id="20" w:name="_Toc457108769"/>
       <w:r>
         <w:t>pyspark.sql</w:t>
       </w:r>
-      <w:bookmarkEnd w:id="19"/>
+      <w:bookmarkEnd w:id="20"/>
     </w:p>
     <w:p/>
     <w:p>
-      <w:hyperlink r:id="rId5" w:history="1">
+      <w:hyperlink r:id="rId7" w:history="1">
         <w:r>
           <w:rPr>
             <w:rStyle w:val="Hyperlink"/>
@@ -5456,15 +6310,15 @@
       <w:pPr>
         <w:pStyle w:val="Heading3"/>
       </w:pPr>
-      <w:bookmarkStart w:id="20" w:name="_Toc456488939"/>
+      <w:bookmarkStart w:id="21" w:name="_Toc457108770"/>
       <w:r>
         <w:t>pyspark.sql.DataFrame</w:t>
       </w:r>
-      <w:bookmarkEnd w:id="20"/>
+      <w:bookmarkEnd w:id="21"/>
     </w:p>
     <w:p/>
     <w:p>
-      <w:hyperlink r:id="rId6" w:anchor="pyspark.sql.DataFrame" w:history="1">
+      <w:hyperlink r:id="rId8" w:anchor="pyspark.sql.DataFrame" w:history="1">
         <w:r>
           <w:rPr>
             <w:rStyle w:val="Hyperlink"/>
@@ -5484,7 +6338,7 @@
     </w:p>
     <w:p/>
     <w:p>
-      <w:hyperlink r:id="rId7" w:anchor="pyspark.sql.DataFrame" w:history="1">
+      <w:hyperlink r:id="rId9" w:anchor="pyspark.sql.DataFrame" w:history="1">
         <w:r>
           <w:rPr>
             <w:rStyle w:val="Hyperlink"/>
@@ -5532,22 +6386,22 @@
       <w:pPr>
         <w:pStyle w:val="Heading1"/>
       </w:pPr>
-      <w:bookmarkStart w:id="21" w:name="_Toc456488940"/>
+      <w:bookmarkStart w:id="22" w:name="_Toc457108771"/>
       <w:r>
         <w:t>Resilient Distributed Datasets (RDDs)</w:t>
       </w:r>
-      <w:bookmarkEnd w:id="21"/>
+      <w:bookmarkEnd w:id="22"/>
     </w:p>
     <w:p/>
     <w:p>
       <w:pPr>
         <w:pStyle w:val="Heading2"/>
       </w:pPr>
-      <w:bookmarkStart w:id="22" w:name="_Toc456488941"/>
+      <w:bookmarkStart w:id="23" w:name="_Toc457108772"/>
       <w:r>
         <w:t>Create an RDD from the items in a list (using flatMap)</w:t>
       </w:r>
-      <w:bookmarkEnd w:id="22"/>
+      <w:bookmarkEnd w:id="23"/>
     </w:p>
     <w:p/>
     <w:p>
@@ -5631,11 +6485,11 @@
       <w:pPr>
         <w:pStyle w:val="Heading2"/>
       </w:pPr>
-      <w:bookmarkStart w:id="23" w:name="_Toc456488942"/>
+      <w:bookmarkStart w:id="24" w:name="_Toc457108773"/>
       <w:r>
         <w:t>Extract the first n data points from an RDD</w:t>
       </w:r>
-      <w:bookmarkEnd w:id="23"/>
+      <w:bookmarkEnd w:id="24"/>
     </w:p>
     <w:p/>
     <w:p>
@@ -5658,11 +6512,11 @@
       <w:pPr>
         <w:pStyle w:val="Heading2"/>
       </w:pPr>
-      <w:bookmarkStart w:id="24" w:name="_Toc456488943"/>
+      <w:bookmarkStart w:id="25" w:name="_Toc457108774"/>
       <w:r>
         <w:t>Filter an RDD</w:t>
       </w:r>
-      <w:bookmarkEnd w:id="24"/>
+      <w:bookmarkEnd w:id="25"/>
     </w:p>
     <w:p/>
     <w:p>
@@ -5788,11 +6642,11 @@
       <w:pPr>
         <w:pStyle w:val="Heading2"/>
       </w:pPr>
-      <w:bookmarkStart w:id="25" w:name="_Toc456488944"/>
+      <w:bookmarkStart w:id="26" w:name="_Toc457108775"/>
       <w:r>
         <w:t>Get Distinct Elements in an RDD</w:t>
       </w:r>
-      <w:bookmarkEnd w:id="25"/>
+      <w:bookmarkEnd w:id="26"/>
     </w:p>
     <w:p/>
     <w:p>
@@ -5836,11 +6690,11 @@
       <w:pPr>
         <w:pStyle w:val="Heading2"/>
       </w:pPr>
-      <w:bookmarkStart w:id="26" w:name="_Toc456488945"/>
+      <w:bookmarkStart w:id="27" w:name="_Toc457108776"/>
       <w:r>
         <w:t>Number of elements in the RDD</w:t>
       </w:r>
-      <w:bookmarkEnd w:id="26"/>
+      <w:bookmarkEnd w:id="27"/>
     </w:p>
     <w:p/>
     <w:p>
@@ -5878,11 +6732,11 @@
       <w:pPr>
         <w:pStyle w:val="Heading2"/>
       </w:pPr>
-      <w:bookmarkStart w:id="27" w:name="_Toc456488946"/>
+      <w:bookmarkStart w:id="28" w:name="_Toc457108777"/>
       <w:r>
         <w:t>Read a file into an RDD</w:t>
       </w:r>
-      <w:bookmarkEnd w:id="27"/>
+      <w:bookmarkEnd w:id="28"/>
     </w:p>
     <w:p/>
     <w:p>
@@ -7105,6 +7959,24 @@
       <w:ind w:left="480"/>
     </w:pPr>
   </w:style>
+  <w:style w:type="character" w:customStyle="1" w:styleId="apple-converted-space">
+    <w:name w:val="apple-converted-space"/>
+    <w:basedOn w:val="DefaultParagraphFont"/>
+    <w:rsid w:val="00FA64A6"/>
+  </w:style>
+  <w:style w:type="character" w:styleId="HTMLCode">
+    <w:name w:val="HTML Code"/>
+    <w:basedOn w:val="DefaultParagraphFont"/>
+    <w:uiPriority w:val="99"/>
+    <w:semiHidden/>
+    <w:unhideWhenUsed/>
+    <w:rsid w:val="00FA64A6"/>
+    <w:rPr>
+      <w:rFonts w:ascii="Courier New" w:eastAsia="Times New Roman" w:hAnsi="Courier New" w:cs="Courier New"/>
+      <w:sz w:val="20"/>
+      <w:szCs w:val="20"/>
+    </w:rPr>
+  </w:style>
 </w:styles>
 </file>
 
@@ -7396,7 +8268,7 @@
 </file>
 
 <file path=customXml/itemProps1.xml><?xml version="1.0" encoding="utf-8"?>
-<ds:datastoreItem xmlns:ds="http://schemas.openxmlformats.org/officeDocument/2006/customXml" ds:itemID="{2537F442-2669-4E38-B345-E1B88A77F059}">
+<ds:datastoreItem xmlns:ds="http://schemas.openxmlformats.org/officeDocument/2006/customXml" ds:itemID="{FDFB2C94-C0A6-4D0E-88AC-E33DFADF0799}">
   <ds:schemaRefs>
     <ds:schemaRef ds:uri="http://schemas.openxmlformats.org/officeDocument/2006/bibliography"/>
   </ds:schemaRefs>

</xml_diff>

<commit_message>
Added display() and other idioms
</commit_message>
<xml_diff>
--- a/spark_cheatsheet.docx
+++ b/spark_cheatsheet.docx
@@ -6,7 +6,7 @@
       <w:pPr>
         <w:pStyle w:val="Title"/>
       </w:pPr>
-      <w:bookmarkStart w:id="0" w:name="_Toc457186143"/>
+      <w:bookmarkStart w:id="0" w:name="_Toc459298812"/>
       <w:r>
         <w:t>Spark Cheatsheet</w:t>
       </w:r>
@@ -86,7 +86,7 @@
             <w:rPr>
               <w:noProof/>
             </w:rPr>
-            <w:instrText>HYPERLINK \l "_Toc457186143"</w:instrText>
+            <w:instrText>HYPERLINK \l "_Toc459298812"</w:instrText>
           </w:r>
           <w:r>
             <w:rPr>
@@ -134,7 +134,7 @@
               <w:noProof/>
               <w:webHidden/>
             </w:rPr>
-            <w:instrText xml:space="preserve"> PAGEREF _Toc457186143 \h </w:instrText>
+            <w:instrText xml:space="preserve"> PAGEREF _Toc459298812 \h </w:instrText>
           </w:r>
           <w:r>
             <w:rPr>
@@ -185,7 +185,7 @@
               <w:lang w:bidi="ar-SA"/>
             </w:rPr>
           </w:pPr>
-          <w:hyperlink w:anchor="_Toc457186144" w:history="1">
+          <w:hyperlink w:anchor="_Toc459298813" w:history="1">
             <w:r>
               <w:rPr>
                 <w:rStyle w:val="Hyperlink"/>
@@ -212,7 +212,7 @@
                 <w:noProof/>
                 <w:webHidden/>
               </w:rPr>
-              <w:instrText xml:space="preserve"> PAGEREF _Toc457186144 \h </w:instrText>
+              <w:instrText xml:space="preserve"> PAGEREF _Toc459298813 \h </w:instrText>
             </w:r>
             <w:r>
               <w:rPr>
@@ -257,7 +257,7 @@
               <w:lang w:bidi="ar-SA"/>
             </w:rPr>
           </w:pPr>
-          <w:hyperlink w:anchor="_Toc457186145" w:history="1">
+          <w:hyperlink w:anchor="_Toc459298814" w:history="1">
             <w:r>
               <w:rPr>
                 <w:rStyle w:val="Hyperlink"/>
@@ -284,7 +284,7 @@
                 <w:noProof/>
                 <w:webHidden/>
               </w:rPr>
-              <w:instrText xml:space="preserve"> PAGEREF _Toc457186145 \h </w:instrText>
+              <w:instrText xml:space="preserve"> PAGEREF _Toc459298814 \h </w:instrText>
             </w:r>
             <w:r>
               <w:rPr>
@@ -329,13 +329,13 @@
               <w:lang w:bidi="ar-SA"/>
             </w:rPr>
           </w:pPr>
-          <w:hyperlink w:anchor="_Toc457186146" w:history="1">
+          <w:hyperlink w:anchor="_Toc459298815" w:history="1">
             <w:r>
               <w:rPr>
                 <w:rStyle w:val="Hyperlink"/>
                 <w:noProof/>
               </w:rPr>
-              <w:t>Display Data Frame as json</w:t>
+              <w:t>Display a DataFrame as a Chart</w:t>
             </w:r>
             <w:r>
               <w:rPr>
@@ -356,7 +356,7 @@
                 <w:noProof/>
                 <w:webHidden/>
               </w:rPr>
-              <w:instrText xml:space="preserve"> PAGEREF _Toc457186146 \h </w:instrText>
+              <w:instrText xml:space="preserve"> PAGEREF _Toc459298815 \h </w:instrText>
             </w:r>
             <w:r>
               <w:rPr>
@@ -401,13 +401,13 @@
               <w:lang w:bidi="ar-SA"/>
             </w:rPr>
           </w:pPr>
-          <w:hyperlink w:anchor="_Toc457186147" w:history="1">
+          <w:hyperlink w:anchor="_Toc459298816" w:history="1">
             <w:r>
               <w:rPr>
                 <w:rStyle w:val="Hyperlink"/>
                 <w:noProof/>
               </w:rPr>
-              <w:t>Display a Spark DataFrame schema</w:t>
+              <w:t>Display Data Frame as json</w:t>
             </w:r>
             <w:r>
               <w:rPr>
@@ -428,7 +428,7 @@
                 <w:noProof/>
                 <w:webHidden/>
               </w:rPr>
-              <w:instrText xml:space="preserve"> PAGEREF _Toc457186147 \h </w:instrText>
+              <w:instrText xml:space="preserve"> PAGEREF _Toc459298816 \h </w:instrText>
             </w:r>
             <w:r>
               <w:rPr>
@@ -473,13 +473,13 @@
               <w:lang w:bidi="ar-SA"/>
             </w:rPr>
           </w:pPr>
-          <w:hyperlink w:anchor="_Toc457186148" w:history="1">
+          <w:hyperlink w:anchor="_Toc459298817" w:history="1">
             <w:r>
               <w:rPr>
                 <w:rStyle w:val="Hyperlink"/>
                 <w:noProof/>
               </w:rPr>
-              <w:t>Execute a Lambda on a DataFrame</w:t>
+              <w:t>Display Spark DataFrame Columns and Types</w:t>
             </w:r>
             <w:r>
               <w:rPr>
@@ -500,7 +500,7 @@
                 <w:noProof/>
                 <w:webHidden/>
               </w:rPr>
-              <w:instrText xml:space="preserve"> PAGEREF _Toc457186148 \h </w:instrText>
+              <w:instrText xml:space="preserve"> PAGEREF _Toc459298817 \h </w:instrText>
             </w:r>
             <w:r>
               <w:rPr>
@@ -520,7 +520,7 @@
                 <w:noProof/>
                 <w:webHidden/>
               </w:rPr>
-              <w:t>4</w:t>
+              <w:t>5</w:t>
             </w:r>
             <w:r>
               <w:rPr>
@@ -545,13 +545,13 @@
               <w:lang w:bidi="ar-SA"/>
             </w:rPr>
           </w:pPr>
-          <w:hyperlink w:anchor="_Toc457186149" w:history="1">
+          <w:hyperlink w:anchor="_Toc459298818" w:history="1">
             <w:r>
               <w:rPr>
                 <w:rStyle w:val="Hyperlink"/>
                 <w:noProof/>
               </w:rPr>
-              <w:t>Join on two DataFrames</w:t>
+              <w:t>Display a Spark DataFrame schema</w:t>
             </w:r>
             <w:r>
               <w:rPr>
@@ -572,7 +572,7 @@
                 <w:noProof/>
                 <w:webHidden/>
               </w:rPr>
-              <w:instrText xml:space="preserve"> PAGEREF _Toc457186149 \h </w:instrText>
+              <w:instrText xml:space="preserve"> PAGEREF _Toc459298818 \h </w:instrText>
             </w:r>
             <w:r>
               <w:rPr>
@@ -592,7 +592,7 @@
                 <w:noProof/>
                 <w:webHidden/>
               </w:rPr>
-              <w:t>4</w:t>
+              <w:t>5</w:t>
             </w:r>
             <w:r>
               <w:rPr>
@@ -617,13 +617,13 @@
               <w:lang w:bidi="ar-SA"/>
             </w:rPr>
           </w:pPr>
-          <w:hyperlink w:anchor="_Toc457186150" w:history="1">
+          <w:hyperlink w:anchor="_Toc459298819" w:history="1">
             <w:r>
               <w:rPr>
                 <w:rStyle w:val="Hyperlink"/>
                 <w:noProof/>
               </w:rPr>
-              <w:t>max() or min() of a DataFrame column</w:t>
+              <w:t>Execute a Lambda on a DataFrame</w:t>
             </w:r>
             <w:r>
               <w:rPr>
@@ -644,7 +644,7 @@
                 <w:noProof/>
                 <w:webHidden/>
               </w:rPr>
-              <w:instrText xml:space="preserve"> PAGEREF _Toc457186150 \h </w:instrText>
+              <w:instrText xml:space="preserve"> PAGEREF _Toc459298819 \h </w:instrText>
             </w:r>
             <w:r>
               <w:rPr>
@@ -689,13 +689,13 @@
               <w:lang w:bidi="ar-SA"/>
             </w:rPr>
           </w:pPr>
-          <w:hyperlink w:anchor="_Toc457186151" w:history="1">
+          <w:hyperlink w:anchor="_Toc459298820" w:history="1">
             <w:r>
               <w:rPr>
                 <w:rStyle w:val="Hyperlink"/>
                 <w:noProof/>
               </w:rPr>
-              <w:t>Randomly Split a DataFrame</w:t>
+              <w:t>Join on two DataFrames</w:t>
             </w:r>
             <w:r>
               <w:rPr>
@@ -716,7 +716,7 @@
                 <w:noProof/>
                 <w:webHidden/>
               </w:rPr>
-              <w:instrText xml:space="preserve"> PAGEREF _Toc457186151 \h </w:instrText>
+              <w:instrText xml:space="preserve"> PAGEREF _Toc459298820 \h </w:instrText>
             </w:r>
             <w:r>
               <w:rPr>
@@ -736,7 +736,7 @@
                 <w:noProof/>
                 <w:webHidden/>
               </w:rPr>
-              <w:t>5</w:t>
+              <w:t>6</w:t>
             </w:r>
             <w:r>
               <w:rPr>
@@ -761,13 +761,13 @@
               <w:lang w:bidi="ar-SA"/>
             </w:rPr>
           </w:pPr>
-          <w:hyperlink w:anchor="_Toc457186152" w:history="1">
+          <w:hyperlink w:anchor="_Toc459298821" w:history="1">
             <w:r>
               <w:rPr>
                 <w:rStyle w:val="Hyperlink"/>
                 <w:noProof/>
               </w:rPr>
-              <w:t>Read a DataFrame from a Text File</w:t>
+              <w:t>max() or min() of a DataFrame column</w:t>
             </w:r>
             <w:r>
               <w:rPr>
@@ -788,7 +788,7 @@
                 <w:noProof/>
                 <w:webHidden/>
               </w:rPr>
-              <w:instrText xml:space="preserve"> PAGEREF _Toc457186152 \h </w:instrText>
+              <w:instrText xml:space="preserve"> PAGEREF _Toc459298821 \h </w:instrText>
             </w:r>
             <w:r>
               <w:rPr>
@@ -833,13 +833,13 @@
               <w:lang w:bidi="ar-SA"/>
             </w:rPr>
           </w:pPr>
-          <w:hyperlink w:anchor="_Toc457186153" w:history="1">
+          <w:hyperlink w:anchor="_Toc459298822" w:history="1">
             <w:r>
               <w:rPr>
                 <w:rStyle w:val="Hyperlink"/>
                 <w:noProof/>
               </w:rPr>
-              <w:t>Remove Punctuation from a DataFrame Column</w:t>
+              <w:t>Randomly Split a DataFrame</w:t>
             </w:r>
             <w:r>
               <w:rPr>
@@ -860,7 +860,7 @@
                 <w:noProof/>
                 <w:webHidden/>
               </w:rPr>
-              <w:instrText xml:space="preserve"> PAGEREF _Toc457186153 \h </w:instrText>
+              <w:instrText xml:space="preserve"> PAGEREF _Toc459298822 \h </w:instrText>
             </w:r>
             <w:r>
               <w:rPr>
@@ -880,7 +880,7 @@
                 <w:noProof/>
                 <w:webHidden/>
               </w:rPr>
-              <w:t>7</w:t>
+              <w:t>6</w:t>
             </w:r>
             <w:r>
               <w:rPr>
@@ -905,13 +905,13 @@
               <w:lang w:bidi="ar-SA"/>
             </w:rPr>
           </w:pPr>
-          <w:hyperlink w:anchor="_Toc457186154" w:history="1">
+          <w:hyperlink w:anchor="_Toc459298823" w:history="1">
             <w:r>
               <w:rPr>
                 <w:rStyle w:val="Hyperlink"/>
                 <w:noProof/>
               </w:rPr>
-              <w:t>Rename a Column</w:t>
+              <w:t>Read a DataFrame from a CSV file with Schema</w:t>
             </w:r>
             <w:r>
               <w:rPr>
@@ -932,7 +932,7 @@
                 <w:noProof/>
                 <w:webHidden/>
               </w:rPr>
-              <w:instrText xml:space="preserve"> PAGEREF _Toc457186154 \h </w:instrText>
+              <w:instrText xml:space="preserve"> PAGEREF _Toc459298823 \h </w:instrText>
             </w:r>
             <w:r>
               <w:rPr>
@@ -977,12 +977,228 @@
               <w:lang w:bidi="ar-SA"/>
             </w:rPr>
           </w:pPr>
-          <w:hyperlink w:anchor="_Toc457186155" w:history="1">
+          <w:hyperlink w:anchor="_Toc459298824" w:history="1">
             <w:r>
               <w:rPr>
                 <w:rStyle w:val="Hyperlink"/>
                 <w:noProof/>
               </w:rPr>
+              <w:t>Read a DataFrame from a Text File</w:t>
+            </w:r>
+            <w:r>
+              <w:rPr>
+                <w:noProof/>
+                <w:webHidden/>
+              </w:rPr>
+              <w:tab/>
+            </w:r>
+            <w:r>
+              <w:rPr>
+                <w:noProof/>
+                <w:webHidden/>
+              </w:rPr>
+              <w:fldChar w:fldCharType="begin"/>
+            </w:r>
+            <w:r>
+              <w:rPr>
+                <w:noProof/>
+                <w:webHidden/>
+              </w:rPr>
+              <w:instrText xml:space="preserve"> PAGEREF _Toc459298824 \h </w:instrText>
+            </w:r>
+            <w:r>
+              <w:rPr>
+                <w:noProof/>
+                <w:webHidden/>
+              </w:rPr>
+            </w:r>
+            <w:r>
+              <w:rPr>
+                <w:noProof/>
+                <w:webHidden/>
+              </w:rPr>
+              <w:fldChar w:fldCharType="separate"/>
+            </w:r>
+            <w:r>
+              <w:rPr>
+                <w:noProof/>
+                <w:webHidden/>
+              </w:rPr>
+              <w:t>8</w:t>
+            </w:r>
+            <w:r>
+              <w:rPr>
+                <w:noProof/>
+                <w:webHidden/>
+              </w:rPr>
+              <w:fldChar w:fldCharType="end"/>
+            </w:r>
+          </w:hyperlink>
+        </w:p>
+        <w:p>
+          <w:pPr>
+            <w:pStyle w:val="TOC2"/>
+            <w:tabs>
+              <w:tab w:val="right" w:leader="dot" w:pos="10880"/>
+            </w:tabs>
+            <w:rPr>
+              <w:rFonts w:eastAsiaTheme="minorEastAsia" w:cstheme="minorBidi"/>
+              <w:noProof/>
+              <w:sz w:val="22"/>
+              <w:szCs w:val="22"/>
+              <w:lang w:bidi="ar-SA"/>
+            </w:rPr>
+          </w:pPr>
+          <w:hyperlink w:anchor="_Toc459298825" w:history="1">
+            <w:r>
+              <w:rPr>
+                <w:rStyle w:val="Hyperlink"/>
+                <w:noProof/>
+              </w:rPr>
+              <w:t>Remove Punctuation from a DataFrame Column</w:t>
+            </w:r>
+            <w:r>
+              <w:rPr>
+                <w:noProof/>
+                <w:webHidden/>
+              </w:rPr>
+              <w:tab/>
+            </w:r>
+            <w:r>
+              <w:rPr>
+                <w:noProof/>
+                <w:webHidden/>
+              </w:rPr>
+              <w:fldChar w:fldCharType="begin"/>
+            </w:r>
+            <w:r>
+              <w:rPr>
+                <w:noProof/>
+                <w:webHidden/>
+              </w:rPr>
+              <w:instrText xml:space="preserve"> PAGEREF _Toc459298825 \h </w:instrText>
+            </w:r>
+            <w:r>
+              <w:rPr>
+                <w:noProof/>
+                <w:webHidden/>
+              </w:rPr>
+            </w:r>
+            <w:r>
+              <w:rPr>
+                <w:noProof/>
+                <w:webHidden/>
+              </w:rPr>
+              <w:fldChar w:fldCharType="separate"/>
+            </w:r>
+            <w:r>
+              <w:rPr>
+                <w:noProof/>
+                <w:webHidden/>
+              </w:rPr>
+              <w:t>9</w:t>
+            </w:r>
+            <w:r>
+              <w:rPr>
+                <w:noProof/>
+                <w:webHidden/>
+              </w:rPr>
+              <w:fldChar w:fldCharType="end"/>
+            </w:r>
+          </w:hyperlink>
+        </w:p>
+        <w:p>
+          <w:pPr>
+            <w:pStyle w:val="TOC2"/>
+            <w:tabs>
+              <w:tab w:val="right" w:leader="dot" w:pos="10880"/>
+            </w:tabs>
+            <w:rPr>
+              <w:rFonts w:eastAsiaTheme="minorEastAsia" w:cstheme="minorBidi"/>
+              <w:noProof/>
+              <w:sz w:val="22"/>
+              <w:szCs w:val="22"/>
+              <w:lang w:bidi="ar-SA"/>
+            </w:rPr>
+          </w:pPr>
+          <w:hyperlink w:anchor="_Toc459298826" w:history="1">
+            <w:r>
+              <w:rPr>
+                <w:rStyle w:val="Hyperlink"/>
+                <w:noProof/>
+              </w:rPr>
+              <w:t>Rename a Column</w:t>
+            </w:r>
+            <w:r>
+              <w:rPr>
+                <w:noProof/>
+                <w:webHidden/>
+              </w:rPr>
+              <w:tab/>
+            </w:r>
+            <w:r>
+              <w:rPr>
+                <w:noProof/>
+                <w:webHidden/>
+              </w:rPr>
+              <w:fldChar w:fldCharType="begin"/>
+            </w:r>
+            <w:r>
+              <w:rPr>
+                <w:noProof/>
+                <w:webHidden/>
+              </w:rPr>
+              <w:instrText xml:space="preserve"> PAGEREF _Toc459298826 \h </w:instrText>
+            </w:r>
+            <w:r>
+              <w:rPr>
+                <w:noProof/>
+                <w:webHidden/>
+              </w:rPr>
+            </w:r>
+            <w:r>
+              <w:rPr>
+                <w:noProof/>
+                <w:webHidden/>
+              </w:rPr>
+              <w:fldChar w:fldCharType="separate"/>
+            </w:r>
+            <w:r>
+              <w:rPr>
+                <w:noProof/>
+                <w:webHidden/>
+              </w:rPr>
+              <w:t>9</w:t>
+            </w:r>
+            <w:r>
+              <w:rPr>
+                <w:noProof/>
+                <w:webHidden/>
+              </w:rPr>
+              <w:fldChar w:fldCharType="end"/>
+            </w:r>
+          </w:hyperlink>
+        </w:p>
+        <w:p>
+          <w:pPr>
+            <w:pStyle w:val="TOC2"/>
+            <w:tabs>
+              <w:tab w:val="right" w:leader="dot" w:pos="10880"/>
+            </w:tabs>
+            <w:rPr>
+              <w:rFonts w:eastAsiaTheme="minorEastAsia" w:cstheme="minorBidi"/>
+              <w:noProof/>
+              <w:sz w:val="22"/>
+              <w:szCs w:val="22"/>
+              <w:lang w:bidi="ar-SA"/>
+            </w:rPr>
+          </w:pPr>
+          <w:hyperlink w:anchor="_Toc459298827" w:history="1">
+            <w:r>
+              <w:rPr>
+                <w:rStyle w:val="Hyperlink"/>
+                <w:noProof/>
+              </w:rPr>
               <w:t>Select columns or column derivatives from a DataFrame</w:t>
             </w:r>
             <w:r>
@@ -1004,7 +1220,7 @@
                 <w:noProof/>
                 <w:webHidden/>
               </w:rPr>
-              <w:instrText xml:space="preserve"> PAGEREF _Toc457186155 \h </w:instrText>
+              <w:instrText xml:space="preserve"> PAGEREF _Toc459298827 \h </w:instrText>
             </w:r>
             <w:r>
               <w:rPr>
@@ -1024,7 +1240,79 @@
                 <w:noProof/>
                 <w:webHidden/>
               </w:rPr>
-              <w:t>8</w:t>
+              <w:t>10</w:t>
+            </w:r>
+            <w:r>
+              <w:rPr>
+                <w:noProof/>
+                <w:webHidden/>
+              </w:rPr>
+              <w:fldChar w:fldCharType="end"/>
+            </w:r>
+          </w:hyperlink>
+        </w:p>
+        <w:p>
+          <w:pPr>
+            <w:pStyle w:val="TOC2"/>
+            <w:tabs>
+              <w:tab w:val="right" w:leader="dot" w:pos="10880"/>
+            </w:tabs>
+            <w:rPr>
+              <w:rFonts w:eastAsiaTheme="minorEastAsia" w:cstheme="minorBidi"/>
+              <w:noProof/>
+              <w:sz w:val="22"/>
+              <w:szCs w:val="22"/>
+              <w:lang w:bidi="ar-SA"/>
+            </w:rPr>
+          </w:pPr>
+          <w:hyperlink w:anchor="_Toc459298828" w:history="1">
+            <w:r>
+              <w:rPr>
+                <w:rStyle w:val="Hyperlink"/>
+                <w:noProof/>
+              </w:rPr>
+              <w:t>Summary Statistics for a DataFrame</w:t>
+            </w:r>
+            <w:r>
+              <w:rPr>
+                <w:noProof/>
+                <w:webHidden/>
+              </w:rPr>
+              <w:tab/>
+            </w:r>
+            <w:r>
+              <w:rPr>
+                <w:noProof/>
+                <w:webHidden/>
+              </w:rPr>
+              <w:fldChar w:fldCharType="begin"/>
+            </w:r>
+            <w:r>
+              <w:rPr>
+                <w:noProof/>
+                <w:webHidden/>
+              </w:rPr>
+              <w:instrText xml:space="preserve"> PAGEREF _Toc459298828 \h </w:instrText>
+            </w:r>
+            <w:r>
+              <w:rPr>
+                <w:noProof/>
+                <w:webHidden/>
+              </w:rPr>
+            </w:r>
+            <w:r>
+              <w:rPr>
+                <w:noProof/>
+                <w:webHidden/>
+              </w:rPr>
+              <w:fldChar w:fldCharType="separate"/>
+            </w:r>
+            <w:r>
+              <w:rPr>
+                <w:noProof/>
+                <w:webHidden/>
+              </w:rPr>
+              <w:t>10</w:t>
             </w:r>
             <w:r>
               <w:rPr>
@@ -1049,13 +1337,13 @@
               <w:lang w:bidi="ar-SA"/>
             </w:rPr>
           </w:pPr>
-          <w:hyperlink w:anchor="_Toc457186156" w:history="1">
+          <w:hyperlink w:anchor="_Toc459298829" w:history="1">
             <w:r>
               <w:rPr>
                 <w:rStyle w:val="Hyperlink"/>
                 <w:noProof/>
               </w:rPr>
-              <w:t>Pair RDDs</w:t>
+              <w:t>MLLib</w:t>
             </w:r>
             <w:r>
               <w:rPr>
@@ -1076,7 +1364,7 @@
                 <w:noProof/>
                 <w:webHidden/>
               </w:rPr>
-              <w:instrText xml:space="preserve"> PAGEREF _Toc457186156 \h </w:instrText>
+              <w:instrText xml:space="preserve"> PAGEREF _Toc459298829 \h </w:instrText>
             </w:r>
             <w:r>
               <w:rPr>
@@ -1096,7 +1384,7 @@
                 <w:noProof/>
                 <w:webHidden/>
               </w:rPr>
-              <w:t>9</w:t>
+              <w:t>10</w:t>
             </w:r>
             <w:r>
               <w:rPr>
@@ -1121,13 +1409,13 @@
               <w:lang w:bidi="ar-SA"/>
             </w:rPr>
           </w:pPr>
-          <w:hyperlink w:anchor="_Toc457186157" w:history="1">
+          <w:hyperlink w:anchor="_Toc459298830" w:history="1">
             <w:r>
               <w:rPr>
                 <w:rStyle w:val="Hyperlink"/>
                 <w:noProof/>
               </w:rPr>
-              <w:t>Count the occurrences of a word</w:t>
+              <w:t>DenseVector</w:t>
             </w:r>
             <w:r>
               <w:rPr>
@@ -1148,7 +1436,7 @@
                 <w:noProof/>
                 <w:webHidden/>
               </w:rPr>
-              <w:instrText xml:space="preserve"> PAGEREF _Toc457186157 \h </w:instrText>
+              <w:instrText xml:space="preserve"> PAGEREF _Toc459298830 \h </w:instrText>
             </w:r>
             <w:r>
               <w:rPr>
@@ -1168,7 +1456,7 @@
                 <w:noProof/>
                 <w:webHidden/>
               </w:rPr>
-              <w:t>9</w:t>
+              <w:t>10</w:t>
             </w:r>
             <w:r>
               <w:rPr>
@@ -1193,13 +1481,13 @@
               <w:lang w:bidi="ar-SA"/>
             </w:rPr>
           </w:pPr>
-          <w:hyperlink w:anchor="_Toc457186158" w:history="1">
+          <w:hyperlink w:anchor="_Toc459298831" w:history="1">
             <w:r>
               <w:rPr>
                 <w:rStyle w:val="Hyperlink"/>
                 <w:noProof/>
               </w:rPr>
-              <w:t>Count the number of unique words</w:t>
+              <w:t>Dot Product (DenseVector)</w:t>
             </w:r>
             <w:r>
               <w:rPr>
@@ -1220,7 +1508,7 @@
                 <w:noProof/>
                 <w:webHidden/>
               </w:rPr>
-              <w:instrText xml:space="preserve"> PAGEREF _Toc457186158 \h </w:instrText>
+              <w:instrText xml:space="preserve"> PAGEREF _Toc459298831 \h </w:instrText>
             </w:r>
             <w:r>
               <w:rPr>
@@ -1240,7 +1528,7 @@
                 <w:noProof/>
                 <w:webHidden/>
               </w:rPr>
-              <w:t>9</w:t>
+              <w:t>10</w:t>
             </w:r>
             <w:r>
               <w:rPr>
@@ -1265,12 +1553,300 @@
               <w:lang w:bidi="ar-SA"/>
             </w:rPr>
           </w:pPr>
-          <w:hyperlink w:anchor="_Toc457186159" w:history="1">
+          <w:hyperlink w:anchor="_Toc459298832" w:history="1">
             <w:r>
               <w:rPr>
                 <w:rStyle w:val="Hyperlink"/>
                 <w:noProof/>
               </w:rPr>
+              <w:t>LabeledPoint</w:t>
+            </w:r>
+            <w:r>
+              <w:rPr>
+                <w:noProof/>
+                <w:webHidden/>
+              </w:rPr>
+              <w:tab/>
+            </w:r>
+            <w:r>
+              <w:rPr>
+                <w:noProof/>
+                <w:webHidden/>
+              </w:rPr>
+              <w:fldChar w:fldCharType="begin"/>
+            </w:r>
+            <w:r>
+              <w:rPr>
+                <w:noProof/>
+                <w:webHidden/>
+              </w:rPr>
+              <w:instrText xml:space="preserve"> PAGEREF _Toc459298832 \h </w:instrText>
+            </w:r>
+            <w:r>
+              <w:rPr>
+                <w:noProof/>
+                <w:webHidden/>
+              </w:rPr>
+            </w:r>
+            <w:r>
+              <w:rPr>
+                <w:noProof/>
+                <w:webHidden/>
+              </w:rPr>
+              <w:fldChar w:fldCharType="separate"/>
+            </w:r>
+            <w:r>
+              <w:rPr>
+                <w:noProof/>
+                <w:webHidden/>
+              </w:rPr>
+              <w:t>10</w:t>
+            </w:r>
+            <w:r>
+              <w:rPr>
+                <w:noProof/>
+                <w:webHidden/>
+              </w:rPr>
+              <w:fldChar w:fldCharType="end"/>
+            </w:r>
+          </w:hyperlink>
+        </w:p>
+        <w:p>
+          <w:pPr>
+            <w:pStyle w:val="TOC1"/>
+            <w:tabs>
+              <w:tab w:val="right" w:leader="dot" w:pos="10880"/>
+            </w:tabs>
+            <w:rPr>
+              <w:rFonts w:eastAsiaTheme="minorEastAsia" w:cstheme="minorBidi"/>
+              <w:noProof/>
+              <w:sz w:val="22"/>
+              <w:szCs w:val="22"/>
+              <w:lang w:bidi="ar-SA"/>
+            </w:rPr>
+          </w:pPr>
+          <w:hyperlink w:anchor="_Toc459298833" w:history="1">
+            <w:r>
+              <w:rPr>
+                <w:rStyle w:val="Hyperlink"/>
+                <w:noProof/>
+              </w:rPr>
+              <w:t>Pair RDDs</w:t>
+            </w:r>
+            <w:r>
+              <w:rPr>
+                <w:noProof/>
+                <w:webHidden/>
+              </w:rPr>
+              <w:tab/>
+            </w:r>
+            <w:r>
+              <w:rPr>
+                <w:noProof/>
+                <w:webHidden/>
+              </w:rPr>
+              <w:fldChar w:fldCharType="begin"/>
+            </w:r>
+            <w:r>
+              <w:rPr>
+                <w:noProof/>
+                <w:webHidden/>
+              </w:rPr>
+              <w:instrText xml:space="preserve"> PAGEREF _Toc459298833 \h </w:instrText>
+            </w:r>
+            <w:r>
+              <w:rPr>
+                <w:noProof/>
+                <w:webHidden/>
+              </w:rPr>
+            </w:r>
+            <w:r>
+              <w:rPr>
+                <w:noProof/>
+                <w:webHidden/>
+              </w:rPr>
+              <w:fldChar w:fldCharType="separate"/>
+            </w:r>
+            <w:r>
+              <w:rPr>
+                <w:noProof/>
+                <w:webHidden/>
+              </w:rPr>
+              <w:t>12</w:t>
+            </w:r>
+            <w:r>
+              <w:rPr>
+                <w:noProof/>
+                <w:webHidden/>
+              </w:rPr>
+              <w:fldChar w:fldCharType="end"/>
+            </w:r>
+          </w:hyperlink>
+        </w:p>
+        <w:p>
+          <w:pPr>
+            <w:pStyle w:val="TOC2"/>
+            <w:tabs>
+              <w:tab w:val="right" w:leader="dot" w:pos="10880"/>
+            </w:tabs>
+            <w:rPr>
+              <w:rFonts w:eastAsiaTheme="minorEastAsia" w:cstheme="minorBidi"/>
+              <w:noProof/>
+              <w:sz w:val="22"/>
+              <w:szCs w:val="22"/>
+              <w:lang w:bidi="ar-SA"/>
+            </w:rPr>
+          </w:pPr>
+          <w:hyperlink w:anchor="_Toc459298834" w:history="1">
+            <w:r>
+              <w:rPr>
+                <w:rStyle w:val="Hyperlink"/>
+                <w:noProof/>
+              </w:rPr>
+              <w:t>Count the occurrences of a word</w:t>
+            </w:r>
+            <w:r>
+              <w:rPr>
+                <w:noProof/>
+                <w:webHidden/>
+              </w:rPr>
+              <w:tab/>
+            </w:r>
+            <w:r>
+              <w:rPr>
+                <w:noProof/>
+                <w:webHidden/>
+              </w:rPr>
+              <w:fldChar w:fldCharType="begin"/>
+            </w:r>
+            <w:r>
+              <w:rPr>
+                <w:noProof/>
+                <w:webHidden/>
+              </w:rPr>
+              <w:instrText xml:space="preserve"> PAGEREF _Toc459298834 \h </w:instrText>
+            </w:r>
+            <w:r>
+              <w:rPr>
+                <w:noProof/>
+                <w:webHidden/>
+              </w:rPr>
+            </w:r>
+            <w:r>
+              <w:rPr>
+                <w:noProof/>
+                <w:webHidden/>
+              </w:rPr>
+              <w:fldChar w:fldCharType="separate"/>
+            </w:r>
+            <w:r>
+              <w:rPr>
+                <w:noProof/>
+                <w:webHidden/>
+              </w:rPr>
+              <w:t>12</w:t>
+            </w:r>
+            <w:r>
+              <w:rPr>
+                <w:noProof/>
+                <w:webHidden/>
+              </w:rPr>
+              <w:fldChar w:fldCharType="end"/>
+            </w:r>
+          </w:hyperlink>
+        </w:p>
+        <w:p>
+          <w:pPr>
+            <w:pStyle w:val="TOC2"/>
+            <w:tabs>
+              <w:tab w:val="right" w:leader="dot" w:pos="10880"/>
+            </w:tabs>
+            <w:rPr>
+              <w:rFonts w:eastAsiaTheme="minorEastAsia" w:cstheme="minorBidi"/>
+              <w:noProof/>
+              <w:sz w:val="22"/>
+              <w:szCs w:val="22"/>
+              <w:lang w:bidi="ar-SA"/>
+            </w:rPr>
+          </w:pPr>
+          <w:hyperlink w:anchor="_Toc459298835" w:history="1">
+            <w:r>
+              <w:rPr>
+                <w:rStyle w:val="Hyperlink"/>
+                <w:noProof/>
+              </w:rPr>
+              <w:t>Count the number of unique words</w:t>
+            </w:r>
+            <w:r>
+              <w:rPr>
+                <w:noProof/>
+                <w:webHidden/>
+              </w:rPr>
+              <w:tab/>
+            </w:r>
+            <w:r>
+              <w:rPr>
+                <w:noProof/>
+                <w:webHidden/>
+              </w:rPr>
+              <w:fldChar w:fldCharType="begin"/>
+            </w:r>
+            <w:r>
+              <w:rPr>
+                <w:noProof/>
+                <w:webHidden/>
+              </w:rPr>
+              <w:instrText xml:space="preserve"> PAGEREF _Toc459298835 \h </w:instrText>
+            </w:r>
+            <w:r>
+              <w:rPr>
+                <w:noProof/>
+                <w:webHidden/>
+              </w:rPr>
+            </w:r>
+            <w:r>
+              <w:rPr>
+                <w:noProof/>
+                <w:webHidden/>
+              </w:rPr>
+              <w:fldChar w:fldCharType="separate"/>
+            </w:r>
+            <w:r>
+              <w:rPr>
+                <w:noProof/>
+                <w:webHidden/>
+              </w:rPr>
+              <w:t>12</w:t>
+            </w:r>
+            <w:r>
+              <w:rPr>
+                <w:noProof/>
+                <w:webHidden/>
+              </w:rPr>
+              <w:fldChar w:fldCharType="end"/>
+            </w:r>
+          </w:hyperlink>
+        </w:p>
+        <w:p>
+          <w:pPr>
+            <w:pStyle w:val="TOC2"/>
+            <w:tabs>
+              <w:tab w:val="right" w:leader="dot" w:pos="10880"/>
+            </w:tabs>
+            <w:rPr>
+              <w:rFonts w:eastAsiaTheme="minorEastAsia" w:cstheme="minorBidi"/>
+              <w:noProof/>
+              <w:sz w:val="22"/>
+              <w:szCs w:val="22"/>
+              <w:lang w:bidi="ar-SA"/>
+            </w:rPr>
+          </w:pPr>
+          <w:hyperlink w:anchor="_Toc459298836" w:history="1">
+            <w:r>
+              <w:rPr>
+                <w:rStyle w:val="Hyperlink"/>
+                <w:noProof/>
+              </w:rPr>
               <w:t>Extract the Keys and Values from an RDD</w:t>
             </w:r>
             <w:r>
@@ -1292,7 +1868,7 @@
                 <w:noProof/>
                 <w:webHidden/>
               </w:rPr>
-              <w:instrText xml:space="preserve"> PAGEREF _Toc457186159 \h </w:instrText>
+              <w:instrText xml:space="preserve"> PAGEREF _Toc459298836 \h </w:instrText>
             </w:r>
             <w:r>
               <w:rPr>
@@ -1312,7 +1888,7 @@
                 <w:noProof/>
                 <w:webHidden/>
               </w:rPr>
-              <w:t>9</w:t>
+              <w:t>12</w:t>
             </w:r>
             <w:r>
               <w:rPr>
@@ -1337,7 +1913,7 @@
               <w:lang w:bidi="ar-SA"/>
             </w:rPr>
           </w:pPr>
-          <w:hyperlink w:anchor="_Toc457186160" w:history="1">
+          <w:hyperlink w:anchor="_Toc459298837" w:history="1">
             <w:r>
               <w:rPr>
                 <w:rStyle w:val="Hyperlink"/>
@@ -1364,7 +1940,7 @@
                 <w:noProof/>
                 <w:webHidden/>
               </w:rPr>
-              <w:instrText xml:space="preserve"> PAGEREF _Toc457186160 \h </w:instrText>
+              <w:instrText xml:space="preserve"> PAGEREF _Toc459298837 \h </w:instrText>
             </w:r>
             <w:r>
               <w:rPr>
@@ -1384,7 +1960,7 @@
                 <w:noProof/>
                 <w:webHidden/>
               </w:rPr>
-              <w:t>9</w:t>
+              <w:t>12</w:t>
             </w:r>
             <w:r>
               <w:rPr>
@@ -1409,7 +1985,7 @@
               <w:lang w:bidi="ar-SA"/>
             </w:rPr>
           </w:pPr>
-          <w:hyperlink w:anchor="_Toc457186161" w:history="1">
+          <w:hyperlink w:anchor="_Toc459298838" w:history="1">
             <w:r>
               <w:rPr>
                 <w:rStyle w:val="Hyperlink"/>
@@ -1436,7 +2012,7 @@
                 <w:noProof/>
                 <w:webHidden/>
               </w:rPr>
-              <w:instrText xml:space="preserve"> PAGEREF _Toc457186161 \h </w:instrText>
+              <w:instrText xml:space="preserve"> PAGEREF _Toc459298838 \h </w:instrText>
             </w:r>
             <w:r>
               <w:rPr>
@@ -1456,7 +2032,7 @@
                 <w:noProof/>
                 <w:webHidden/>
               </w:rPr>
-              <w:t>9</w:t>
+              <w:t>12</w:t>
             </w:r>
             <w:r>
               <w:rPr>
@@ -1481,7 +2057,7 @@
               <w:lang w:bidi="ar-SA"/>
             </w:rPr>
           </w:pPr>
-          <w:hyperlink w:anchor="_Toc457186162" w:history="1">
+          <w:hyperlink w:anchor="_Toc459298839" w:history="1">
             <w:r>
               <w:rPr>
                 <w:rStyle w:val="Hyperlink"/>
@@ -1508,7 +2084,7 @@
                 <w:noProof/>
                 <w:webHidden/>
               </w:rPr>
-              <w:instrText xml:space="preserve"> PAGEREF _Toc457186162 \h </w:instrText>
+              <w:instrText xml:space="preserve"> PAGEREF _Toc459298839 \h </w:instrText>
             </w:r>
             <w:r>
               <w:rPr>
@@ -1528,7 +2104,7 @@
                 <w:noProof/>
                 <w:webHidden/>
               </w:rPr>
-              <w:t>10</w:t>
+              <w:t>13</w:t>
             </w:r>
             <w:r>
               <w:rPr>
@@ -1553,7 +2129,7 @@
               <w:lang w:bidi="ar-SA"/>
             </w:rPr>
           </w:pPr>
-          <w:hyperlink w:anchor="_Toc457186163" w:history="1">
+          <w:hyperlink w:anchor="_Toc459298840" w:history="1">
             <w:r>
               <w:rPr>
                 <w:rStyle w:val="Hyperlink"/>
@@ -1580,7 +2156,7 @@
                 <w:noProof/>
                 <w:webHidden/>
               </w:rPr>
-              <w:instrText xml:space="preserve"> PAGEREF _Toc457186163 \h </w:instrText>
+              <w:instrText xml:space="preserve"> PAGEREF _Toc459298840 \h </w:instrText>
             </w:r>
             <w:r>
               <w:rPr>
@@ -1600,7 +2176,7 @@
                 <w:noProof/>
                 <w:webHidden/>
               </w:rPr>
-              <w:t>10</w:t>
+              <w:t>13</w:t>
             </w:r>
             <w:r>
               <w:rPr>
@@ -1625,7 +2201,7 @@
               <w:lang w:bidi="ar-SA"/>
             </w:rPr>
           </w:pPr>
-          <w:hyperlink w:anchor="_Toc457186164" w:history="1">
+          <w:hyperlink w:anchor="_Toc459298841" w:history="1">
             <w:r>
               <w:rPr>
                 <w:rStyle w:val="Hyperlink"/>
@@ -1652,7 +2228,7 @@
                 <w:noProof/>
                 <w:webHidden/>
               </w:rPr>
-              <w:instrText xml:space="preserve"> PAGEREF _Toc457186164 \h </w:instrText>
+              <w:instrText xml:space="preserve"> PAGEREF _Toc459298841 \h </w:instrText>
             </w:r>
             <w:r>
               <w:rPr>
@@ -1672,7 +2248,7 @@
                 <w:noProof/>
                 <w:webHidden/>
               </w:rPr>
-              <w:t>11</w:t>
+              <w:t>14</w:t>
             </w:r>
             <w:r>
               <w:rPr>
@@ -1697,7 +2273,7 @@
               <w:lang w:bidi="ar-SA"/>
             </w:rPr>
           </w:pPr>
-          <w:hyperlink w:anchor="_Toc457186165" w:history="1">
+          <w:hyperlink w:anchor="_Toc459298842" w:history="1">
             <w:r>
               <w:rPr>
                 <w:rStyle w:val="Hyperlink"/>
@@ -1724,7 +2300,7 @@
                 <w:noProof/>
                 <w:webHidden/>
               </w:rPr>
-              <w:instrText xml:space="preserve"> PAGEREF _Toc457186165 \h </w:instrText>
+              <w:instrText xml:space="preserve"> PAGEREF _Toc459298842 \h </w:instrText>
             </w:r>
             <w:r>
               <w:rPr>
@@ -1744,7 +2320,7 @@
                 <w:noProof/>
                 <w:webHidden/>
               </w:rPr>
-              <w:t>11</w:t>
+              <w:t>14</w:t>
             </w:r>
             <w:r>
               <w:rPr>
@@ -1769,7 +2345,7 @@
               <w:lang w:bidi="ar-SA"/>
             </w:rPr>
           </w:pPr>
-          <w:hyperlink w:anchor="_Toc457186166" w:history="1">
+          <w:hyperlink w:anchor="_Toc459298843" w:history="1">
             <w:r>
               <w:rPr>
                 <w:rStyle w:val="Hyperlink"/>
@@ -1796,7 +2372,7 @@
                 <w:noProof/>
                 <w:webHidden/>
               </w:rPr>
-              <w:instrText xml:space="preserve"> PAGEREF _Toc457186166 \h </w:instrText>
+              <w:instrText xml:space="preserve"> PAGEREF _Toc459298843 \h </w:instrText>
             </w:r>
             <w:r>
               <w:rPr>
@@ -1816,7 +2392,7 @@
                 <w:noProof/>
                 <w:webHidden/>
               </w:rPr>
-              <w:t>11</w:t>
+              <w:t>14</w:t>
             </w:r>
             <w:r>
               <w:rPr>
@@ -1841,7 +2417,7 @@
               <w:lang w:bidi="ar-SA"/>
             </w:rPr>
           </w:pPr>
-          <w:hyperlink w:anchor="_Toc457186167" w:history="1">
+          <w:hyperlink w:anchor="_Toc459298844" w:history="1">
             <w:r>
               <w:rPr>
                 <w:rStyle w:val="Hyperlink"/>
@@ -1868,7 +2444,7 @@
                 <w:noProof/>
                 <w:webHidden/>
               </w:rPr>
-              <w:instrText xml:space="preserve"> PAGEREF _Toc457186167 \h </w:instrText>
+              <w:instrText xml:space="preserve"> PAGEREF _Toc459298844 \h </w:instrText>
             </w:r>
             <w:r>
               <w:rPr>
@@ -1888,7 +2464,7 @@
                 <w:noProof/>
                 <w:webHidden/>
               </w:rPr>
-              <w:t>11</w:t>
+              <w:t>14</w:t>
             </w:r>
             <w:r>
               <w:rPr>
@@ -1913,7 +2489,7 @@
               <w:lang w:bidi="ar-SA"/>
             </w:rPr>
           </w:pPr>
-          <w:hyperlink w:anchor="_Toc457186168" w:history="1">
+          <w:hyperlink w:anchor="_Toc459298845" w:history="1">
             <w:r>
               <w:rPr>
                 <w:rStyle w:val="Hyperlink"/>
@@ -1940,7 +2516,7 @@
                 <w:noProof/>
                 <w:webHidden/>
               </w:rPr>
-              <w:instrText xml:space="preserve"> PAGEREF _Toc457186168 \h </w:instrText>
+              <w:instrText xml:space="preserve"> PAGEREF _Toc459298845 \h </w:instrText>
             </w:r>
             <w:r>
               <w:rPr>
@@ -1960,7 +2536,7 @@
                 <w:noProof/>
                 <w:webHidden/>
               </w:rPr>
-              <w:t>12</w:t>
+              <w:t>15</w:t>
             </w:r>
             <w:r>
               <w:rPr>
@@ -1985,7 +2561,7 @@
               <w:lang w:bidi="ar-SA"/>
             </w:rPr>
           </w:pPr>
-          <w:hyperlink w:anchor="_Toc457186169" w:history="1">
+          <w:hyperlink w:anchor="_Toc459298846" w:history="1">
             <w:r>
               <w:rPr>
                 <w:rStyle w:val="Hyperlink"/>
@@ -2012,7 +2588,7 @@
                 <w:noProof/>
                 <w:webHidden/>
               </w:rPr>
-              <w:instrText xml:space="preserve"> PAGEREF _Toc457186169 \h </w:instrText>
+              <w:instrText xml:space="preserve"> PAGEREF _Toc459298846 \h </w:instrText>
             </w:r>
             <w:r>
               <w:rPr>
@@ -2032,7 +2608,7 @@
                 <w:noProof/>
                 <w:webHidden/>
               </w:rPr>
-              <w:t>12</w:t>
+              <w:t>15</w:t>
             </w:r>
             <w:r>
               <w:rPr>
@@ -2057,7 +2633,7 @@
               <w:lang w:bidi="ar-SA"/>
             </w:rPr>
           </w:pPr>
-          <w:hyperlink w:anchor="_Toc457186170" w:history="1">
+          <w:hyperlink w:anchor="_Toc459298847" w:history="1">
             <w:r>
               <w:rPr>
                 <w:rStyle w:val="Hyperlink"/>
@@ -2084,7 +2660,7 @@
                 <w:noProof/>
                 <w:webHidden/>
               </w:rPr>
-              <w:instrText xml:space="preserve"> PAGEREF _Toc457186170 \h </w:instrText>
+              <w:instrText xml:space="preserve"> PAGEREF _Toc459298847 \h </w:instrText>
             </w:r>
             <w:r>
               <w:rPr>
@@ -2104,7 +2680,7 @@
                 <w:noProof/>
                 <w:webHidden/>
               </w:rPr>
-              <w:t>12</w:t>
+              <w:t>15</w:t>
             </w:r>
             <w:r>
               <w:rPr>
@@ -2129,7 +2705,7 @@
               <w:lang w:bidi="ar-SA"/>
             </w:rPr>
           </w:pPr>
-          <w:hyperlink w:anchor="_Toc457186171" w:history="1">
+          <w:hyperlink w:anchor="_Toc459298848" w:history="1">
             <w:r>
               <w:rPr>
                 <w:rStyle w:val="Hyperlink"/>
@@ -2156,7 +2732,7 @@
                 <w:noProof/>
                 <w:webHidden/>
               </w:rPr>
-              <w:instrText xml:space="preserve"> PAGEREF _Toc457186171 \h </w:instrText>
+              <w:instrText xml:space="preserve"> PAGEREF _Toc459298848 \h </w:instrText>
             </w:r>
             <w:r>
               <w:rPr>
@@ -2176,7 +2752,7 @@
                 <w:noProof/>
                 <w:webHidden/>
               </w:rPr>
-              <w:t>12</w:t>
+              <w:t>15</w:t>
             </w:r>
             <w:r>
               <w:rPr>
@@ -2201,7 +2777,7 @@
               <w:lang w:bidi="ar-SA"/>
             </w:rPr>
           </w:pPr>
-          <w:hyperlink w:anchor="_Toc457186172" w:history="1">
+          <w:hyperlink w:anchor="_Toc459298849" w:history="1">
             <w:r>
               <w:rPr>
                 <w:rStyle w:val="Hyperlink"/>
@@ -2228,7 +2804,7 @@
                 <w:noProof/>
                 <w:webHidden/>
               </w:rPr>
-              <w:instrText xml:space="preserve"> PAGEREF _Toc457186172 \h </w:instrText>
+              <w:instrText xml:space="preserve"> PAGEREF _Toc459298849 \h </w:instrText>
             </w:r>
             <w:r>
               <w:rPr>
@@ -2248,7 +2824,7 @@
                 <w:noProof/>
                 <w:webHidden/>
               </w:rPr>
-              <w:t>12</w:t>
+              <w:t>15</w:t>
             </w:r>
             <w:r>
               <w:rPr>
@@ -2273,7 +2849,7 @@
               <w:lang w:bidi="ar-SA"/>
             </w:rPr>
           </w:pPr>
-          <w:hyperlink w:anchor="_Toc457186173" w:history="1">
+          <w:hyperlink w:anchor="_Toc459298850" w:history="1">
             <w:r>
               <w:rPr>
                 <w:rStyle w:val="Hyperlink"/>
@@ -2300,7 +2876,7 @@
                 <w:noProof/>
                 <w:webHidden/>
               </w:rPr>
-              <w:instrText xml:space="preserve"> PAGEREF _Toc457186173 \h </w:instrText>
+              <w:instrText xml:space="preserve"> PAGEREF _Toc459298850 \h </w:instrText>
             </w:r>
             <w:r>
               <w:rPr>
@@ -2320,7 +2896,7 @@
                 <w:noProof/>
                 <w:webHidden/>
               </w:rPr>
-              <w:t>12</w:t>
+              <w:t>15</w:t>
             </w:r>
             <w:r>
               <w:rPr>
@@ -2345,7 +2921,7 @@
               <w:lang w:bidi="ar-SA"/>
             </w:rPr>
           </w:pPr>
-          <w:hyperlink w:anchor="_Toc457186174" w:history="1">
+          <w:hyperlink w:anchor="_Toc459298851" w:history="1">
             <w:r>
               <w:rPr>
                 <w:rStyle w:val="Hyperlink"/>
@@ -2372,7 +2948,7 @@
                 <w:noProof/>
                 <w:webHidden/>
               </w:rPr>
-              <w:instrText xml:space="preserve"> PAGEREF _Toc457186174 \h </w:instrText>
+              <w:instrText xml:space="preserve"> PAGEREF _Toc459298851 \h </w:instrText>
             </w:r>
             <w:r>
               <w:rPr>
@@ -2392,7 +2968,151 @@
                 <w:noProof/>
                 <w:webHidden/>
               </w:rPr>
-              <w:t>13</w:t>
+              <w:t>16</w:t>
+            </w:r>
+            <w:r>
+              <w:rPr>
+                <w:noProof/>
+                <w:webHidden/>
+              </w:rPr>
+              <w:fldChar w:fldCharType="end"/>
+            </w:r>
+          </w:hyperlink>
+        </w:p>
+        <w:p>
+          <w:pPr>
+            <w:pStyle w:val="TOC1"/>
+            <w:tabs>
+              <w:tab w:val="right" w:leader="dot" w:pos="10880"/>
+            </w:tabs>
+            <w:rPr>
+              <w:rFonts w:eastAsiaTheme="minorEastAsia" w:cstheme="minorBidi"/>
+              <w:noProof/>
+              <w:sz w:val="22"/>
+              <w:szCs w:val="22"/>
+              <w:lang w:bidi="ar-SA"/>
+            </w:rPr>
+          </w:pPr>
+          <w:hyperlink w:anchor="_Toc459298852" w:history="1">
+            <w:r>
+              <w:rPr>
+                <w:rStyle w:val="Hyperlink"/>
+                <w:noProof/>
+              </w:rPr>
+              <w:t>SQL Tables</w:t>
+            </w:r>
+            <w:r>
+              <w:rPr>
+                <w:noProof/>
+                <w:webHidden/>
+              </w:rPr>
+              <w:tab/>
+            </w:r>
+            <w:r>
+              <w:rPr>
+                <w:noProof/>
+                <w:webHidden/>
+              </w:rPr>
+              <w:fldChar w:fldCharType="begin"/>
+            </w:r>
+            <w:r>
+              <w:rPr>
+                <w:noProof/>
+                <w:webHidden/>
+              </w:rPr>
+              <w:instrText xml:space="preserve"> PAGEREF _Toc459298852 \h </w:instrText>
+            </w:r>
+            <w:r>
+              <w:rPr>
+                <w:noProof/>
+                <w:webHidden/>
+              </w:rPr>
+            </w:r>
+            <w:r>
+              <w:rPr>
+                <w:noProof/>
+                <w:webHidden/>
+              </w:rPr>
+              <w:fldChar w:fldCharType="separate"/>
+            </w:r>
+            <w:r>
+              <w:rPr>
+                <w:noProof/>
+                <w:webHidden/>
+              </w:rPr>
+              <w:t>16</w:t>
+            </w:r>
+            <w:r>
+              <w:rPr>
+                <w:noProof/>
+                <w:webHidden/>
+              </w:rPr>
+              <w:fldChar w:fldCharType="end"/>
+            </w:r>
+          </w:hyperlink>
+        </w:p>
+        <w:p>
+          <w:pPr>
+            <w:pStyle w:val="TOC2"/>
+            <w:tabs>
+              <w:tab w:val="right" w:leader="dot" w:pos="10880"/>
+            </w:tabs>
+            <w:rPr>
+              <w:rFonts w:eastAsiaTheme="minorEastAsia" w:cstheme="minorBidi"/>
+              <w:noProof/>
+              <w:sz w:val="22"/>
+              <w:szCs w:val="22"/>
+              <w:lang w:bidi="ar-SA"/>
+            </w:rPr>
+          </w:pPr>
+          <w:hyperlink w:anchor="_Toc459298853" w:history="1">
+            <w:r>
+              <w:rPr>
+                <w:rStyle w:val="Hyperlink"/>
+                <w:noProof/>
+              </w:rPr>
+              <w:t>Register a DataFrame as a SQL Table</w:t>
+            </w:r>
+            <w:r>
+              <w:rPr>
+                <w:noProof/>
+                <w:webHidden/>
+              </w:rPr>
+              <w:tab/>
+            </w:r>
+            <w:r>
+              <w:rPr>
+                <w:noProof/>
+                <w:webHidden/>
+              </w:rPr>
+              <w:fldChar w:fldCharType="begin"/>
+            </w:r>
+            <w:r>
+              <w:rPr>
+                <w:noProof/>
+                <w:webHidden/>
+              </w:rPr>
+              <w:instrText xml:space="preserve"> PAGEREF _Toc459298853 \h </w:instrText>
+            </w:r>
+            <w:r>
+              <w:rPr>
+                <w:noProof/>
+                <w:webHidden/>
+              </w:rPr>
+            </w:r>
+            <w:r>
+              <w:rPr>
+                <w:noProof/>
+                <w:webHidden/>
+              </w:rPr>
+              <w:fldChar w:fldCharType="separate"/>
+            </w:r>
+            <w:r>
+              <w:rPr>
+                <w:noProof/>
+                <w:webHidden/>
+              </w:rPr>
+              <w:t>16</w:t>
             </w:r>
             <w:r>
               <w:rPr>
@@ -2410,7 +3130,6 @@
               <w:bCs/>
               <w:noProof/>
             </w:rPr>
-            <w:lastRenderedPageBreak/>
             <w:fldChar w:fldCharType="end"/>
           </w:r>
         </w:p>
@@ -2437,7 +3156,7 @@
         <w:pStyle w:val="Heading1"/>
         <w:spacing w:before="0"/>
       </w:pPr>
-      <w:bookmarkStart w:id="2" w:name="_Toc457186144"/>
+      <w:bookmarkStart w:id="2" w:name="_Toc459298813"/>
       <w:r>
         <w:t>DataFrames</w:t>
       </w:r>
@@ -2451,7 +3170,7 @@
       <w:pPr>
         <w:pStyle w:val="Heading2"/>
       </w:pPr>
-      <w:bookmarkStart w:id="3" w:name="_Toc457186145"/>
+      <w:bookmarkStart w:id="3" w:name="_Toc459298814"/>
       <w:r>
         <w:t>Average of a column</w:t>
       </w:r>
@@ -2608,9 +3327,9 @@
       <w:pPr>
         <w:pStyle w:val="Heading2"/>
       </w:pPr>
-      <w:bookmarkStart w:id="4" w:name="_Toc457186146"/>
-      <w:r>
-        <w:t>Display Data Frame as json</w:t>
+      <w:bookmarkStart w:id="4" w:name="_Toc459298815"/>
+      <w:r>
+        <w:t>Display a DataFrame as a Chart</w:t>
       </w:r>
       <w:bookmarkEnd w:id="4"/>
     </w:p>
@@ -2618,160 +3337,97 @@
       <w:pPr>
         <w:pStyle w:val="CodeStyle"/>
       </w:pPr>
-    </w:p>
-    <w:p>
-      <w:pPr>
-        <w:pStyle w:val="CodeStyle"/>
-      </w:pPr>
-      <w:r>
-        <w:t>import json</w:t>
-      </w:r>
-    </w:p>
-    <w:p>
-      <w:pPr>
-        <w:pStyle w:val="CodeStyle"/>
-      </w:pPr>
-    </w:p>
-    <w:p>
-      <w:pPr>
-        <w:pStyle w:val="CodeStyle"/>
-      </w:pPr>
-      <w:r>
-        <w:t>def makeJson(someDf):</w:t>
-      </w:r>
-    </w:p>
-    <w:p>
-      <w:pPr>
-        <w:pStyle w:val="CodeStyle"/>
-      </w:pPr>
-      <w:r>
-        <w:t xml:space="preserve">    aDict = json.loads(someDf)</w:t>
-      </w:r>
-    </w:p>
-    <w:p>
-      <w:pPr>
-        <w:pStyle w:val="CodeStyle"/>
-      </w:pPr>
-      <w:r>
-        <w:t xml:space="preserve">    return json.dumps(aDict, indent=2)</w:t>
-      </w:r>
-    </w:p>
-    <w:p>
-      <w:pPr>
-        <w:pStyle w:val="CodeStyle"/>
-      </w:pPr>
-    </w:p>
-    <w:p>
-      <w:pPr>
-        <w:pStyle w:val="CodeStyle"/>
-      </w:pPr>
-      <w:r>
-        <w:t>def printResultsAsJson(someDf):</w:t>
-      </w:r>
-    </w:p>
-    <w:p>
-      <w:pPr>
-        <w:pStyle w:val="CodeStyle"/>
-      </w:pPr>
-      <w:r>
-        <w:t xml:space="preserve">    coll = someDf.toJSON().map(makeJson).collect()</w:t>
-      </w:r>
-    </w:p>
-    <w:p>
-      <w:pPr>
-        <w:pStyle w:val="CodeStyle"/>
-      </w:pPr>
-      <w:r>
-        <w:t xml:space="preserve">    for element in coll:</w:t>
-      </w:r>
-    </w:p>
-    <w:p>
-      <w:pPr>
-        <w:pStyle w:val="CodeStyle"/>
-      </w:pPr>
-      <w:r>
-        <w:t xml:space="preserve">        print element</w:t>
-      </w:r>
-    </w:p>
-    <w:p>
-      <w:pPr>
-        <w:pStyle w:val="CodeStyle"/>
-      </w:pPr>
-    </w:p>
-    <w:p>
-      <w:pPr>
-        <w:pStyle w:val="CodeStyle"/>
-      </w:pPr>
-      <w:r>
-        <w:t>queryResult = sqlContext.sql('''</w:t>
-      </w:r>
-    </w:p>
-    <w:p>
-      <w:pPr>
-        <w:pStyle w:val="CodeStyle"/>
-      </w:pPr>
-      <w:r>
-        <w:t>SELECT smfPayloadData.events.DeliveryLocationArrival</w:t>
-      </w:r>
-    </w:p>
-    <w:p>
-      <w:pPr>
-        <w:pStyle w:val="CodeStyle"/>
-      </w:pPr>
-      <w:r>
-        <w:t>FROM mapped</w:t>
-      </w:r>
-    </w:p>
-    <w:p>
-      <w:pPr>
-        <w:pStyle w:val="CodeStyle"/>
-      </w:pPr>
-      <w:r>
-        <w:t>where smfPayloadData.events.DeliveryLocationArrival is not null</w:t>
-      </w:r>
-    </w:p>
-    <w:p>
-      <w:pPr>
-        <w:pStyle w:val="CodeStyle"/>
-      </w:pPr>
-      <w:r>
-        <w:t>limit 10</w:t>
-      </w:r>
-    </w:p>
-    <w:p>
-      <w:pPr>
-        <w:pStyle w:val="CodeStyle"/>
-      </w:pPr>
-      <w:r>
-        <w:t>''')</w:t>
-      </w:r>
-    </w:p>
-    <w:p>
-      <w:pPr>
-        <w:pStyle w:val="CodeStyle"/>
-      </w:pPr>
-    </w:p>
-    <w:p>
-      <w:pPr>
-        <w:pStyle w:val="CodeStyle"/>
-      </w:pPr>
-      <w:r>
-        <w:t># queryResult.show()</w:t>
-      </w:r>
-    </w:p>
-    <w:p>
-      <w:pPr>
-        <w:pStyle w:val="CodeStyle"/>
-      </w:pPr>
-      <w:r>
-        <w:t>printResultsAsJson( queryResult)</w:t>
-      </w:r>
-    </w:p>
-    <w:p>
-      <w:pPr>
-        <w:pStyle w:val="Heading1"/>
-      </w:pPr>
-    </w:p>
+      <w:r>
+        <w:t>display(powerPlantDF)</w:t>
+      </w:r>
+    </w:p>
+    <w:p>
+      <w:r>
+        <w:rPr>
+          <w:noProof/>
+          <w:lang w:bidi="ar-SA"/>
+        </w:rPr>
+        <w:drawing>
+          <wp:inline distT="0" distB="0" distL="0" distR="0" wp14:anchorId="4B3C2A4B" wp14:editId="5E2F6AFE">
+            <wp:extent cx="2571750" cy="1381125"/>
+            <wp:effectExtent l="0" t="0" r="0" b="9525"/>
+            <wp:docPr id="1" name="Picture 1"/>
+            <wp:cNvGraphicFramePr>
+              <a:graphicFrameLocks xmlns:a="http://schemas.openxmlformats.org/drawingml/2006/main" noChangeAspect="1"/>
+            </wp:cNvGraphicFramePr>
+            <a:graphic xmlns:a="http://schemas.openxmlformats.org/drawingml/2006/main">
+              <a:graphicData uri="http://schemas.openxmlformats.org/drawingml/2006/picture">
+                <pic:pic xmlns:pic="http://schemas.openxmlformats.org/drawingml/2006/picture">
+                  <pic:nvPicPr>
+                    <pic:cNvPr id="1" name=""/>
+                    <pic:cNvPicPr/>
+                  </pic:nvPicPr>
+                  <pic:blipFill>
+                    <a:blip r:embed="rId5"/>
+                    <a:stretch>
+                      <a:fillRect/>
+                    </a:stretch>
+                  </pic:blipFill>
+                  <pic:spPr>
+                    <a:xfrm>
+                      <a:off x="0" y="0"/>
+                      <a:ext cx="2571750" cy="1381125"/>
+                    </a:xfrm>
+                    <a:prstGeom prst="rect">
+                      <a:avLst/>
+                    </a:prstGeom>
+                  </pic:spPr>
+                </pic:pic>
+              </a:graphicData>
+            </a:graphic>
+          </wp:inline>
+        </w:drawing>
+      </w:r>
+    </w:p>
+    <w:p>
+      <w:r>
+        <w:rPr>
+          <w:noProof/>
+          <w:lang w:bidi="ar-SA"/>
+        </w:rPr>
+        <w:drawing>
+          <wp:inline distT="0" distB="0" distL="0" distR="0" wp14:anchorId="68BDF484" wp14:editId="1ABE2B64">
+            <wp:extent cx="4902200" cy="1848341"/>
+            <wp:effectExtent l="0" t="0" r="0" b="0"/>
+            <wp:docPr id="2" name="Picture 2"/>
+            <wp:cNvGraphicFramePr>
+              <a:graphicFrameLocks xmlns:a="http://schemas.openxmlformats.org/drawingml/2006/main" noChangeAspect="1"/>
+            </wp:cNvGraphicFramePr>
+            <a:graphic xmlns:a="http://schemas.openxmlformats.org/drawingml/2006/main">
+              <a:graphicData uri="http://schemas.openxmlformats.org/drawingml/2006/picture">
+                <pic:pic xmlns:pic="http://schemas.openxmlformats.org/drawingml/2006/picture">
+                  <pic:nvPicPr>
+                    <pic:cNvPr id="1" name=""/>
+                    <pic:cNvPicPr/>
+                  </pic:nvPicPr>
+                  <pic:blipFill>
+                    <a:blip r:embed="rId6"/>
+                    <a:stretch>
+                      <a:fillRect/>
+                    </a:stretch>
+                  </pic:blipFill>
+                  <pic:spPr>
+                    <a:xfrm>
+                      <a:off x="0" y="0"/>
+                      <a:ext cx="4991548" cy="1882029"/>
+                    </a:xfrm>
+                    <a:prstGeom prst="rect">
+                      <a:avLst/>
+                    </a:prstGeom>
+                  </pic:spPr>
+                </pic:pic>
+              </a:graphicData>
+            </a:graphic>
+          </wp:inline>
+        </w:drawing>
+      </w:r>
+    </w:p>
+    <w:p/>
     <w:p>
       <w:pPr>
         <w:spacing w:after="200" w:line="276" w:lineRule="auto"/>
@@ -2786,6 +3442,9 @@
         </w:rPr>
       </w:pPr>
       <w:r>
+        <w:t>and other chart types, as well…</w:t>
+      </w:r>
+      <w:r>
         <w:br w:type="page"/>
       </w:r>
     </w:p>
@@ -2793,11 +3452,242 @@
       <w:pPr>
         <w:pStyle w:val="Heading2"/>
       </w:pPr>
-      <w:bookmarkStart w:id="5" w:name="_Toc457186147"/>
+      <w:bookmarkStart w:id="5" w:name="_Toc459298816"/>
+      <w:r>
+        <w:t>Display Data Frame as json</w:t>
+      </w:r>
+      <w:bookmarkEnd w:id="5"/>
+    </w:p>
+    <w:p>
+      <w:pPr>
+        <w:pStyle w:val="CodeStyle"/>
+      </w:pPr>
+    </w:p>
+    <w:p>
+      <w:pPr>
+        <w:pStyle w:val="CodeStyle"/>
+      </w:pPr>
+      <w:r>
+        <w:t>import json</w:t>
+      </w:r>
+    </w:p>
+    <w:p>
+      <w:pPr>
+        <w:pStyle w:val="CodeStyle"/>
+      </w:pPr>
+    </w:p>
+    <w:p>
+      <w:pPr>
+        <w:pStyle w:val="CodeStyle"/>
+      </w:pPr>
+      <w:r>
+        <w:t>def makeJson(someDf):</w:t>
+      </w:r>
+    </w:p>
+    <w:p>
+      <w:pPr>
+        <w:pStyle w:val="CodeStyle"/>
+      </w:pPr>
+      <w:r>
+        <w:t xml:space="preserve">    aDict = json.loads(someDf)</w:t>
+      </w:r>
+    </w:p>
+    <w:p>
+      <w:pPr>
+        <w:pStyle w:val="CodeStyle"/>
+      </w:pPr>
+      <w:r>
+        <w:t xml:space="preserve">    return json.dumps(aDict, indent=2)</w:t>
+      </w:r>
+    </w:p>
+    <w:p>
+      <w:pPr>
+        <w:pStyle w:val="CodeStyle"/>
+      </w:pPr>
+    </w:p>
+    <w:p>
+      <w:pPr>
+        <w:pStyle w:val="CodeStyle"/>
+      </w:pPr>
+      <w:r>
+        <w:t>def printResultsAsJson(someDf):</w:t>
+      </w:r>
+    </w:p>
+    <w:p>
+      <w:pPr>
+        <w:pStyle w:val="CodeStyle"/>
+      </w:pPr>
+      <w:r>
+        <w:t xml:space="preserve">    coll = someDf.toJSON().map(makeJson).collect()</w:t>
+      </w:r>
+    </w:p>
+    <w:p>
+      <w:pPr>
+        <w:pStyle w:val="CodeStyle"/>
+      </w:pPr>
+      <w:r>
+        <w:t xml:space="preserve">    for element in coll:</w:t>
+      </w:r>
+    </w:p>
+    <w:p>
+      <w:pPr>
+        <w:pStyle w:val="CodeStyle"/>
+      </w:pPr>
+      <w:r>
+        <w:t xml:space="preserve">        print element</w:t>
+      </w:r>
+    </w:p>
+    <w:p>
+      <w:pPr>
+        <w:pStyle w:val="CodeStyle"/>
+      </w:pPr>
+    </w:p>
+    <w:p>
+      <w:pPr>
+        <w:pStyle w:val="CodeStyle"/>
+      </w:pPr>
+      <w:r>
+        <w:t>queryResult = sqlContext.sql('''</w:t>
+      </w:r>
+    </w:p>
+    <w:p>
+      <w:pPr>
+        <w:pStyle w:val="CodeStyle"/>
+      </w:pPr>
+      <w:r>
+        <w:t>SELECT smfPayloadData.events.DeliveryLocationArrival</w:t>
+      </w:r>
+    </w:p>
+    <w:p>
+      <w:pPr>
+        <w:pStyle w:val="CodeStyle"/>
+      </w:pPr>
+      <w:r>
+        <w:t>FROM mapped</w:t>
+      </w:r>
+    </w:p>
+    <w:p>
+      <w:pPr>
+        <w:pStyle w:val="CodeStyle"/>
+      </w:pPr>
+      <w:r>
+        <w:t>where smfPayloadData.events.DeliveryLocationArrival is not null</w:t>
+      </w:r>
+    </w:p>
+    <w:p>
+      <w:pPr>
+        <w:pStyle w:val="CodeStyle"/>
+      </w:pPr>
+      <w:r>
+        <w:t>limit 10</w:t>
+      </w:r>
+    </w:p>
+    <w:p>
+      <w:pPr>
+        <w:pStyle w:val="CodeStyle"/>
+      </w:pPr>
+      <w:r>
+        <w:t>''')</w:t>
+      </w:r>
+    </w:p>
+    <w:p>
+      <w:pPr>
+        <w:pStyle w:val="CodeStyle"/>
+      </w:pPr>
+    </w:p>
+    <w:p>
+      <w:pPr>
+        <w:pStyle w:val="CodeStyle"/>
+      </w:pPr>
+      <w:r>
+        <w:t># queryResult.show()</w:t>
+      </w:r>
+    </w:p>
+    <w:p>
+      <w:pPr>
+        <w:pStyle w:val="CodeStyle"/>
+      </w:pPr>
+      <w:r>
+        <w:t>printResultsAsJson( queryResult)</w:t>
+      </w:r>
+    </w:p>
+    <w:p>
+      <w:pPr>
+        <w:pStyle w:val="Heading1"/>
+      </w:pPr>
+    </w:p>
+    <w:p>
+      <w:pPr>
+        <w:spacing w:after="200" w:line="276" w:lineRule="auto"/>
+        <w:rPr>
+          <w:rFonts w:asciiTheme="majorHAnsi" w:eastAsiaTheme="majorEastAsia" w:hAnsiTheme="majorHAnsi"/>
+          <w:b/>
+          <w:bCs/>
+          <w:i/>
+          <w:iCs/>
+          <w:sz w:val="28"/>
+          <w:szCs w:val="28"/>
+        </w:rPr>
+      </w:pPr>
+      <w:r>
+        <w:br w:type="page"/>
+      </w:r>
+    </w:p>
+    <w:p>
+      <w:pPr>
+        <w:pStyle w:val="Heading2"/>
+      </w:pPr>
+      <w:bookmarkStart w:id="6" w:name="_Toc459298817"/>
+      <w:r>
+        <w:t>Display Spark DataFrame Columns and Types</w:t>
+      </w:r>
+      <w:bookmarkEnd w:id="6"/>
+    </w:p>
+    <w:p>
+      <w:pPr>
+        <w:pStyle w:val="CodeStyle"/>
+      </w:pPr>
+      <w:r>
+        <w:t>print powerPlantDF.dtypes</w:t>
+      </w:r>
+    </w:p>
+    <w:p/>
+    <w:p>
+      <w:r>
+        <w:t>output:</w:t>
+      </w:r>
+    </w:p>
+    <w:p>
+      <w:pPr>
+        <w:rPr>
+          <w:rFonts w:ascii="Courier New" w:hAnsi="Courier New" w:cs="Courier New"/>
+          <w:color w:val="555555"/>
+          <w:sz w:val="20"/>
+          <w:szCs w:val="20"/>
+          <w:shd w:val="clear" w:color="auto" w:fill="FFFFFF"/>
+        </w:rPr>
+      </w:pPr>
+      <w:r>
+        <w:rPr>
+          <w:rFonts w:ascii="Courier New" w:hAnsi="Courier New" w:cs="Courier New"/>
+          <w:color w:val="555555"/>
+          <w:sz w:val="20"/>
+          <w:szCs w:val="20"/>
+          <w:shd w:val="clear" w:color="auto" w:fill="FFFFFF"/>
+        </w:rPr>
+        <w:t>[('AT', 'double'), ('V', 'double'), ('AP', 'double'), ('RH', 'double'), ('PE', 'double')]</w:t>
+      </w:r>
+    </w:p>
+    <w:p/>
+    <w:p>
+      <w:pPr>
+        <w:pStyle w:val="Heading2"/>
+      </w:pPr>
+      <w:bookmarkStart w:id="7" w:name="_Toc459298818"/>
       <w:r>
         <w:t>Display a Spark DataFrame schema</w:t>
       </w:r>
-      <w:bookmarkEnd w:id="5"/>
+      <w:bookmarkEnd w:id="7"/>
     </w:p>
     <w:p>
       <w:pPr>
@@ -2853,11 +3743,11 @@
       <w:pPr>
         <w:pStyle w:val="Heading2"/>
       </w:pPr>
-      <w:bookmarkStart w:id="6" w:name="_Toc457186148"/>
+      <w:bookmarkStart w:id="8" w:name="_Toc459298819"/>
       <w:r>
         <w:t>Execute a Lambda on a DataFrame</w:t>
       </w:r>
-      <w:bookmarkEnd w:id="6"/>
+      <w:bookmarkEnd w:id="8"/>
     </w:p>
     <w:p>
       <w:pPr>
@@ -2885,7 +3775,7 @@
         </w:rPr>
         <w:t> </w:t>
       </w:r>
-      <w:hyperlink r:id="rId5" w:history="1">
+      <w:hyperlink r:id="rId7" w:history="1">
         <w:r>
           <w:rPr>
             <w:rStyle w:val="Hyperlink"/>
@@ -3346,7 +4236,7 @@
         </w:rPr>
         <w:t> </w:t>
       </w:r>
-      <w:hyperlink r:id="rId6" w:anchor="inferring-the-schema-using-reflection" w:history="1">
+      <w:hyperlink r:id="rId8" w:anchor="inferring-the-schema-using-reflection" w:history="1">
         <w:r>
           <w:rPr>
             <w:rStyle w:val="Hyperlink"/>
@@ -3635,11 +4525,11 @@
       <w:pPr>
         <w:pStyle w:val="Heading2"/>
       </w:pPr>
-      <w:bookmarkStart w:id="7" w:name="_Toc457186149"/>
+      <w:bookmarkStart w:id="9" w:name="_Toc459298820"/>
       <w:r>
         <w:t>Join on two DataFrames</w:t>
       </w:r>
-      <w:bookmarkEnd w:id="7"/>
+      <w:bookmarkEnd w:id="9"/>
     </w:p>
     <w:p>
       <w:pPr>
@@ -3933,11 +4823,11 @@
       <w:pPr>
         <w:pStyle w:val="Heading2"/>
       </w:pPr>
-      <w:bookmarkStart w:id="8" w:name="_Toc457186150"/>
+      <w:bookmarkStart w:id="10" w:name="_Toc459298821"/>
       <w:r>
         <w:t>max() or min() of a DataFrame column</w:t>
       </w:r>
-      <w:bookmarkEnd w:id="8"/>
+      <w:bookmarkEnd w:id="10"/>
     </w:p>
     <w:p>
       <w:pPr>
@@ -4050,11 +4940,11 @@
       <w:pPr>
         <w:pStyle w:val="Heading2"/>
       </w:pPr>
-      <w:bookmarkStart w:id="9" w:name="_Toc457186151"/>
+      <w:bookmarkStart w:id="11" w:name="_Toc459298822"/>
       <w:r>
         <w:t>Randomly Split a DataFrame</w:t>
       </w:r>
-      <w:bookmarkEnd w:id="9"/>
+      <w:bookmarkEnd w:id="11"/>
     </w:p>
     <w:p/>
     <w:p>
@@ -4157,18 +5047,228 @@
     </w:p>
     <w:p>
       <w:pPr>
-        <w:spacing w:after="200" w:line="276" w:lineRule="auto"/>
+        <w:pStyle w:val="Heading2"/>
+      </w:pPr>
+      <w:bookmarkStart w:id="12" w:name="_Toc459298823"/>
+      <w:r>
+        <w:t>Read a DataFrame from a CSV file with Schema</w:t>
+      </w:r>
+      <w:bookmarkEnd w:id="12"/>
+    </w:p>
+    <w:p>
+      <w:pPr>
+        <w:pStyle w:val="CodeStyle"/>
+        <w:rPr>
+          <w:sz w:val="16"/>
+          <w:szCs w:val="16"/>
+        </w:rPr>
+      </w:pPr>
+    </w:p>
+    <w:p>
+      <w:pPr>
+        <w:pStyle w:val="CodeStyle"/>
+        <w:rPr>
+          <w:sz w:val="16"/>
+          <w:szCs w:val="16"/>
+        </w:rPr>
+      </w:pPr>
+      <w:r>
+        <w:rPr>
+          <w:sz w:val="16"/>
+          <w:szCs w:val="16"/>
+        </w:rPr>
+        <w:t>from pyspark.sql.types import *</w:t>
+      </w:r>
+    </w:p>
+    <w:p>
+      <w:pPr>
+        <w:pStyle w:val="CodeStyle"/>
+        <w:rPr>
+          <w:sz w:val="16"/>
+          <w:szCs w:val="16"/>
+        </w:rPr>
+      </w:pPr>
+    </w:p>
+    <w:p>
+      <w:pPr>
+        <w:pStyle w:val="CodeStyle"/>
+        <w:rPr>
+          <w:sz w:val="16"/>
+          <w:szCs w:val="16"/>
+        </w:rPr>
+      </w:pPr>
+      <w:r>
+        <w:rPr>
+          <w:sz w:val="16"/>
+          <w:szCs w:val="16"/>
+        </w:rPr>
+        <w:t># Custom Schema for Power Plant</w:t>
+      </w:r>
+    </w:p>
+    <w:p>
+      <w:pPr>
+        <w:pStyle w:val="CodeStyle"/>
+        <w:rPr>
+          <w:sz w:val="16"/>
+          <w:szCs w:val="16"/>
+        </w:rPr>
+      </w:pPr>
+      <w:r>
+        <w:rPr>
+          <w:sz w:val="16"/>
+          <w:szCs w:val="16"/>
+        </w:rPr>
+        <w:t>customSchema = StructType([StructField('AT', DoubleType(), True),</w:t>
+      </w:r>
+    </w:p>
+    <w:p>
+      <w:pPr>
+        <w:pStyle w:val="CodeStyle"/>
+        <w:rPr>
+          <w:sz w:val="16"/>
+          <w:szCs w:val="16"/>
+        </w:rPr>
+      </w:pPr>
+      <w:r>
+        <w:rPr>
+          <w:sz w:val="16"/>
+          <w:szCs w:val="16"/>
+        </w:rPr>
+        <w:t xml:space="preserve">                           StructField('V', DoubleType(), True), </w:t>
+      </w:r>
+    </w:p>
+    <w:p>
+      <w:pPr>
+        <w:pStyle w:val="CodeStyle"/>
+        <w:rPr>
+          <w:sz w:val="16"/>
+          <w:szCs w:val="16"/>
+        </w:rPr>
+      </w:pPr>
+      <w:r>
+        <w:rPr>
+          <w:sz w:val="16"/>
+          <w:szCs w:val="16"/>
+        </w:rPr>
+        <w:t xml:space="preserve">                           StructField('AP', DoubleType(), True),</w:t>
+      </w:r>
+    </w:p>
+    <w:p>
+      <w:pPr>
+        <w:pStyle w:val="CodeStyle"/>
+        <w:rPr>
+          <w:sz w:val="16"/>
+          <w:szCs w:val="16"/>
+        </w:rPr>
+      </w:pPr>
+      <w:r>
+        <w:rPr>
+          <w:sz w:val="16"/>
+          <w:szCs w:val="16"/>
+        </w:rPr>
+        <w:t xml:space="preserve">                           StructField('RH', DoubleType(), True),</w:t>
+      </w:r>
+    </w:p>
+    <w:p>
+      <w:pPr>
+        <w:pStyle w:val="CodeStyle"/>
+        <w:rPr>
+          <w:sz w:val="16"/>
+          <w:szCs w:val="16"/>
+        </w:rPr>
+      </w:pPr>
+      <w:r>
+        <w:rPr>
+          <w:sz w:val="16"/>
+          <w:szCs w:val="16"/>
+        </w:rPr>
+        <w:t xml:space="preserve">                           StructField('PE', DoubleType(), True)])</w:t>
+      </w:r>
+    </w:p>
+    <w:p>
+      <w:pPr>
+        <w:pStyle w:val="CodeStyle"/>
+        <w:rPr>
+          <w:sz w:val="16"/>
+          <w:szCs w:val="16"/>
+        </w:rPr>
+      </w:pPr>
+    </w:p>
+    <w:p>
+      <w:pPr>
+        <w:pStyle w:val="CodeStyle"/>
+        <w:rPr>
+          <w:sz w:val="16"/>
+          <w:szCs w:val="16"/>
+        </w:rPr>
+      </w:pPr>
+      <w:r>
+        <w:rPr>
+          <w:sz w:val="16"/>
+          <w:szCs w:val="16"/>
+        </w:rPr>
+        <w:t xml:space="preserve">altPowerPlantDF = sqlContext.read.format('com.databricks.spark.csv').options(header='true', </w:t>
+      </w:r>
+    </w:p>
+    <w:p>
+      <w:pPr>
+        <w:pStyle w:val="CodeStyle"/>
+        <w:rPr>
+          <w:sz w:val="16"/>
+          <w:szCs w:val="16"/>
+        </w:rPr>
+      </w:pPr>
+      <w:r>
+        <w:rPr>
+          <w:sz w:val="16"/>
+          <w:szCs w:val="16"/>
+        </w:rPr>
+        <w:t xml:space="preserve">                                                                             inferschema='false',</w:t>
+      </w:r>
+    </w:p>
+    <w:p>
+      <w:pPr>
+        <w:pStyle w:val="CodeStyle"/>
+        <w:rPr>
+          <w:sz w:val="16"/>
+          <w:szCs w:val="16"/>
+        </w:rPr>
+      </w:pPr>
+      <w:r>
+        <w:rPr>
+          <w:sz w:val="16"/>
+          <w:szCs w:val="16"/>
+        </w:rPr>
+        <w:t xml:space="preserve">                                                                              delimiter='\t').load("/databricks-datasets/power-plant/data", schema = customSchema)</w:t>
+      </w:r>
+    </w:p>
+    <w:p>
+      <w:pPr>
+        <w:pStyle w:val="CodeStyle"/>
+        <w:rPr>
+          <w:sz w:val="16"/>
+          <w:szCs w:val="16"/>
+        </w:rPr>
+      </w:pPr>
+    </w:p>
+    <w:p>
+      <w:pPr>
+        <w:pStyle w:val="CodeStyle"/>
         <w:rPr>
           <w:rFonts w:asciiTheme="majorHAnsi" w:eastAsiaTheme="majorEastAsia" w:hAnsiTheme="majorHAnsi"/>
           <w:b/>
           <w:bCs/>
           <w:i/>
           <w:iCs/>
-          <w:sz w:val="28"/>
-          <w:szCs w:val="28"/>
-        </w:rPr>
-      </w:pPr>
-      <w:r>
+          <w:sz w:val="16"/>
+          <w:szCs w:val="16"/>
+        </w:rPr>
+      </w:pPr>
+      <w:r>
+        <w:rPr>
+          <w:sz w:val="16"/>
+          <w:szCs w:val="16"/>
+        </w:rPr>
         <w:br w:type="page"/>
       </w:r>
     </w:p>
@@ -4176,11 +5276,11 @@
       <w:pPr>
         <w:pStyle w:val="Heading2"/>
       </w:pPr>
-      <w:bookmarkStart w:id="10" w:name="_Toc457186152"/>
+      <w:bookmarkStart w:id="13" w:name="_Toc459298824"/>
       <w:r>
         <w:t>Read a DataFrame from a Text File</w:t>
       </w:r>
-      <w:bookmarkEnd w:id="10"/>
+      <w:bookmarkEnd w:id="13"/>
     </w:p>
     <w:p>
       <w:pPr>
@@ -4614,11 +5714,11 @@
       <w:pPr>
         <w:pStyle w:val="Heading2"/>
       </w:pPr>
-      <w:bookmarkStart w:id="11" w:name="_Toc457186153"/>
+      <w:bookmarkStart w:id="14" w:name="_Toc459298825"/>
       <w:r>
         <w:t>Remove Punctuation from a DataFrame Column</w:t>
       </w:r>
-      <w:bookmarkEnd w:id="11"/>
+      <w:bookmarkEnd w:id="14"/>
     </w:p>
     <w:p>
       <w:pPr>
@@ -5376,11 +6476,11 @@
       <w:pPr>
         <w:pStyle w:val="Heading2"/>
       </w:pPr>
-      <w:bookmarkStart w:id="12" w:name="_Toc457186154"/>
+      <w:bookmarkStart w:id="15" w:name="_Toc459298826"/>
       <w:r>
         <w:t>Rename a Column</w:t>
       </w:r>
-      <w:bookmarkEnd w:id="12"/>
+      <w:bookmarkEnd w:id="15"/>
     </w:p>
     <w:p>
       <w:pPr>
@@ -5518,11 +6618,11 @@
       <w:pPr>
         <w:pStyle w:val="Heading2"/>
       </w:pPr>
-      <w:bookmarkStart w:id="13" w:name="_Toc457186155"/>
+      <w:bookmarkStart w:id="16" w:name="_Toc459298827"/>
       <w:r>
         <w:t>Select columns or column derivatives from a DataFrame</w:t>
       </w:r>
-      <w:bookmarkEnd w:id="13"/>
+      <w:bookmarkEnd w:id="16"/>
     </w:p>
     <w:p>
       <w:pPr>
@@ -5568,6 +6668,330 @@
       </w:pPr>
       <w:r>
         <w:t>Output:</w:t>
+      </w:r>
+    </w:p>
+    <w:p>
+      <w:pPr>
+        <w:pStyle w:val="CodeStyle"/>
+      </w:pPr>
+      <w:r>
+        <w:t>Row(features=DenseVector([0.8841, 0.6105, 0.6005, 0.4747, 0.2472, 0.3573, 0.3441, 0.3396, 0.6009, 0.4257, 0.6049, 0.4192]), (label - 1922.0)=79.0)</w:t>
+      </w:r>
+    </w:p>
+    <w:p>
+      <w:pPr>
+        <w:pStyle w:val="CodeStyle"/>
+      </w:pPr>
+    </w:p>
+    <w:p>
+      <w:pPr>
+        <w:pStyle w:val="CodeStyle"/>
+      </w:pPr>
+    </w:p>
+    <w:p>
+      <w:pPr>
+        <w:pStyle w:val="Heading2"/>
+      </w:pPr>
+      <w:bookmarkStart w:id="17" w:name="_Toc459298828"/>
+      <w:r>
+        <w:t>Summary Statistics for a DataFrame</w:t>
+      </w:r>
+      <w:bookmarkEnd w:id="17"/>
+    </w:p>
+    <w:p>
+      <w:pPr>
+        <w:pStyle w:val="CodeStyle"/>
+      </w:pPr>
+    </w:p>
+    <w:p>
+      <w:pPr>
+        <w:pStyle w:val="CodeStyle"/>
+      </w:pPr>
+      <w:r>
+        <w:t>df = sqlContext.table("power_plant")</w:t>
+      </w:r>
+    </w:p>
+    <w:p>
+      <w:pPr>
+        <w:pStyle w:val="CodeStyle"/>
+      </w:pPr>
+      <w:r>
+        <w:t>display(df.describe())</w:t>
+      </w:r>
+    </w:p>
+    <w:p>
+      <w:pPr>
+        <w:pStyle w:val="CodeStyle"/>
+      </w:pPr>
+    </w:p>
+    <w:p>
+      <w:pPr>
+        <w:pStyle w:val="CodeStyle"/>
+      </w:pPr>
+      <w:r>
+        <w:rPr>
+          <w:noProof/>
+          <w:lang w:bidi="ar-SA"/>
+        </w:rPr>
+        <w:drawing>
+          <wp:inline distT="0" distB="0" distL="0" distR="0" wp14:anchorId="23F768E9" wp14:editId="0AF8E82D">
+            <wp:extent cx="5708650" cy="1277500"/>
+            <wp:effectExtent l="0" t="0" r="0" b="0"/>
+            <wp:docPr id="4" name="Picture 4"/>
+            <wp:cNvGraphicFramePr>
+              <a:graphicFrameLocks xmlns:a="http://schemas.openxmlformats.org/drawingml/2006/main" noChangeAspect="1"/>
+            </wp:cNvGraphicFramePr>
+            <a:graphic xmlns:a="http://schemas.openxmlformats.org/drawingml/2006/main">
+              <a:graphicData uri="http://schemas.openxmlformats.org/drawingml/2006/picture">
+                <pic:pic xmlns:pic="http://schemas.openxmlformats.org/drawingml/2006/picture">
+                  <pic:nvPicPr>
+                    <pic:cNvPr id="1" name=""/>
+                    <pic:cNvPicPr/>
+                  </pic:nvPicPr>
+                  <pic:blipFill>
+                    <a:blip r:embed="rId9"/>
+                    <a:stretch>
+                      <a:fillRect/>
+                    </a:stretch>
+                  </pic:blipFill>
+                  <pic:spPr>
+                    <a:xfrm>
+                      <a:off x="0" y="0"/>
+                      <a:ext cx="5811832" cy="1300590"/>
+                    </a:xfrm>
+                    <a:prstGeom prst="rect">
+                      <a:avLst/>
+                    </a:prstGeom>
+                  </pic:spPr>
+                </pic:pic>
+              </a:graphicData>
+            </a:graphic>
+          </wp:inline>
+        </w:drawing>
+      </w:r>
+    </w:p>
+    <w:p>
+      <w:pPr>
+        <w:pStyle w:val="CodeStyle"/>
+      </w:pPr>
+    </w:p>
+    <w:p>
+      <w:pPr>
+        <w:pStyle w:val="CodeStyle"/>
+      </w:pPr>
+    </w:p>
+    <w:p>
+      <w:pPr>
+        <w:pStyle w:val="Heading1"/>
+      </w:pPr>
+      <w:bookmarkStart w:id="18" w:name="_Toc459298829"/>
+      <w:r>
+        <w:t>MLLib</w:t>
+      </w:r>
+      <w:bookmarkEnd w:id="18"/>
+    </w:p>
+    <w:p>
+      <w:pPr>
+        <w:pStyle w:val="CodeStyle"/>
+      </w:pPr>
+    </w:p>
+    <w:p>
+      <w:pPr>
+        <w:pStyle w:val="Heading2"/>
+      </w:pPr>
+      <w:bookmarkStart w:id="19" w:name="_Toc459298830"/>
+      <w:r>
+        <w:t>DenseVector</w:t>
+      </w:r>
+      <w:bookmarkEnd w:id="19"/>
+    </w:p>
+    <w:p>
+      <w:pPr>
+        <w:pStyle w:val="CodeStyle"/>
+      </w:pPr>
+    </w:p>
+    <w:p>
+      <w:pPr>
+        <w:pStyle w:val="CodeStyle"/>
+      </w:pPr>
+      <w:r>
+        <w:t>from pyspark.mllib.linalg import DenseVector</w:t>
+      </w:r>
+    </w:p>
+    <w:p>
+      <w:pPr>
+        <w:pStyle w:val="CodeStyle"/>
+      </w:pPr>
+    </w:p>
+    <w:p>
+      <w:pPr>
+        <w:pStyle w:val="CodeStyle"/>
+      </w:pPr>
+    </w:p>
+    <w:p>
+      <w:pPr>
+        <w:pStyle w:val="Heading2"/>
+      </w:pPr>
+      <w:bookmarkStart w:id="20" w:name="_Toc459298831"/>
+      <w:r>
+        <w:t>Dot Product (DenseVector)</w:t>
+      </w:r>
+      <w:bookmarkEnd w:id="20"/>
+    </w:p>
+    <w:p>
+      <w:pPr>
+        <w:pStyle w:val="CodeStyle"/>
+      </w:pPr>
+    </w:p>
+    <w:p>
+      <w:pPr>
+        <w:pStyle w:val="CodeStyle"/>
+      </w:pPr>
+      <w:r>
+        <w:t>dv = DenseVector([1,2,3])</w:t>
+      </w:r>
+    </w:p>
+    <w:p>
+      <w:pPr>
+        <w:pStyle w:val="CodeStyle"/>
+      </w:pPr>
+      <w:r>
+        <w:t>dv2 = DenseVector([4,5,6])</w:t>
+      </w:r>
+    </w:p>
+    <w:p>
+      <w:pPr>
+        <w:pStyle w:val="CodeStyle"/>
+      </w:pPr>
+      <w:r>
+        <w:t>dv.dot(dv2)</w:t>
+      </w:r>
+    </w:p>
+    <w:p>
+      <w:pPr>
+        <w:pStyle w:val="CodeStyle"/>
+      </w:pPr>
+    </w:p>
+    <w:p>
+      <w:pPr>
+        <w:pStyle w:val="CodeStyle"/>
+      </w:pPr>
+      <w:r>
+        <w:t>Output: 32.0</w:t>
+      </w:r>
+    </w:p>
+    <w:p>
+      <w:pPr>
+        <w:pStyle w:val="CodeStyle"/>
+      </w:pPr>
+    </w:p>
+    <w:p>
+      <w:pPr>
+        <w:pStyle w:val="CodeStyle"/>
+      </w:pPr>
+    </w:p>
+    <w:p>
+      <w:pPr>
+        <w:pStyle w:val="Heading2"/>
+      </w:pPr>
+      <w:bookmarkStart w:id="21" w:name="_Toc459298832"/>
+      <w:r>
+        <w:t>LabeledPoint</w:t>
+      </w:r>
+      <w:bookmarkEnd w:id="21"/>
+    </w:p>
+    <w:p>
+      <w:pPr>
+        <w:pStyle w:val="CodeStyle"/>
+      </w:pPr>
+    </w:p>
+    <w:p>
+      <w:pPr>
+        <w:pStyle w:val="CodeStyle"/>
+      </w:pPr>
+      <w:r>
+        <w:t>from pyspark.mllib.regression import LabeledPoint</w:t>
+      </w:r>
+    </w:p>
+    <w:p>
+      <w:pPr>
+        <w:pStyle w:val="CodeStyle"/>
+      </w:pPr>
+      <w:r>
+        <w:t>lp = LabeledPoint(0.0, [1,2,3])</w:t>
+      </w:r>
+    </w:p>
+    <w:p>
+      <w:pPr>
+        <w:pStyle w:val="CodeStyle"/>
+      </w:pPr>
+      <w:r>
+        <w:t>print lp.label</w:t>
+      </w:r>
+    </w:p>
+    <w:p>
+      <w:pPr>
+        <w:pStyle w:val="CodeStyle"/>
+      </w:pPr>
+      <w:r>
+        <w:t>print lp.features</w:t>
+      </w:r>
+    </w:p>
+    <w:p>
+      <w:pPr>
+        <w:pStyle w:val="CodeStyle"/>
+      </w:pPr>
+    </w:p>
+    <w:p>
+      <w:pPr>
+        <w:pStyle w:val="CodeStyle"/>
+      </w:pPr>
+      <w:r>
+        <w:t>output:</w:t>
+      </w:r>
+    </w:p>
+    <w:p>
+      <w:pPr>
+        <w:pStyle w:val="CodeStyle"/>
+        <w:rPr>
+          <w:rFonts w:eastAsia="Times New Roman"/>
+          <w:color w:val="555555"/>
+          <w:sz w:val="20"/>
+          <w:szCs w:val="20"/>
+          <w:lang w:bidi="ar-SA"/>
+        </w:rPr>
+      </w:pPr>
+      <w:r>
+        <w:rPr>
+          <w:rFonts w:eastAsia="Times New Roman"/>
+          <w:color w:val="555555"/>
+          <w:sz w:val="20"/>
+          <w:szCs w:val="20"/>
+          <w:lang w:bidi="ar-SA"/>
+        </w:rPr>
+        <w:t xml:space="preserve">0.0 </w:t>
+      </w:r>
+    </w:p>
+    <w:p>
+      <w:pPr>
+        <w:pStyle w:val="CodeStyle"/>
+        <w:rPr>
+          <w:rFonts w:eastAsia="Times New Roman"/>
+          <w:color w:val="555555"/>
+          <w:sz w:val="20"/>
+          <w:szCs w:val="20"/>
+          <w:lang w:bidi="ar-SA"/>
+        </w:rPr>
+      </w:pPr>
+      <w:r>
+        <w:rPr>
+          <w:rFonts w:eastAsia="Times New Roman"/>
+          <w:color w:val="555555"/>
+          <w:sz w:val="20"/>
+          <w:szCs w:val="20"/>
+          <w:lang w:bidi="ar-SA"/>
+        </w:rPr>
+        <w:t>[1.0,2.0,3.0]</w:t>
       </w:r>
     </w:p>
     <w:p>
@@ -5581,9 +7005,6 @@
         </w:rPr>
       </w:pPr>
       <w:r>
-        <w:t>Row(features=DenseVector([0.8841, 0.6105, 0.6005, 0.4747, 0.2472, 0.3573, 0.3441, 0.3396, 0.6009, 0.4257, 0.6049, 0.4192]), (label - 1922.0)=79.0)</w:t>
-      </w:r>
-      <w:r>
         <w:br w:type="page"/>
       </w:r>
     </w:p>
@@ -5591,22 +7012,22 @@
       <w:pPr>
         <w:pStyle w:val="Heading1"/>
       </w:pPr>
-      <w:bookmarkStart w:id="14" w:name="_Toc457186156"/>
+      <w:bookmarkStart w:id="22" w:name="_Toc459298833"/>
       <w:r>
         <w:t>Pair RDDs</w:t>
       </w:r>
-      <w:bookmarkEnd w:id="14"/>
+      <w:bookmarkEnd w:id="22"/>
     </w:p>
     <w:p/>
     <w:p>
       <w:pPr>
         <w:pStyle w:val="Heading2"/>
       </w:pPr>
-      <w:bookmarkStart w:id="15" w:name="_Toc457186157"/>
+      <w:bookmarkStart w:id="23" w:name="_Toc459298834"/>
       <w:r>
         <w:t>Count the occurrences of a word</w:t>
       </w:r>
-      <w:bookmarkEnd w:id="15"/>
+      <w:bookmarkEnd w:id="23"/>
     </w:p>
     <w:p/>
     <w:p>
@@ -5879,11 +7300,11 @@
       <w:pPr>
         <w:pStyle w:val="Heading2"/>
       </w:pPr>
-      <w:bookmarkStart w:id="16" w:name="_Toc457186158"/>
+      <w:bookmarkStart w:id="24" w:name="_Toc459298835"/>
       <w:r>
         <w:t>Count the number of unique words</w:t>
       </w:r>
-      <w:bookmarkEnd w:id="16"/>
+      <w:bookmarkEnd w:id="24"/>
     </w:p>
     <w:p/>
     <w:p>
@@ -5937,14 +7358,14 @@
       <w:pPr>
         <w:pStyle w:val="Heading2"/>
       </w:pPr>
-      <w:bookmarkStart w:id="17" w:name="_Toc457186159"/>
+      <w:bookmarkStart w:id="25" w:name="_Toc459298836"/>
       <w:r>
         <w:t>Extract the Keys</w:t>
       </w:r>
       <w:r>
         <w:t xml:space="preserve"> and Values from an RDD</w:t>
       </w:r>
-      <w:bookmarkEnd w:id="17"/>
+      <w:bookmarkEnd w:id="25"/>
     </w:p>
     <w:p/>
     <w:p>
@@ -5968,11 +7389,11 @@
       <w:pPr>
         <w:pStyle w:val="Heading3"/>
       </w:pPr>
-      <w:bookmarkStart w:id="18" w:name="_Toc457186160"/>
+      <w:bookmarkStart w:id="26" w:name="_Toc459298837"/>
       <w:r>
         <w:t>Return as a list</w:t>
       </w:r>
-      <w:bookmarkEnd w:id="18"/>
+      <w:bookmarkEnd w:id="26"/>
     </w:p>
     <w:p/>
     <w:p>
@@ -5988,11 +7409,11 @@
       <w:pPr>
         <w:pStyle w:val="Heading2"/>
       </w:pPr>
-      <w:bookmarkStart w:id="19" w:name="_Toc457186161"/>
+      <w:bookmarkStart w:id="27" w:name="_Toc459298838"/>
       <w:r>
         <w:t>Find the n most common words</w:t>
       </w:r>
-      <w:bookmarkEnd w:id="19"/>
+      <w:bookmarkEnd w:id="27"/>
     </w:p>
     <w:p/>
     <w:p>
@@ -6063,11 +7484,11 @@
       <w:pPr>
         <w:pStyle w:val="Heading2"/>
       </w:pPr>
-      <w:bookmarkStart w:id="20" w:name="_Toc457186162"/>
+      <w:bookmarkStart w:id="28" w:name="_Toc459298839"/>
       <w:r>
         <w:t>groupByKey()</w:t>
       </w:r>
-      <w:bookmarkEnd w:id="20"/>
+      <w:bookmarkEnd w:id="28"/>
     </w:p>
     <w:p/>
     <w:p>
@@ -6402,11 +7823,11 @@
       <w:pPr>
         <w:pStyle w:val="Heading2"/>
       </w:pPr>
-      <w:bookmarkStart w:id="21" w:name="_Toc457186163"/>
+      <w:bookmarkStart w:id="29" w:name="_Toc459298840"/>
       <w:r>
         <w:t>Keep only unique values in a Key-Value PairRDD</w:t>
       </w:r>
-      <w:bookmarkEnd w:id="21"/>
+      <w:bookmarkEnd w:id="29"/>
     </w:p>
     <w:p/>
     <w:p>
@@ -6466,11 +7887,11 @@
       <w:pPr>
         <w:pStyle w:val="Heading2"/>
       </w:pPr>
-      <w:bookmarkStart w:id="22" w:name="_Toc457186164"/>
+      <w:bookmarkStart w:id="30" w:name="_Toc459298841"/>
       <w:r>
         <w:t>Sorting by Keys and Values</w:t>
       </w:r>
-      <w:bookmarkEnd w:id="22"/>
+      <w:bookmarkEnd w:id="30"/>
     </w:p>
     <w:p>
       <w:pPr>
@@ -7075,26 +8496,26 @@
       <w:pPr>
         <w:pStyle w:val="Heading1"/>
       </w:pPr>
-      <w:bookmarkStart w:id="23" w:name="_Toc457186165"/>
+      <w:bookmarkStart w:id="31" w:name="_Toc459298842"/>
       <w:r>
         <w:t>pyspark</w:t>
       </w:r>
-      <w:bookmarkEnd w:id="23"/>
+      <w:bookmarkEnd w:id="31"/>
     </w:p>
     <w:p/>
     <w:p>
       <w:pPr>
         <w:pStyle w:val="Heading2"/>
       </w:pPr>
-      <w:bookmarkStart w:id="24" w:name="_Toc457186166"/>
+      <w:bookmarkStart w:id="32" w:name="_Toc459298843"/>
       <w:r>
         <w:t>pyspark.sql</w:t>
       </w:r>
-      <w:bookmarkEnd w:id="24"/>
+      <w:bookmarkEnd w:id="32"/>
     </w:p>
     <w:p/>
     <w:p>
-      <w:hyperlink r:id="rId7" w:history="1">
+      <w:hyperlink r:id="rId10" w:history="1">
         <w:r>
           <w:rPr>
             <w:rStyle w:val="Hyperlink"/>
@@ -7108,15 +8529,15 @@
       <w:pPr>
         <w:pStyle w:val="Heading3"/>
       </w:pPr>
-      <w:bookmarkStart w:id="25" w:name="_Toc457186167"/>
+      <w:bookmarkStart w:id="33" w:name="_Toc459298844"/>
       <w:r>
         <w:t>pyspark.sql.DataFrame</w:t>
       </w:r>
-      <w:bookmarkEnd w:id="25"/>
+      <w:bookmarkEnd w:id="33"/>
     </w:p>
     <w:p/>
     <w:p>
-      <w:hyperlink r:id="rId8" w:anchor="pyspark.sql.DataFrame" w:history="1">
+      <w:hyperlink r:id="rId11" w:anchor="pyspark.sql.DataFrame" w:history="1">
         <w:r>
           <w:rPr>
             <w:rStyle w:val="Hyperlink"/>
@@ -7136,7 +8557,7 @@
     </w:p>
     <w:p/>
     <w:p>
-      <w:hyperlink r:id="rId9" w:anchor="pyspark.sql.DataFrame" w:history="1">
+      <w:hyperlink r:id="rId12" w:anchor="pyspark.sql.DataFrame" w:history="1">
         <w:r>
           <w:rPr>
             <w:rStyle w:val="Hyperlink"/>
@@ -7184,22 +8605,22 @@
       <w:pPr>
         <w:pStyle w:val="Heading1"/>
       </w:pPr>
-      <w:bookmarkStart w:id="26" w:name="_Toc457186168"/>
+      <w:bookmarkStart w:id="34" w:name="_Toc459298845"/>
       <w:r>
         <w:t>Resilient Distributed Datasets (RDDs)</w:t>
       </w:r>
-      <w:bookmarkEnd w:id="26"/>
+      <w:bookmarkEnd w:id="34"/>
     </w:p>
     <w:p/>
     <w:p>
       <w:pPr>
         <w:pStyle w:val="Heading2"/>
       </w:pPr>
-      <w:bookmarkStart w:id="27" w:name="_Toc457186169"/>
+      <w:bookmarkStart w:id="35" w:name="_Toc459298846"/>
       <w:r>
         <w:t>Create an RDD from the items in a list (using flatMap)</w:t>
       </w:r>
-      <w:bookmarkEnd w:id="27"/>
+      <w:bookmarkEnd w:id="35"/>
     </w:p>
     <w:p/>
     <w:p>
@@ -7283,11 +8704,11 @@
       <w:pPr>
         <w:pStyle w:val="Heading2"/>
       </w:pPr>
-      <w:bookmarkStart w:id="28" w:name="_Toc457186170"/>
+      <w:bookmarkStart w:id="36" w:name="_Toc459298847"/>
       <w:r>
         <w:t>Extract the first n data points from an RDD</w:t>
       </w:r>
-      <w:bookmarkEnd w:id="28"/>
+      <w:bookmarkEnd w:id="36"/>
     </w:p>
     <w:p/>
     <w:p>
@@ -7310,11 +8731,11 @@
       <w:pPr>
         <w:pStyle w:val="Heading2"/>
       </w:pPr>
-      <w:bookmarkStart w:id="29" w:name="_Toc457186171"/>
+      <w:bookmarkStart w:id="37" w:name="_Toc459298848"/>
       <w:r>
         <w:t>Filter an RDD</w:t>
       </w:r>
-      <w:bookmarkEnd w:id="29"/>
+      <w:bookmarkEnd w:id="37"/>
     </w:p>
     <w:p/>
     <w:p>
@@ -7440,11 +8861,11 @@
       <w:pPr>
         <w:pStyle w:val="Heading2"/>
       </w:pPr>
-      <w:bookmarkStart w:id="30" w:name="_Toc457186172"/>
+      <w:bookmarkStart w:id="38" w:name="_Toc459298849"/>
       <w:r>
         <w:t>Get Distinct Elements in an RDD</w:t>
       </w:r>
-      <w:bookmarkEnd w:id="30"/>
+      <w:bookmarkEnd w:id="38"/>
     </w:p>
     <w:p/>
     <w:p>
@@ -7488,11 +8909,11 @@
       <w:pPr>
         <w:pStyle w:val="Heading2"/>
       </w:pPr>
-      <w:bookmarkStart w:id="31" w:name="_Toc457186173"/>
+      <w:bookmarkStart w:id="39" w:name="_Toc459298850"/>
       <w:r>
         <w:t>Number of elements in the RDD</w:t>
       </w:r>
-      <w:bookmarkEnd w:id="31"/>
+      <w:bookmarkEnd w:id="39"/>
     </w:p>
     <w:p/>
     <w:p>
@@ -7530,11 +8951,11 @@
       <w:pPr>
         <w:pStyle w:val="Heading2"/>
       </w:pPr>
-      <w:bookmarkStart w:id="32" w:name="_Toc457186174"/>
+      <w:bookmarkStart w:id="40" w:name="_Toc459298851"/>
       <w:r>
         <w:t>Read a file into an RDD</w:t>
       </w:r>
-      <w:bookmarkEnd w:id="32"/>
+      <w:bookmarkEnd w:id="40"/>
     </w:p>
     <w:p/>
     <w:p>
@@ -7596,6 +9017,94 @@
       </w:pPr>
       <w:r>
         <w:t>rawData = sc.textFile(fileName, numPartitions)</w:t>
+      </w:r>
+    </w:p>
+    <w:p>
+      <w:pPr>
+        <w:pStyle w:val="CodeStyle"/>
+      </w:pPr>
+    </w:p>
+    <w:p>
+      <w:pPr>
+        <w:pStyle w:val="CodeStyle"/>
+      </w:pPr>
+    </w:p>
+    <w:p>
+      <w:pPr>
+        <w:pStyle w:val="Heading1"/>
+      </w:pPr>
+      <w:bookmarkStart w:id="41" w:name="_Toc459298852"/>
+      <w:r>
+        <w:t>SQL Tables</w:t>
+      </w:r>
+      <w:bookmarkEnd w:id="41"/>
+    </w:p>
+    <w:p>
+      <w:pPr>
+        <w:pStyle w:val="CodeStyle"/>
+      </w:pPr>
+    </w:p>
+    <w:p>
+      <w:pPr>
+        <w:pStyle w:val="Heading2"/>
+      </w:pPr>
+      <w:bookmarkStart w:id="42" w:name="_Toc459298853"/>
+      <w:r>
+        <w:t>Register a DataFrame as a SQL Table</w:t>
+      </w:r>
+      <w:bookmarkEnd w:id="42"/>
+    </w:p>
+    <w:p>
+      <w:pPr>
+        <w:pStyle w:val="CodeStyle"/>
+      </w:pPr>
+    </w:p>
+    <w:p>
+      <w:pPr>
+        <w:pStyle w:val="CodeStyle"/>
+        <w:rPr>
+          <w:sz w:val="20"/>
+          <w:szCs w:val="20"/>
+        </w:rPr>
+      </w:pPr>
+      <w:r>
+        <w:rPr>
+          <w:sz w:val="20"/>
+          <w:szCs w:val="20"/>
+        </w:rPr>
+        <w:t>sqlContext.sql("DROP TABLE IF EXISTS power_plant")</w:t>
+      </w:r>
+    </w:p>
+    <w:p>
+      <w:pPr>
+        <w:pStyle w:val="CodeStyle"/>
+        <w:rPr>
+          <w:sz w:val="20"/>
+          <w:szCs w:val="20"/>
+        </w:rPr>
+      </w:pPr>
+      <w:r>
+        <w:rPr>
+          <w:sz w:val="20"/>
+          <w:szCs w:val="20"/>
+        </w:rPr>
+        <w:t>dbutils.fs.rm("dbfs:/user/hive/warehouse/power_plant", True)</w:t>
+      </w:r>
+    </w:p>
+    <w:p>
+      <w:pPr>
+        <w:pStyle w:val="CodeStyle"/>
+        <w:rPr>
+          <w:sz w:val="20"/>
+          <w:szCs w:val="20"/>
+        </w:rPr>
+      </w:pPr>
+      <w:r>
+        <w:rPr>
+          <w:sz w:val="20"/>
+          <w:szCs w:val="20"/>
+        </w:rPr>
+        <w:t>sqlContext.registerDataFrameAsTable(powerPlantDF, "power_plant")</w:t>
       </w:r>
     </w:p>
     <w:sectPr>
@@ -8775,6 +10284,21 @@
       <w:szCs w:val="20"/>
     </w:rPr>
   </w:style>
+  <w:style w:type="character" w:customStyle="1" w:styleId="cm-keyword">
+    <w:name w:val="cm-keyword"/>
+    <w:basedOn w:val="DefaultParagraphFont"/>
+    <w:rsid w:val="00333511"/>
+  </w:style>
+  <w:style w:type="character" w:customStyle="1" w:styleId="cm-variable">
+    <w:name w:val="cm-variable"/>
+    <w:basedOn w:val="DefaultParagraphFont"/>
+    <w:rsid w:val="00333511"/>
+  </w:style>
+  <w:style w:type="character" w:customStyle="1" w:styleId="cm-number">
+    <w:name w:val="cm-number"/>
+    <w:basedOn w:val="DefaultParagraphFont"/>
+    <w:rsid w:val="00333511"/>
+  </w:style>
 </w:styles>
 </file>
 
@@ -9066,7 +10590,7 @@
 </file>
 
 <file path=customXml/itemProps1.xml><?xml version="1.0" encoding="utf-8"?>
-<ds:datastoreItem xmlns:ds="http://schemas.openxmlformats.org/officeDocument/2006/customXml" ds:itemID="{F5A23F85-A37D-4795-B615-E382A9CAC317}">
+<ds:datastoreItem xmlns:ds="http://schemas.openxmlformats.org/officeDocument/2006/customXml" ds:itemID="{4F0966EB-4180-45CF-81E7-478C3D5E6C68}">
   <ds:schemaRefs>
     <ds:schemaRef ds:uri="http://schemas.openxmlformats.org/officeDocument/2006/bibliography"/>
   </ds:schemaRefs>

</xml_diff>

<commit_message>
Union of two RDDs
</commit_message>
<xml_diff>
--- a/spark_cheatsheet.docx
+++ b/spark_cheatsheet.docx
@@ -6085,331 +6085,446 @@
         </w:rPr>
         <w:t>Output:</w:t>
       </w:r>
-      <w:bookmarkStart w:id="12" w:name="_GoBack"/>
+    </w:p>
+    <w:p>
+      <w:pPr>
+        <w:rPr>
+          <w:rFonts w:ascii="Times New Roman" w:eastAsia="Times New Roman" w:hAnsi="Times New Roman"/>
+          <w:lang w:bidi="ar-SA"/>
+        </w:rPr>
+      </w:pPr>
+    </w:p>
+    <w:p>
+      <w:pPr>
+        <w:pStyle w:val="CodeStyle"/>
+        <w:rPr>
+          <w:sz w:val="20"/>
+          <w:szCs w:val="20"/>
+          <w:lang w:bidi="ar-SA"/>
+        </w:rPr>
+      </w:pPr>
+      <w:r>
+        <w:rPr>
+          <w:sz w:val="20"/>
+          <w:szCs w:val="20"/>
+          <w:lang w:bidi="ar-SA"/>
+        </w:rPr>
+        <w:t>movie_ids_with_avg_ratings_df:</w:t>
+      </w:r>
+    </w:p>
+    <w:p>
+      <w:pPr>
+        <w:pStyle w:val="CodeStyle"/>
+        <w:rPr>
+          <w:sz w:val="20"/>
+          <w:szCs w:val="20"/>
+          <w:lang w:bidi="ar-SA"/>
+        </w:rPr>
+      </w:pPr>
+      <w:r>
+        <w:rPr>
+          <w:sz w:val="20"/>
+          <w:szCs w:val="20"/>
+          <w:lang w:bidi="ar-SA"/>
+        </w:rPr>
+        <w:t>+-------+-----+------------------+</w:t>
+      </w:r>
+    </w:p>
+    <w:p>
+      <w:pPr>
+        <w:pStyle w:val="CodeStyle"/>
+        <w:rPr>
+          <w:sz w:val="20"/>
+          <w:szCs w:val="20"/>
+          <w:lang w:bidi="ar-SA"/>
+        </w:rPr>
+      </w:pPr>
+      <w:r>
+        <w:rPr>
+          <w:sz w:val="20"/>
+          <w:szCs w:val="20"/>
+          <w:lang w:bidi="ar-SA"/>
+        </w:rPr>
+        <w:t>|movieId|count|average           |</w:t>
+      </w:r>
+    </w:p>
+    <w:p>
+      <w:pPr>
+        <w:pStyle w:val="CodeStyle"/>
+        <w:rPr>
+          <w:sz w:val="20"/>
+          <w:szCs w:val="20"/>
+          <w:lang w:bidi="ar-SA"/>
+        </w:rPr>
+      </w:pPr>
+      <w:r>
+        <w:rPr>
+          <w:sz w:val="20"/>
+          <w:szCs w:val="20"/>
+          <w:lang w:bidi="ar-SA"/>
+        </w:rPr>
+        <w:t>+-------+-----+------------------+</w:t>
+      </w:r>
+    </w:p>
+    <w:p>
+      <w:pPr>
+        <w:pStyle w:val="CodeStyle"/>
+        <w:rPr>
+          <w:sz w:val="20"/>
+          <w:szCs w:val="20"/>
+          <w:lang w:bidi="ar-SA"/>
+        </w:rPr>
+      </w:pPr>
+      <w:r>
+        <w:rPr>
+          <w:sz w:val="20"/>
+          <w:szCs w:val="20"/>
+          <w:lang w:bidi="ar-SA"/>
+        </w:rPr>
+        <w:t>|1831   |7463 |2.5785207021305103|</w:t>
+      </w:r>
+    </w:p>
+    <w:p>
+      <w:pPr>
+        <w:pStyle w:val="CodeStyle"/>
+        <w:rPr>
+          <w:sz w:val="20"/>
+          <w:szCs w:val="20"/>
+          <w:lang w:bidi="ar-SA"/>
+        </w:rPr>
+      </w:pPr>
+      <w:r>
+        <w:rPr>
+          <w:sz w:val="20"/>
+          <w:szCs w:val="20"/>
+          <w:lang w:bidi="ar-SA"/>
+        </w:rPr>
+        <w:t>|431    |8946 |3.695059244355019 |</w:t>
+      </w:r>
+    </w:p>
+    <w:p>
+      <w:pPr>
+        <w:pStyle w:val="CodeStyle"/>
+        <w:rPr>
+          <w:sz w:val="20"/>
+          <w:szCs w:val="20"/>
+          <w:lang w:bidi="ar-SA"/>
+        </w:rPr>
+      </w:pPr>
+      <w:r>
+        <w:rPr>
+          <w:sz w:val="20"/>
+          <w:szCs w:val="20"/>
+          <w:lang w:bidi="ar-SA"/>
+        </w:rPr>
+        <w:t>|631    |2193 |2.7273141814865483|</w:t>
+      </w:r>
+    </w:p>
+    <w:p>
+      <w:pPr>
+        <w:pStyle w:val="CodeStyle"/>
+        <w:rPr>
+          <w:sz w:val="20"/>
+          <w:szCs w:val="20"/>
+          <w:lang w:bidi="ar-SA"/>
+        </w:rPr>
+      </w:pPr>
+      <w:r>
+        <w:rPr>
+          <w:sz w:val="20"/>
+          <w:szCs w:val="20"/>
+          <w:lang w:bidi="ar-SA"/>
+        </w:rPr>
+        <w:t>+-------+-----+------------------+</w:t>
+      </w:r>
+    </w:p>
+    <w:p>
+      <w:pPr>
+        <w:pStyle w:val="CodeStyle"/>
+        <w:rPr>
+          <w:sz w:val="20"/>
+          <w:szCs w:val="20"/>
+          <w:lang w:bidi="ar-SA"/>
+        </w:rPr>
+      </w:pPr>
+      <w:r>
+        <w:rPr>
+          <w:sz w:val="20"/>
+          <w:szCs w:val="20"/>
+          <w:lang w:bidi="ar-SA"/>
+        </w:rPr>
+        <w:t>only showing top 3 rows</w:t>
+      </w:r>
+    </w:p>
+    <w:p>
+      <w:pPr>
+        <w:pStyle w:val="CodeStyle"/>
+        <w:rPr>
+          <w:sz w:val="20"/>
+          <w:szCs w:val="20"/>
+          <w:lang w:bidi="ar-SA"/>
+        </w:rPr>
+      </w:pPr>
+    </w:p>
+    <w:p>
+      <w:pPr>
+        <w:pStyle w:val="CodeStyle"/>
+        <w:rPr>
+          <w:sz w:val="20"/>
+          <w:szCs w:val="20"/>
+          <w:lang w:bidi="ar-SA"/>
+        </w:rPr>
+      </w:pPr>
+      <w:r>
+        <w:rPr>
+          <w:sz w:val="20"/>
+          <w:szCs w:val="20"/>
+          <w:lang w:bidi="ar-SA"/>
+        </w:rPr>
+        <w:t>movie_names_with_avg_ratings_df:</w:t>
+      </w:r>
+    </w:p>
+    <w:p>
+      <w:pPr>
+        <w:pStyle w:val="CodeStyle"/>
+        <w:rPr>
+          <w:sz w:val="20"/>
+          <w:szCs w:val="20"/>
+          <w:lang w:bidi="ar-SA"/>
+        </w:rPr>
+      </w:pPr>
+      <w:r>
+        <w:rPr>
+          <w:sz w:val="20"/>
+          <w:szCs w:val="20"/>
+          <w:lang w:bidi="ar-SA"/>
+        </w:rPr>
+        <w:t>+------------------+------------------------------+-----+-------+</w:t>
+      </w:r>
+    </w:p>
+    <w:p>
+      <w:pPr>
+        <w:pStyle w:val="CodeStyle"/>
+        <w:rPr>
+          <w:sz w:val="20"/>
+          <w:szCs w:val="20"/>
+          <w:lang w:bidi="ar-SA"/>
+        </w:rPr>
+      </w:pPr>
+      <w:r>
+        <w:rPr>
+          <w:sz w:val="20"/>
+          <w:szCs w:val="20"/>
+          <w:lang w:bidi="ar-SA"/>
+        </w:rPr>
+        <w:t>|average           |title                         |count|movieId|</w:t>
+      </w:r>
+    </w:p>
+    <w:p>
+      <w:pPr>
+        <w:pStyle w:val="CodeStyle"/>
+        <w:rPr>
+          <w:sz w:val="20"/>
+          <w:szCs w:val="20"/>
+          <w:lang w:bidi="ar-SA"/>
+        </w:rPr>
+      </w:pPr>
+      <w:r>
+        <w:rPr>
+          <w:sz w:val="20"/>
+          <w:szCs w:val="20"/>
+          <w:lang w:bidi="ar-SA"/>
+        </w:rPr>
+        <w:t>+------------------+------------------------------+-----+-------+</w:t>
+      </w:r>
+    </w:p>
+    <w:p>
+      <w:pPr>
+        <w:pStyle w:val="CodeStyle"/>
+        <w:rPr>
+          <w:sz w:val="20"/>
+          <w:szCs w:val="20"/>
+          <w:lang w:bidi="ar-SA"/>
+        </w:rPr>
+      </w:pPr>
+      <w:r>
+        <w:rPr>
+          <w:sz w:val="20"/>
+          <w:szCs w:val="20"/>
+          <w:lang w:bidi="ar-SA"/>
+        </w:rPr>
+        <w:t>|2.5785207021305103|Lost in Space (1998)          |7463 |1831   |</w:t>
+      </w:r>
+    </w:p>
+    <w:p>
+      <w:pPr>
+        <w:pStyle w:val="CodeStyle"/>
+        <w:rPr>
+          <w:sz w:val="20"/>
+          <w:szCs w:val="20"/>
+          <w:lang w:bidi="ar-SA"/>
+        </w:rPr>
+      </w:pPr>
+      <w:r>
+        <w:rPr>
+          <w:sz w:val="20"/>
+          <w:szCs w:val="20"/>
+          <w:lang w:bidi="ar-SA"/>
+        </w:rPr>
+        <w:t>|3.695059244355019 |Carlito's Way (1993)          |8946 |431    |</w:t>
+      </w:r>
+    </w:p>
+    <w:p>
+      <w:pPr>
+        <w:pStyle w:val="CodeStyle"/>
+        <w:rPr>
+          <w:sz w:val="20"/>
+          <w:szCs w:val="20"/>
+          <w:lang w:bidi="ar-SA"/>
+        </w:rPr>
+      </w:pPr>
+      <w:r>
+        <w:rPr>
+          <w:sz w:val="20"/>
+          <w:szCs w:val="20"/>
+          <w:lang w:bidi="ar-SA"/>
+        </w:rPr>
+        <w:t>|2.7273141814865483|All Dogs Go to Heaven 2 (1996)|2193 |631    |</w:t>
+      </w:r>
+    </w:p>
+    <w:p>
+      <w:pPr>
+        <w:pStyle w:val="CodeStyle"/>
+        <w:rPr>
+          <w:sz w:val="20"/>
+          <w:szCs w:val="20"/>
+          <w:lang w:bidi="ar-SA"/>
+        </w:rPr>
+      </w:pPr>
+      <w:r>
+        <w:rPr>
+          <w:sz w:val="20"/>
+          <w:szCs w:val="20"/>
+          <w:lang w:bidi="ar-SA"/>
+        </w:rPr>
+        <w:t>+------------------+------------------------------+-----+-------+</w:t>
+      </w:r>
+    </w:p>
+    <w:p>
+      <w:pPr>
+        <w:pStyle w:val="CodeStyle"/>
+      </w:pPr>
+    </w:p>
+    <w:p>
+      <w:pPr>
+        <w:pStyle w:val="Heading2"/>
+      </w:pPr>
+      <w:bookmarkStart w:id="12" w:name="_Toc459519519"/>
+      <w:r>
+        <w:t>max() or min() of a DataFrame column</w:t>
+      </w:r>
       <w:bookmarkEnd w:id="12"/>
     </w:p>
     <w:p>
       <w:pPr>
-        <w:rPr>
-          <w:rFonts w:ascii="Times New Roman" w:eastAsia="Times New Roman" w:hAnsi="Times New Roman"/>
-          <w:lang w:bidi="ar-SA"/>
-        </w:rPr>
-      </w:pPr>
-    </w:p>
-    <w:p>
-      <w:pPr>
-        <w:pStyle w:val="CodeStyle"/>
-        <w:rPr>
-          <w:sz w:val="20"/>
-          <w:szCs w:val="20"/>
-          <w:lang w:bidi="ar-SA"/>
-        </w:rPr>
-      </w:pPr>
-      <w:r>
-        <w:rPr>
-          <w:sz w:val="20"/>
-          <w:szCs w:val="20"/>
-          <w:lang w:bidi="ar-SA"/>
-        </w:rPr>
-        <w:t>movie_ids_with_avg_ratings_df:</w:t>
-      </w:r>
-    </w:p>
-    <w:p>
-      <w:pPr>
-        <w:pStyle w:val="CodeStyle"/>
-        <w:rPr>
-          <w:sz w:val="20"/>
-          <w:szCs w:val="20"/>
-          <w:lang w:bidi="ar-SA"/>
-        </w:rPr>
-      </w:pPr>
-      <w:r>
-        <w:rPr>
-          <w:sz w:val="20"/>
-          <w:szCs w:val="20"/>
-          <w:lang w:bidi="ar-SA"/>
-        </w:rPr>
-        <w:t>+-------+-----+------------------+</w:t>
-      </w:r>
-    </w:p>
-    <w:p>
-      <w:pPr>
-        <w:pStyle w:val="CodeStyle"/>
-        <w:rPr>
-          <w:sz w:val="20"/>
-          <w:szCs w:val="20"/>
-          <w:lang w:bidi="ar-SA"/>
-        </w:rPr>
-      </w:pPr>
-      <w:r>
-        <w:rPr>
-          <w:sz w:val="20"/>
-          <w:szCs w:val="20"/>
-          <w:lang w:bidi="ar-SA"/>
-        </w:rPr>
-        <w:t>|movieId|count|average           |</w:t>
-      </w:r>
-    </w:p>
-    <w:p>
-      <w:pPr>
-        <w:pStyle w:val="CodeStyle"/>
-        <w:rPr>
-          <w:sz w:val="20"/>
-          <w:szCs w:val="20"/>
-          <w:lang w:bidi="ar-SA"/>
-        </w:rPr>
-      </w:pPr>
-      <w:r>
-        <w:rPr>
-          <w:sz w:val="20"/>
-          <w:szCs w:val="20"/>
-          <w:lang w:bidi="ar-SA"/>
-        </w:rPr>
-        <w:t>+-------+-----+------------------+</w:t>
-      </w:r>
-    </w:p>
-    <w:p>
-      <w:pPr>
-        <w:pStyle w:val="CodeStyle"/>
-        <w:rPr>
-          <w:sz w:val="20"/>
-          <w:szCs w:val="20"/>
-          <w:lang w:bidi="ar-SA"/>
-        </w:rPr>
-      </w:pPr>
-      <w:r>
-        <w:rPr>
-          <w:sz w:val="20"/>
-          <w:szCs w:val="20"/>
-          <w:lang w:bidi="ar-SA"/>
-        </w:rPr>
-        <w:t>|1831   |7463 |2.5785207021305103|</w:t>
-      </w:r>
-    </w:p>
-    <w:p>
-      <w:pPr>
-        <w:pStyle w:val="CodeStyle"/>
-        <w:rPr>
-          <w:sz w:val="20"/>
-          <w:szCs w:val="20"/>
-          <w:lang w:bidi="ar-SA"/>
-        </w:rPr>
-      </w:pPr>
-      <w:r>
-        <w:rPr>
-          <w:sz w:val="20"/>
-          <w:szCs w:val="20"/>
-          <w:lang w:bidi="ar-SA"/>
-        </w:rPr>
-        <w:t>|431    |8946 |3.695059244355019 |</w:t>
-      </w:r>
-    </w:p>
-    <w:p>
-      <w:pPr>
-        <w:pStyle w:val="CodeStyle"/>
-        <w:rPr>
-          <w:sz w:val="20"/>
-          <w:szCs w:val="20"/>
-          <w:lang w:bidi="ar-SA"/>
-        </w:rPr>
-      </w:pPr>
-      <w:r>
-        <w:rPr>
-          <w:sz w:val="20"/>
-          <w:szCs w:val="20"/>
-          <w:lang w:bidi="ar-SA"/>
-        </w:rPr>
-        <w:t>|631    |2193 |2.7273141814865483|</w:t>
-      </w:r>
-    </w:p>
-    <w:p>
-      <w:pPr>
-        <w:pStyle w:val="CodeStyle"/>
-        <w:rPr>
-          <w:sz w:val="20"/>
-          <w:szCs w:val="20"/>
-          <w:lang w:bidi="ar-SA"/>
-        </w:rPr>
-      </w:pPr>
-      <w:r>
-        <w:rPr>
-          <w:sz w:val="20"/>
-          <w:szCs w:val="20"/>
-          <w:lang w:bidi="ar-SA"/>
-        </w:rPr>
-        <w:t>+-------+-----+------------------+</w:t>
-      </w:r>
-    </w:p>
-    <w:p>
-      <w:pPr>
-        <w:pStyle w:val="CodeStyle"/>
-        <w:rPr>
-          <w:sz w:val="20"/>
-          <w:szCs w:val="20"/>
-          <w:lang w:bidi="ar-SA"/>
-        </w:rPr>
-      </w:pPr>
-      <w:r>
-        <w:rPr>
-          <w:sz w:val="20"/>
-          <w:szCs w:val="20"/>
-          <w:lang w:bidi="ar-SA"/>
-        </w:rPr>
-        <w:t>only showing top 3 rows</w:t>
-      </w:r>
-    </w:p>
-    <w:p>
-      <w:pPr>
-        <w:pStyle w:val="CodeStyle"/>
-        <w:rPr>
-          <w:sz w:val="20"/>
-          <w:szCs w:val="20"/>
-          <w:lang w:bidi="ar-SA"/>
-        </w:rPr>
-      </w:pPr>
-    </w:p>
-    <w:p>
-      <w:pPr>
-        <w:pStyle w:val="CodeStyle"/>
-        <w:rPr>
-          <w:sz w:val="20"/>
-          <w:szCs w:val="20"/>
-          <w:lang w:bidi="ar-SA"/>
-        </w:rPr>
-      </w:pPr>
-      <w:r>
-        <w:rPr>
-          <w:sz w:val="20"/>
-          <w:szCs w:val="20"/>
-          <w:lang w:bidi="ar-SA"/>
-        </w:rPr>
-        <w:t>movie_names_with_avg_ratings_df:</w:t>
-      </w:r>
-    </w:p>
-    <w:p>
-      <w:pPr>
-        <w:pStyle w:val="CodeStyle"/>
-        <w:rPr>
-          <w:sz w:val="20"/>
-          <w:szCs w:val="20"/>
-          <w:lang w:bidi="ar-SA"/>
-        </w:rPr>
-      </w:pPr>
-      <w:r>
-        <w:rPr>
-          <w:sz w:val="20"/>
-          <w:szCs w:val="20"/>
-          <w:lang w:bidi="ar-SA"/>
-        </w:rPr>
-        <w:t>+------------------+------------------------------+-----+-------+</w:t>
-      </w:r>
-    </w:p>
-    <w:p>
-      <w:pPr>
-        <w:pStyle w:val="CodeStyle"/>
-        <w:rPr>
-          <w:sz w:val="20"/>
-          <w:szCs w:val="20"/>
-          <w:lang w:bidi="ar-SA"/>
-        </w:rPr>
-      </w:pPr>
-      <w:r>
-        <w:rPr>
-          <w:sz w:val="20"/>
-          <w:szCs w:val="20"/>
-          <w:lang w:bidi="ar-SA"/>
-        </w:rPr>
-        <w:t>|average           |title                         |count|movieId|</w:t>
-      </w:r>
-    </w:p>
-    <w:p>
-      <w:pPr>
-        <w:pStyle w:val="CodeStyle"/>
-        <w:rPr>
-          <w:sz w:val="20"/>
-          <w:szCs w:val="20"/>
-          <w:lang w:bidi="ar-SA"/>
-        </w:rPr>
-      </w:pPr>
-      <w:r>
-        <w:rPr>
-          <w:sz w:val="20"/>
-          <w:szCs w:val="20"/>
-          <w:lang w:bidi="ar-SA"/>
-        </w:rPr>
-        <w:t>+------------------+------------------------------+-----+-------+</w:t>
-      </w:r>
-    </w:p>
-    <w:p>
-      <w:pPr>
-        <w:pStyle w:val="CodeStyle"/>
-        <w:rPr>
-          <w:sz w:val="20"/>
-          <w:szCs w:val="20"/>
-          <w:lang w:bidi="ar-SA"/>
-        </w:rPr>
-      </w:pPr>
-      <w:r>
-        <w:rPr>
-          <w:sz w:val="20"/>
-          <w:szCs w:val="20"/>
-          <w:lang w:bidi="ar-SA"/>
-        </w:rPr>
-        <w:t>|2.5785207021305103|Lost in Space (1998)          |7463 |1831   |</w:t>
-      </w:r>
-    </w:p>
-    <w:p>
-      <w:pPr>
-        <w:pStyle w:val="CodeStyle"/>
-        <w:rPr>
-          <w:sz w:val="20"/>
-          <w:szCs w:val="20"/>
-          <w:lang w:bidi="ar-SA"/>
-        </w:rPr>
-      </w:pPr>
-      <w:r>
-        <w:rPr>
-          <w:sz w:val="20"/>
-          <w:szCs w:val="20"/>
-          <w:lang w:bidi="ar-SA"/>
-        </w:rPr>
-        <w:t>|3.695059244355019 |Carlito's Way (1993)          |8946 |431    |</w:t>
-      </w:r>
-    </w:p>
-    <w:p>
-      <w:pPr>
-        <w:pStyle w:val="CodeStyle"/>
-        <w:rPr>
-          <w:sz w:val="20"/>
-          <w:szCs w:val="20"/>
-          <w:lang w:bidi="ar-SA"/>
-        </w:rPr>
-      </w:pPr>
-      <w:r>
-        <w:rPr>
-          <w:sz w:val="20"/>
-          <w:szCs w:val="20"/>
-          <w:lang w:bidi="ar-SA"/>
-        </w:rPr>
-        <w:t>|2.7273141814865483|All Dogs Go to Heaven 2 (1996)|2193 |631    |</w:t>
-      </w:r>
-    </w:p>
-    <w:p>
-      <w:pPr>
-        <w:pStyle w:val="CodeStyle"/>
-        <w:rPr>
-          <w:sz w:val="20"/>
-          <w:szCs w:val="20"/>
-          <w:lang w:bidi="ar-SA"/>
-        </w:rPr>
-      </w:pPr>
-      <w:r>
-        <w:rPr>
-          <w:sz w:val="20"/>
-          <w:szCs w:val="20"/>
-          <w:lang w:bidi="ar-SA"/>
-        </w:rPr>
-        <w:t>+------------------+------------------------------+-----+-------+</w:t>
+        <w:pStyle w:val="CodeStyle"/>
+      </w:pPr>
+    </w:p>
+    <w:p>
+      <w:pPr>
+        <w:pStyle w:val="CodeStyle"/>
+      </w:pPr>
+      <w:r>
+        <w:t>print parsed_points_df.take(2)</w:t>
+      </w:r>
+    </w:p>
+    <w:p>
+      <w:pPr>
+        <w:pStyle w:val="CodeStyle"/>
+      </w:pPr>
+      <w:r>
+        <w:t>content_stats = (parsed_points_df</w:t>
+      </w:r>
+    </w:p>
+    <w:p>
+      <w:pPr>
+        <w:pStyle w:val="CodeStyle"/>
+      </w:pPr>
+      <w:r>
+        <w:t xml:space="preserve">                 .selectEx</w:t>
+      </w:r>
+      <w:r>
+        <w:t>pr("min(label)", "max(label)"))</w:t>
+      </w:r>
+    </w:p>
+    <w:p>
+      <w:pPr>
+        <w:pStyle w:val="CodeStyle"/>
+      </w:pPr>
+      <w:r>
+        <w:t>content_stats.first()</w:t>
+      </w:r>
+    </w:p>
+    <w:p>
+      <w:pPr>
+        <w:pStyle w:val="CodeStyle"/>
+      </w:pPr>
+      <w:r>
+        <w:t>min_year = content_stats.first()[0]</w:t>
+      </w:r>
+    </w:p>
+    <w:p>
+      <w:pPr>
+        <w:pStyle w:val="CodeStyle"/>
+      </w:pPr>
+      <w:r>
+        <w:t>max_year = content_stats.first()[1]</w:t>
+      </w:r>
+    </w:p>
+    <w:p>
+      <w:pPr>
+        <w:pStyle w:val="CodeStyle"/>
+      </w:pPr>
+    </w:p>
+    <w:p>
+      <w:pPr>
+        <w:pStyle w:val="CodeStyle"/>
+      </w:pPr>
+      <w:r>
+        <w:t>print min_year, max_year</w:t>
+      </w:r>
+    </w:p>
+    <w:p>
+      <w:pPr>
+        <w:pStyle w:val="CodeStyle"/>
+      </w:pPr>
+    </w:p>
+    <w:p>
+      <w:pPr>
+        <w:pStyle w:val="CodeStyle"/>
+      </w:pPr>
+      <w:r>
+        <w:t>Output:</w:t>
+      </w:r>
+    </w:p>
+    <w:p>
+      <w:pPr>
+        <w:pStyle w:val="CodeStyle"/>
+        <w:rPr>
+          <w:color w:val="555555"/>
+          <w:sz w:val="20"/>
+          <w:szCs w:val="20"/>
+          <w:shd w:val="clear" w:color="auto" w:fill="FFFFFF"/>
+        </w:rPr>
+      </w:pPr>
+      <w:r>
+        <w:rPr>
+          <w:color w:val="555555"/>
+          <w:sz w:val="20"/>
+          <w:szCs w:val="20"/>
+          <w:shd w:val="clear" w:color="auto" w:fill="FFFFFF"/>
+        </w:rPr>
+        <w:t>[Row(features=DenseVector([0.8841, 0.6105, 0.6005, 0.4747, 0.2472, 0.3573, 0.3441, 0.3396, 0.6009, 0.4257, 0.6049, 0.4192]), label=2001.0), Row(features=DenseVector([0.8544, 0.6041, 0.5936, 0.4959, 0.2663, 0.2615, 0.5064, 0.4645, 0.6658, 0.543, 0.5804, 0.4452]), label=2001.0)] 1922.0 2011.0</w:t>
       </w:r>
     </w:p>
     <w:p>
@@ -6421,79 +6536,51 @@
       <w:pPr>
         <w:pStyle w:val="Heading2"/>
       </w:pPr>
-      <w:bookmarkStart w:id="13" w:name="_Toc459519519"/>
-      <w:r>
-        <w:t>max() or min() of a DataFrame column</w:t>
+      <w:bookmarkStart w:id="13" w:name="_Toc459519520"/>
+      <w:r>
+        <w:t>Randomly Split a DataFrame</w:t>
       </w:r>
       <w:bookmarkEnd w:id="13"/>
     </w:p>
-    <w:p>
-      <w:pPr>
-        <w:pStyle w:val="CodeStyle"/>
-      </w:pPr>
-    </w:p>
-    <w:p>
-      <w:pPr>
-        <w:pStyle w:val="CodeStyle"/>
-      </w:pPr>
-      <w:r>
-        <w:t>print parsed_points_df.take(2)</w:t>
-      </w:r>
-    </w:p>
-    <w:p>
-      <w:pPr>
-        <w:pStyle w:val="CodeStyle"/>
-      </w:pPr>
-      <w:r>
-        <w:t>content_stats = (parsed_points_df</w:t>
-      </w:r>
-    </w:p>
-    <w:p>
-      <w:pPr>
-        <w:pStyle w:val="CodeStyle"/>
-      </w:pPr>
-      <w:r>
-        <w:t xml:space="preserve">                 .selectEx</w:t>
-      </w:r>
-      <w:r>
-        <w:t>pr("min(label)", "max(label)"))</w:t>
-      </w:r>
-    </w:p>
-    <w:p>
-      <w:pPr>
-        <w:pStyle w:val="CodeStyle"/>
-      </w:pPr>
-      <w:r>
-        <w:t>content_stats.first()</w:t>
-      </w:r>
-    </w:p>
-    <w:p>
-      <w:pPr>
-        <w:pStyle w:val="CodeStyle"/>
-      </w:pPr>
-      <w:r>
-        <w:t>min_year = content_stats.first()[0]</w:t>
-      </w:r>
-    </w:p>
-    <w:p>
-      <w:pPr>
-        <w:pStyle w:val="CodeStyle"/>
-      </w:pPr>
-      <w:r>
-        <w:t>max_year = content_stats.first()[1]</w:t>
-      </w:r>
-    </w:p>
-    <w:p>
-      <w:pPr>
-        <w:pStyle w:val="CodeStyle"/>
-      </w:pPr>
-    </w:p>
-    <w:p>
-      <w:pPr>
-        <w:pStyle w:val="CodeStyle"/>
-      </w:pPr>
-      <w:r>
-        <w:t>print min_year, max_year</w:t>
+    <w:p/>
+    <w:p>
+      <w:pPr>
+        <w:pStyle w:val="CodeStyle"/>
+      </w:pPr>
+      <w:r>
+        <w:t>weights = [.8, .1, .1]</w:t>
+      </w:r>
+    </w:p>
+    <w:p>
+      <w:pPr>
+        <w:pStyle w:val="CodeStyle"/>
+      </w:pPr>
+      <w:r>
+        <w:t>seed = 42</w:t>
+      </w:r>
+    </w:p>
+    <w:p>
+      <w:pPr>
+        <w:pStyle w:val="CodeStyle"/>
+      </w:pPr>
+      <w:r>
+        <w:t>parsed_train_data_df, parsed_val_data_df, parsed_test_data_df = parsed_data_df.randomSplit(weights, seed)</w:t>
+      </w:r>
+    </w:p>
+    <w:p>
+      <w:pPr>
+        <w:pStyle w:val="CodeStyle"/>
+      </w:pPr>
+      <w:r>
+        <w:t>print n_train, n_val, n_test, n_train + n_val + n_test</w:t>
+      </w:r>
+    </w:p>
+    <w:p>
+      <w:pPr>
+        <w:pStyle w:val="CodeStyle"/>
+      </w:pPr>
+      <w:r>
+        <w:t>print parsed_data_df.count()</w:t>
       </w:r>
     </w:p>
     <w:p>
@@ -6526,7 +6613,27 @@
           <w:szCs w:val="20"/>
           <w:shd w:val="clear" w:color="auto" w:fill="FFFFFF"/>
         </w:rPr>
-        <w:t>[Row(features=DenseVector([0.8841, 0.6105, 0.6005, 0.4747, 0.2472, 0.3573, 0.3441, 0.3396, 0.6009, 0.4257, 0.6049, 0.4192]), label=2001.0), Row(features=DenseVector([0.8544, 0.6041, 0.5936, 0.4959, 0.2663, 0.2615, 0.5064, 0.4645, 0.6658, 0.543, 0.5804, 0.4452]), label=2001.0)] 1922.0 2011.0</w:t>
+        <w:t xml:space="preserve">5382 672 670 6724 </w:t>
+      </w:r>
+    </w:p>
+    <w:p>
+      <w:pPr>
+        <w:pStyle w:val="CodeStyle"/>
+        <w:rPr>
+          <w:color w:val="555555"/>
+          <w:sz w:val="20"/>
+          <w:szCs w:val="20"/>
+          <w:shd w:val="clear" w:color="auto" w:fill="FFFFFF"/>
+        </w:rPr>
+      </w:pPr>
+      <w:r>
+        <w:rPr>
+          <w:color w:val="555555"/>
+          <w:sz w:val="20"/>
+          <w:szCs w:val="20"/>
+          <w:shd w:val="clear" w:color="auto" w:fill="FFFFFF"/>
+        </w:rPr>
+        <w:t>6724</w:t>
       </w:r>
     </w:p>
     <w:p>
@@ -6538,120 +6645,11 @@
       <w:pPr>
         <w:pStyle w:val="Heading2"/>
       </w:pPr>
-      <w:bookmarkStart w:id="14" w:name="_Toc459519520"/>
-      <w:r>
-        <w:t>Randomly Split a DataFrame</w:t>
+      <w:bookmarkStart w:id="14" w:name="_Toc459519521"/>
+      <w:r>
+        <w:t>Read a DataFrame from a CSV file with Schema</w:t>
       </w:r>
       <w:bookmarkEnd w:id="14"/>
-    </w:p>
-    <w:p/>
-    <w:p>
-      <w:pPr>
-        <w:pStyle w:val="CodeStyle"/>
-      </w:pPr>
-      <w:r>
-        <w:t>weights = [.8, .1, .1]</w:t>
-      </w:r>
-    </w:p>
-    <w:p>
-      <w:pPr>
-        <w:pStyle w:val="CodeStyle"/>
-      </w:pPr>
-      <w:r>
-        <w:t>seed = 42</w:t>
-      </w:r>
-    </w:p>
-    <w:p>
-      <w:pPr>
-        <w:pStyle w:val="CodeStyle"/>
-      </w:pPr>
-      <w:r>
-        <w:t>parsed_train_data_df, parsed_val_data_df, parsed_test_data_df = parsed_data_df.randomSplit(weights, seed)</w:t>
-      </w:r>
-    </w:p>
-    <w:p>
-      <w:pPr>
-        <w:pStyle w:val="CodeStyle"/>
-      </w:pPr>
-      <w:r>
-        <w:t>print n_train, n_val, n_test, n_train + n_val + n_test</w:t>
-      </w:r>
-    </w:p>
-    <w:p>
-      <w:pPr>
-        <w:pStyle w:val="CodeStyle"/>
-      </w:pPr>
-      <w:r>
-        <w:t>print parsed_data_df.count()</w:t>
-      </w:r>
-    </w:p>
-    <w:p>
-      <w:pPr>
-        <w:pStyle w:val="CodeStyle"/>
-      </w:pPr>
-    </w:p>
-    <w:p>
-      <w:pPr>
-        <w:pStyle w:val="CodeStyle"/>
-      </w:pPr>
-      <w:r>
-        <w:t>Output:</w:t>
-      </w:r>
-    </w:p>
-    <w:p>
-      <w:pPr>
-        <w:pStyle w:val="CodeStyle"/>
-        <w:rPr>
-          <w:color w:val="555555"/>
-          <w:sz w:val="20"/>
-          <w:szCs w:val="20"/>
-          <w:shd w:val="clear" w:color="auto" w:fill="FFFFFF"/>
-        </w:rPr>
-      </w:pPr>
-      <w:r>
-        <w:rPr>
-          <w:color w:val="555555"/>
-          <w:sz w:val="20"/>
-          <w:szCs w:val="20"/>
-          <w:shd w:val="clear" w:color="auto" w:fill="FFFFFF"/>
-        </w:rPr>
-        <w:t xml:space="preserve">5382 672 670 6724 </w:t>
-      </w:r>
-    </w:p>
-    <w:p>
-      <w:pPr>
-        <w:pStyle w:val="CodeStyle"/>
-        <w:rPr>
-          <w:color w:val="555555"/>
-          <w:sz w:val="20"/>
-          <w:szCs w:val="20"/>
-          <w:shd w:val="clear" w:color="auto" w:fill="FFFFFF"/>
-        </w:rPr>
-      </w:pPr>
-      <w:r>
-        <w:rPr>
-          <w:color w:val="555555"/>
-          <w:sz w:val="20"/>
-          <w:szCs w:val="20"/>
-          <w:shd w:val="clear" w:color="auto" w:fill="FFFFFF"/>
-        </w:rPr>
-        <w:t>6724</w:t>
-      </w:r>
-    </w:p>
-    <w:p>
-      <w:pPr>
-        <w:pStyle w:val="CodeStyle"/>
-      </w:pPr>
-    </w:p>
-    <w:p>
-      <w:pPr>
-        <w:pStyle w:val="Heading2"/>
-      </w:pPr>
-      <w:bookmarkStart w:id="15" w:name="_Toc459519521"/>
-      <w:r>
-        <w:t>Read a DataFrame from a CSV file with Schema</w:t>
-      </w:r>
-      <w:bookmarkEnd w:id="15"/>
     </w:p>
     <w:p>
       <w:pPr>
@@ -6874,11 +6872,11 @@
       <w:pPr>
         <w:pStyle w:val="Heading2"/>
       </w:pPr>
-      <w:bookmarkStart w:id="16" w:name="_Toc459519522"/>
+      <w:bookmarkStart w:id="15" w:name="_Toc459519522"/>
       <w:r>
         <w:t>Read a DataFrame from a Text File</w:t>
       </w:r>
-      <w:bookmarkEnd w:id="16"/>
+      <w:bookmarkEnd w:id="15"/>
     </w:p>
     <w:p>
       <w:pPr>
@@ -7312,771 +7310,913 @@
       <w:pPr>
         <w:pStyle w:val="Heading2"/>
       </w:pPr>
-      <w:bookmarkStart w:id="17" w:name="_Toc459519523"/>
+      <w:bookmarkStart w:id="16" w:name="_Toc459519523"/>
       <w:r>
         <w:t>Remove Punctuation from a DataFrame Column</w:t>
       </w:r>
+      <w:bookmarkEnd w:id="16"/>
+    </w:p>
+    <w:p>
+      <w:pPr>
+        <w:pStyle w:val="CodeStyle"/>
+        <w:rPr>
+          <w:sz w:val="16"/>
+          <w:szCs w:val="16"/>
+        </w:rPr>
+      </w:pPr>
+    </w:p>
+    <w:p>
+      <w:pPr>
+        <w:pStyle w:val="CodeStyle"/>
+        <w:rPr>
+          <w:sz w:val="16"/>
+          <w:szCs w:val="16"/>
+        </w:rPr>
+      </w:pPr>
+      <w:r>
+        <w:rPr>
+          <w:sz w:val="16"/>
+          <w:szCs w:val="16"/>
+        </w:rPr>
+        <w:t>from pyspark.sql.functions import regexp_replace, trim, col, lower</w:t>
+      </w:r>
+    </w:p>
+    <w:p>
+      <w:pPr>
+        <w:pStyle w:val="CodeStyle"/>
+        <w:rPr>
+          <w:sz w:val="16"/>
+          <w:szCs w:val="16"/>
+        </w:rPr>
+      </w:pPr>
+      <w:r>
+        <w:rPr>
+          <w:sz w:val="16"/>
+          <w:szCs w:val="16"/>
+        </w:rPr>
+        <w:t>def removePunctuation(column):</w:t>
+      </w:r>
+    </w:p>
+    <w:p>
+      <w:pPr>
+        <w:pStyle w:val="CodeStyle"/>
+        <w:rPr>
+          <w:sz w:val="16"/>
+          <w:szCs w:val="16"/>
+        </w:rPr>
+      </w:pPr>
+      <w:r>
+        <w:rPr>
+          <w:sz w:val="16"/>
+          <w:szCs w:val="16"/>
+        </w:rPr>
+        <w:t xml:space="preserve">    """Removes punctuation, changes to lower case, and strips leading and trailing spaces.</w:t>
+      </w:r>
+    </w:p>
+    <w:p>
+      <w:pPr>
+        <w:pStyle w:val="CodeStyle"/>
+        <w:rPr>
+          <w:sz w:val="16"/>
+          <w:szCs w:val="16"/>
+        </w:rPr>
+      </w:pPr>
+    </w:p>
+    <w:p>
+      <w:pPr>
+        <w:pStyle w:val="CodeStyle"/>
+        <w:rPr>
+          <w:sz w:val="16"/>
+          <w:szCs w:val="16"/>
+        </w:rPr>
+      </w:pPr>
+      <w:r>
+        <w:rPr>
+          <w:sz w:val="16"/>
+          <w:szCs w:val="16"/>
+        </w:rPr>
+        <w:t xml:space="preserve">    Note:</w:t>
+      </w:r>
+    </w:p>
+    <w:p>
+      <w:pPr>
+        <w:pStyle w:val="CodeStyle"/>
+        <w:rPr>
+          <w:sz w:val="16"/>
+          <w:szCs w:val="16"/>
+        </w:rPr>
+      </w:pPr>
+      <w:r>
+        <w:rPr>
+          <w:sz w:val="16"/>
+          <w:szCs w:val="16"/>
+        </w:rPr>
+        <w:t xml:space="preserve">        Only spaces, letters, and numbers should be retained.  Other characters should should be</w:t>
+      </w:r>
+    </w:p>
+    <w:p>
+      <w:pPr>
+        <w:pStyle w:val="CodeStyle"/>
+        <w:rPr>
+          <w:sz w:val="16"/>
+          <w:szCs w:val="16"/>
+        </w:rPr>
+      </w:pPr>
+      <w:r>
+        <w:rPr>
+          <w:sz w:val="16"/>
+          <w:szCs w:val="16"/>
+        </w:rPr>
+        <w:t xml:space="preserve">        eliminated (e.g. it's becomes its).  Leading and trailing spaces should be removed after</w:t>
+      </w:r>
+    </w:p>
+    <w:p>
+      <w:pPr>
+        <w:pStyle w:val="CodeStyle"/>
+        <w:rPr>
+          <w:sz w:val="16"/>
+          <w:szCs w:val="16"/>
+        </w:rPr>
+      </w:pPr>
+      <w:r>
+        <w:rPr>
+          <w:sz w:val="16"/>
+          <w:szCs w:val="16"/>
+        </w:rPr>
+        <w:t xml:space="preserve">        punctuation is removed.</w:t>
+      </w:r>
+    </w:p>
+    <w:p>
+      <w:pPr>
+        <w:pStyle w:val="CodeStyle"/>
+        <w:rPr>
+          <w:sz w:val="16"/>
+          <w:szCs w:val="16"/>
+        </w:rPr>
+      </w:pPr>
+    </w:p>
+    <w:p>
+      <w:pPr>
+        <w:pStyle w:val="CodeStyle"/>
+        <w:rPr>
+          <w:sz w:val="16"/>
+          <w:szCs w:val="16"/>
+        </w:rPr>
+      </w:pPr>
+      <w:r>
+        <w:rPr>
+          <w:sz w:val="16"/>
+          <w:szCs w:val="16"/>
+        </w:rPr>
+        <w:t xml:space="preserve">    Args:</w:t>
+      </w:r>
+    </w:p>
+    <w:p>
+      <w:pPr>
+        <w:pStyle w:val="CodeStyle"/>
+        <w:rPr>
+          <w:sz w:val="16"/>
+          <w:szCs w:val="16"/>
+        </w:rPr>
+      </w:pPr>
+      <w:r>
+        <w:rPr>
+          <w:sz w:val="16"/>
+          <w:szCs w:val="16"/>
+        </w:rPr>
+        <w:t xml:space="preserve">        column (Column): A Column containing a sentence.</w:t>
+      </w:r>
+    </w:p>
+    <w:p>
+      <w:pPr>
+        <w:pStyle w:val="CodeStyle"/>
+        <w:rPr>
+          <w:sz w:val="16"/>
+          <w:szCs w:val="16"/>
+        </w:rPr>
+      </w:pPr>
+    </w:p>
+    <w:p>
+      <w:pPr>
+        <w:pStyle w:val="CodeStyle"/>
+        <w:rPr>
+          <w:sz w:val="16"/>
+          <w:szCs w:val="16"/>
+        </w:rPr>
+      </w:pPr>
+      <w:r>
+        <w:rPr>
+          <w:sz w:val="16"/>
+          <w:szCs w:val="16"/>
+        </w:rPr>
+        <w:t xml:space="preserve">    Returns:</w:t>
+      </w:r>
+    </w:p>
+    <w:p>
+      <w:pPr>
+        <w:pStyle w:val="CodeStyle"/>
+        <w:rPr>
+          <w:sz w:val="16"/>
+          <w:szCs w:val="16"/>
+        </w:rPr>
+      </w:pPr>
+      <w:r>
+        <w:rPr>
+          <w:sz w:val="16"/>
+          <w:szCs w:val="16"/>
+        </w:rPr>
+        <w:t xml:space="preserve">        Column: A Column named 'sentence' with clean-up operations applied.</w:t>
+      </w:r>
+    </w:p>
+    <w:p>
+      <w:pPr>
+        <w:pStyle w:val="CodeStyle"/>
+        <w:rPr>
+          <w:sz w:val="16"/>
+          <w:szCs w:val="16"/>
+        </w:rPr>
+      </w:pPr>
+      <w:r>
+        <w:rPr>
+          <w:sz w:val="16"/>
+          <w:szCs w:val="16"/>
+        </w:rPr>
+        <w:t xml:space="preserve">    """</w:t>
+      </w:r>
+    </w:p>
+    <w:p>
+      <w:pPr>
+        <w:pStyle w:val="CodeStyle"/>
+        <w:rPr>
+          <w:sz w:val="16"/>
+          <w:szCs w:val="16"/>
+        </w:rPr>
+      </w:pPr>
+      <w:r>
+        <w:rPr>
+          <w:sz w:val="16"/>
+          <w:szCs w:val="16"/>
+        </w:rPr>
+        <w:t xml:space="preserve">    </w:t>
+      </w:r>
+    </w:p>
+    <w:p>
+      <w:pPr>
+        <w:pStyle w:val="CodeStyle"/>
+        <w:rPr>
+          <w:sz w:val="16"/>
+          <w:szCs w:val="16"/>
+        </w:rPr>
+      </w:pPr>
+      <w:r>
+        <w:rPr>
+          <w:sz w:val="16"/>
+          <w:szCs w:val="16"/>
+        </w:rPr>
+        <w:t xml:space="preserve">    removed_column = trim(lower(regexp_replace(column, "\p{Punct}", ''))).alias('sentence')</w:t>
+      </w:r>
+    </w:p>
+    <w:p>
+      <w:pPr>
+        <w:pStyle w:val="CodeStyle"/>
+        <w:rPr>
+          <w:sz w:val="16"/>
+          <w:szCs w:val="16"/>
+        </w:rPr>
+      </w:pPr>
+    </w:p>
+    <w:p>
+      <w:pPr>
+        <w:pStyle w:val="CodeStyle"/>
+        <w:rPr>
+          <w:sz w:val="16"/>
+          <w:szCs w:val="16"/>
+        </w:rPr>
+      </w:pPr>
+      <w:r>
+        <w:rPr>
+          <w:sz w:val="16"/>
+          <w:szCs w:val="16"/>
+        </w:rPr>
+        <w:t xml:space="preserve">    return removed_column</w:t>
+      </w:r>
+    </w:p>
+    <w:p>
+      <w:pPr>
+        <w:pStyle w:val="CodeStyle"/>
+        <w:rPr>
+          <w:sz w:val="16"/>
+          <w:szCs w:val="16"/>
+        </w:rPr>
+      </w:pPr>
+    </w:p>
+    <w:p>
+      <w:pPr>
+        <w:pStyle w:val="CodeStyle"/>
+        <w:rPr>
+          <w:sz w:val="16"/>
+          <w:szCs w:val="16"/>
+        </w:rPr>
+      </w:pPr>
+      <w:r>
+        <w:rPr>
+          <w:sz w:val="16"/>
+          <w:szCs w:val="16"/>
+        </w:rPr>
+        <w:t># end removePunctuation</w:t>
+      </w:r>
+    </w:p>
+    <w:p>
+      <w:pPr>
+        <w:pStyle w:val="CodeStyle"/>
+        <w:rPr>
+          <w:sz w:val="16"/>
+          <w:szCs w:val="16"/>
+        </w:rPr>
+      </w:pPr>
+    </w:p>
+    <w:p>
+      <w:pPr>
+        <w:pStyle w:val="CodeStyle"/>
+        <w:rPr>
+          <w:sz w:val="16"/>
+          <w:szCs w:val="16"/>
+        </w:rPr>
+      </w:pPr>
+    </w:p>
+    <w:p>
+      <w:pPr>
+        <w:pStyle w:val="CodeStyle"/>
+        <w:rPr>
+          <w:sz w:val="16"/>
+          <w:szCs w:val="16"/>
+        </w:rPr>
+      </w:pPr>
+      <w:r>
+        <w:rPr>
+          <w:sz w:val="16"/>
+          <w:szCs w:val="16"/>
+        </w:rPr>
+        <w:t>sentenceDF = sqlContext.createDataFrame([('Hi, you!',),</w:t>
+      </w:r>
+    </w:p>
+    <w:p>
+      <w:pPr>
+        <w:pStyle w:val="CodeStyle"/>
+        <w:rPr>
+          <w:sz w:val="16"/>
+          <w:szCs w:val="16"/>
+        </w:rPr>
+      </w:pPr>
+      <w:r>
+        <w:rPr>
+          <w:sz w:val="16"/>
+          <w:szCs w:val="16"/>
+        </w:rPr>
+        <w:t xml:space="preserve">                                         (' No under_score!',),</w:t>
+      </w:r>
+    </w:p>
+    <w:p>
+      <w:pPr>
+        <w:pStyle w:val="CodeStyle"/>
+        <w:rPr>
+          <w:sz w:val="16"/>
+          <w:szCs w:val="16"/>
+        </w:rPr>
+      </w:pPr>
+      <w:r>
+        <w:rPr>
+          <w:sz w:val="16"/>
+          <w:szCs w:val="16"/>
+        </w:rPr>
+        <w:t xml:space="preserve">                                         (' *      Remove punctuation then spaces  * ',)], ['sentence'])</w:t>
+      </w:r>
+    </w:p>
+    <w:p>
+      <w:pPr>
+        <w:pStyle w:val="CodeStyle"/>
+      </w:pPr>
+      <w:r>
+        <w:rPr>
+          <w:sz w:val="16"/>
+          <w:szCs w:val="16"/>
+        </w:rPr>
+        <w:t>sentenceDF.show(truncate=False)</w:t>
+      </w:r>
+      <w:r>
+        <w:t xml:space="preserve"> </w:t>
+      </w:r>
+    </w:p>
+    <w:p>
+      <w:pPr>
+        <w:pStyle w:val="CodeStyle"/>
+      </w:pPr>
+    </w:p>
+    <w:p>
+      <w:pPr>
+        <w:pStyle w:val="CodeStyle"/>
+        <w:rPr>
+          <w:sz w:val="20"/>
+          <w:szCs w:val="20"/>
+        </w:rPr>
+      </w:pPr>
+      <w:r>
+        <w:rPr>
+          <w:sz w:val="20"/>
+          <w:szCs w:val="20"/>
+        </w:rPr>
+        <w:t>testPunctDF = sqlContext.createDataFrame([(" The Elephant's 4 cats. ",)])</w:t>
+      </w:r>
+    </w:p>
+    <w:p>
+      <w:pPr>
+        <w:pStyle w:val="CodeStyle"/>
+        <w:rPr>
+          <w:sz w:val="20"/>
+          <w:szCs w:val="20"/>
+        </w:rPr>
+      </w:pPr>
+      <w:r>
+        <w:rPr>
+          <w:sz w:val="20"/>
+          <w:szCs w:val="20"/>
+        </w:rPr>
+        <w:t>testPunctDF.show()</w:t>
+      </w:r>
+    </w:p>
+    <w:p>
+      <w:pPr>
+        <w:pStyle w:val="CodeStyle"/>
+        <w:rPr>
+          <w:sz w:val="20"/>
+          <w:szCs w:val="20"/>
+        </w:rPr>
+      </w:pPr>
+      <w:r>
+        <w:rPr>
+          <w:sz w:val="20"/>
+          <w:szCs w:val="20"/>
+        </w:rPr>
+        <w:t>testOutput = testPunctDF.select(removePunctuation(col('_1')))</w:t>
+      </w:r>
+    </w:p>
+    <w:p>
+      <w:pPr>
+        <w:pStyle w:val="CodeStyle"/>
+        <w:rPr>
+          <w:sz w:val="20"/>
+          <w:szCs w:val="20"/>
+        </w:rPr>
+      </w:pPr>
+      <w:r>
+        <w:rPr>
+          <w:sz w:val="20"/>
+          <w:szCs w:val="20"/>
+        </w:rPr>
+        <w:t>Test.assertEquals(testPunctDF.select(removePunctuation(col('_1'))).first()[0],</w:t>
+      </w:r>
+    </w:p>
+    <w:p>
+      <w:pPr>
+        <w:pStyle w:val="CodeStyle"/>
+        <w:rPr>
+          <w:sz w:val="20"/>
+          <w:szCs w:val="20"/>
+        </w:rPr>
+      </w:pPr>
+      <w:r>
+        <w:rPr>
+          <w:sz w:val="20"/>
+          <w:szCs w:val="20"/>
+        </w:rPr>
+        <w:t xml:space="preserve">                  'the elephants 4 cats',</w:t>
+      </w:r>
+    </w:p>
+    <w:p>
+      <w:pPr>
+        <w:pStyle w:val="CodeStyle"/>
+        <w:rPr>
+          <w:sz w:val="20"/>
+          <w:szCs w:val="20"/>
+        </w:rPr>
+      </w:pPr>
+      <w:r>
+        <w:rPr>
+          <w:sz w:val="20"/>
+          <w:szCs w:val="20"/>
+        </w:rPr>
+        <w:t xml:space="preserve">                  'incorrect definition for removePunctuation function')</w:t>
+      </w:r>
+    </w:p>
+    <w:p>
+      <w:pPr>
+        <w:pStyle w:val="CodeStyle"/>
+        <w:rPr>
+          <w:sz w:val="20"/>
+          <w:szCs w:val="20"/>
+        </w:rPr>
+      </w:pPr>
+      <w:r>
+        <w:rPr>
+          <w:sz w:val="20"/>
+          <w:szCs w:val="20"/>
+        </w:rPr>
+        <w:t>print type(testOutput)</w:t>
+      </w:r>
+    </w:p>
+    <w:p>
+      <w:pPr>
+        <w:pStyle w:val="CodeStyle"/>
+        <w:rPr>
+          <w:sz w:val="20"/>
+          <w:szCs w:val="20"/>
+        </w:rPr>
+      </w:pPr>
+      <w:r>
+        <w:rPr>
+          <w:sz w:val="20"/>
+          <w:szCs w:val="20"/>
+        </w:rPr>
+        <w:t xml:space="preserve">testOutput.show() </w:t>
+      </w:r>
+    </w:p>
+    <w:p>
+      <w:pPr>
+        <w:pStyle w:val="CodeStyle"/>
+        <w:rPr>
+          <w:sz w:val="20"/>
+          <w:szCs w:val="20"/>
+        </w:rPr>
+      </w:pPr>
+    </w:p>
+    <w:p>
+      <w:pPr>
+        <w:pStyle w:val="CodeStyle"/>
+        <w:rPr>
+          <w:sz w:val="20"/>
+          <w:szCs w:val="20"/>
+        </w:rPr>
+      </w:pPr>
+      <w:r>
+        <w:rPr>
+          <w:sz w:val="20"/>
+          <w:szCs w:val="20"/>
+        </w:rPr>
+        <w:t>+--------------------+</w:t>
+      </w:r>
+    </w:p>
+    <w:p>
+      <w:pPr>
+        <w:pStyle w:val="CodeStyle"/>
+        <w:rPr>
+          <w:sz w:val="20"/>
+          <w:szCs w:val="20"/>
+        </w:rPr>
+      </w:pPr>
+      <w:r>
+        <w:rPr>
+          <w:sz w:val="20"/>
+          <w:szCs w:val="20"/>
+        </w:rPr>
+        <w:t>|                  _1|</w:t>
+      </w:r>
+    </w:p>
+    <w:p>
+      <w:pPr>
+        <w:pStyle w:val="CodeStyle"/>
+        <w:rPr>
+          <w:sz w:val="20"/>
+          <w:szCs w:val="20"/>
+        </w:rPr>
+      </w:pPr>
+      <w:r>
+        <w:rPr>
+          <w:sz w:val="20"/>
+          <w:szCs w:val="20"/>
+        </w:rPr>
+        <w:t>+--------------------+</w:t>
+      </w:r>
+    </w:p>
+    <w:p>
+      <w:pPr>
+        <w:pStyle w:val="CodeStyle"/>
+        <w:rPr>
+          <w:sz w:val="20"/>
+          <w:szCs w:val="20"/>
+        </w:rPr>
+      </w:pPr>
+      <w:r>
+        <w:rPr>
+          <w:sz w:val="20"/>
+          <w:szCs w:val="20"/>
+        </w:rPr>
+        <w:t>| The Elephant's 4...|</w:t>
+      </w:r>
+    </w:p>
+    <w:p>
+      <w:pPr>
+        <w:pStyle w:val="CodeStyle"/>
+        <w:rPr>
+          <w:sz w:val="20"/>
+          <w:szCs w:val="20"/>
+        </w:rPr>
+      </w:pPr>
+      <w:r>
+        <w:rPr>
+          <w:sz w:val="20"/>
+          <w:szCs w:val="20"/>
+        </w:rPr>
+        <w:t>+--------------------+</w:t>
+      </w:r>
+    </w:p>
+    <w:p>
+      <w:pPr>
+        <w:pStyle w:val="CodeStyle"/>
+        <w:rPr>
+          <w:sz w:val="20"/>
+          <w:szCs w:val="20"/>
+        </w:rPr>
+      </w:pPr>
+    </w:p>
+    <w:p>
+      <w:pPr>
+        <w:pStyle w:val="CodeStyle"/>
+        <w:rPr>
+          <w:sz w:val="20"/>
+          <w:szCs w:val="20"/>
+        </w:rPr>
+      </w:pPr>
+      <w:r>
+        <w:rPr>
+          <w:sz w:val="20"/>
+          <w:szCs w:val="20"/>
+        </w:rPr>
+        <w:t>1 test passed.</w:t>
+      </w:r>
+    </w:p>
+    <w:p>
+      <w:pPr>
+        <w:pStyle w:val="CodeStyle"/>
+        <w:rPr>
+          <w:sz w:val="20"/>
+          <w:szCs w:val="20"/>
+        </w:rPr>
+      </w:pPr>
+      <w:r>
+        <w:rPr>
+          <w:sz w:val="20"/>
+          <w:szCs w:val="20"/>
+        </w:rPr>
+        <w:t>&lt;class 'pyspark.sql.dataframe.DataFrame'&gt;</w:t>
+      </w:r>
+    </w:p>
+    <w:p>
+      <w:pPr>
+        <w:pStyle w:val="CodeStyle"/>
+        <w:rPr>
+          <w:sz w:val="20"/>
+          <w:szCs w:val="20"/>
+        </w:rPr>
+      </w:pPr>
+      <w:r>
+        <w:rPr>
+          <w:sz w:val="20"/>
+          <w:szCs w:val="20"/>
+        </w:rPr>
+        <w:t>+--------------------+</w:t>
+      </w:r>
+    </w:p>
+    <w:p>
+      <w:pPr>
+        <w:pStyle w:val="CodeStyle"/>
+        <w:rPr>
+          <w:sz w:val="20"/>
+          <w:szCs w:val="20"/>
+        </w:rPr>
+      </w:pPr>
+      <w:r>
+        <w:rPr>
+          <w:sz w:val="20"/>
+          <w:szCs w:val="20"/>
+        </w:rPr>
+        <w:t>|            sentence|</w:t>
+      </w:r>
+    </w:p>
+    <w:p>
+      <w:pPr>
+        <w:pStyle w:val="CodeStyle"/>
+        <w:rPr>
+          <w:sz w:val="20"/>
+          <w:szCs w:val="20"/>
+        </w:rPr>
+      </w:pPr>
+      <w:r>
+        <w:rPr>
+          <w:sz w:val="20"/>
+          <w:szCs w:val="20"/>
+        </w:rPr>
+        <w:t>+--------------------+</w:t>
+      </w:r>
+    </w:p>
+    <w:p>
+      <w:pPr>
+        <w:pStyle w:val="CodeStyle"/>
+        <w:rPr>
+          <w:sz w:val="20"/>
+          <w:szCs w:val="20"/>
+        </w:rPr>
+      </w:pPr>
+      <w:r>
+        <w:rPr>
+          <w:sz w:val="20"/>
+          <w:szCs w:val="20"/>
+        </w:rPr>
+        <w:t>|the elephants 4 cats|</w:t>
+      </w:r>
+    </w:p>
+    <w:p>
+      <w:pPr>
+        <w:pStyle w:val="CodeStyle"/>
+        <w:rPr>
+          <w:sz w:val="20"/>
+          <w:szCs w:val="20"/>
+        </w:rPr>
+      </w:pPr>
+      <w:r>
+        <w:rPr>
+          <w:sz w:val="20"/>
+          <w:szCs w:val="20"/>
+        </w:rPr>
+        <w:t xml:space="preserve">+--------------------+ </w:t>
+      </w:r>
+    </w:p>
+    <w:p>
+      <w:pPr>
+        <w:pStyle w:val="CodeStyle"/>
+        <w:rPr>
+          <w:sz w:val="20"/>
+          <w:szCs w:val="20"/>
+        </w:rPr>
+      </w:pPr>
+    </w:p>
+    <w:p>
+      <w:pPr>
+        <w:pStyle w:val="CodeStyle"/>
+        <w:rPr>
+          <w:sz w:val="20"/>
+          <w:szCs w:val="20"/>
+        </w:rPr>
+      </w:pPr>
+    </w:p>
+    <w:p>
+      <w:pPr>
+        <w:pStyle w:val="Heading2"/>
+      </w:pPr>
+      <w:bookmarkStart w:id="17" w:name="_Toc459519524"/>
+      <w:r>
+        <w:t>Rename a Column</w:t>
+      </w:r>
       <w:bookmarkEnd w:id="17"/>
     </w:p>
     <w:p>
       <w:pPr>
         <w:pStyle w:val="CodeStyle"/>
         <w:rPr>
-          <w:sz w:val="16"/>
-          <w:szCs w:val="16"/>
-        </w:rPr>
-      </w:pPr>
-    </w:p>
-    <w:p>
-      <w:pPr>
-        <w:pStyle w:val="CodeStyle"/>
-        <w:rPr>
-          <w:sz w:val="16"/>
-          <w:szCs w:val="16"/>
-        </w:rPr>
-      </w:pPr>
-      <w:r>
-        <w:rPr>
-          <w:sz w:val="16"/>
-          <w:szCs w:val="16"/>
-        </w:rPr>
-        <w:t>from pyspark.sql.functions import regexp_replace, trim, col, lower</w:t>
-      </w:r>
-    </w:p>
-    <w:p>
-      <w:pPr>
-        <w:pStyle w:val="CodeStyle"/>
-        <w:rPr>
-          <w:sz w:val="16"/>
-          <w:szCs w:val="16"/>
-        </w:rPr>
-      </w:pPr>
-      <w:r>
-        <w:rPr>
-          <w:sz w:val="16"/>
-          <w:szCs w:val="16"/>
-        </w:rPr>
-        <w:t>def removePunctuation(column):</w:t>
-      </w:r>
-    </w:p>
-    <w:p>
-      <w:pPr>
-        <w:pStyle w:val="CodeStyle"/>
-        <w:rPr>
-          <w:sz w:val="16"/>
-          <w:szCs w:val="16"/>
-        </w:rPr>
-      </w:pPr>
-      <w:r>
-        <w:rPr>
-          <w:sz w:val="16"/>
-          <w:szCs w:val="16"/>
-        </w:rPr>
-        <w:t xml:space="preserve">    """Removes punctuation, changes to lower case, and strips leading and trailing spaces.</w:t>
-      </w:r>
-    </w:p>
-    <w:p>
-      <w:pPr>
-        <w:pStyle w:val="CodeStyle"/>
-        <w:rPr>
-          <w:sz w:val="16"/>
-          <w:szCs w:val="16"/>
-        </w:rPr>
-      </w:pPr>
-    </w:p>
-    <w:p>
-      <w:pPr>
-        <w:pStyle w:val="CodeStyle"/>
-        <w:rPr>
-          <w:sz w:val="16"/>
-          <w:szCs w:val="16"/>
-        </w:rPr>
-      </w:pPr>
-      <w:r>
-        <w:rPr>
-          <w:sz w:val="16"/>
-          <w:szCs w:val="16"/>
-        </w:rPr>
-        <w:t xml:space="preserve">    Note:</w:t>
-      </w:r>
-    </w:p>
-    <w:p>
-      <w:pPr>
-        <w:pStyle w:val="CodeStyle"/>
-        <w:rPr>
-          <w:sz w:val="16"/>
-          <w:szCs w:val="16"/>
-        </w:rPr>
-      </w:pPr>
-      <w:r>
-        <w:rPr>
-          <w:sz w:val="16"/>
-          <w:szCs w:val="16"/>
-        </w:rPr>
-        <w:t xml:space="preserve">        Only spaces, letters, and numbers should be retained.  Other characters should should be</w:t>
-      </w:r>
-    </w:p>
-    <w:p>
-      <w:pPr>
-        <w:pStyle w:val="CodeStyle"/>
-        <w:rPr>
-          <w:sz w:val="16"/>
-          <w:szCs w:val="16"/>
-        </w:rPr>
-      </w:pPr>
-      <w:r>
-        <w:rPr>
-          <w:sz w:val="16"/>
-          <w:szCs w:val="16"/>
-        </w:rPr>
-        <w:t xml:space="preserve">        eliminated (e.g. it's becomes its).  Leading and trailing spaces should be removed after</w:t>
-      </w:r>
-    </w:p>
-    <w:p>
-      <w:pPr>
-        <w:pStyle w:val="CodeStyle"/>
-        <w:rPr>
-          <w:sz w:val="16"/>
-          <w:szCs w:val="16"/>
-        </w:rPr>
-      </w:pPr>
-      <w:r>
-        <w:rPr>
-          <w:sz w:val="16"/>
-          <w:szCs w:val="16"/>
-        </w:rPr>
-        <w:t xml:space="preserve">        punctuation is removed.</w:t>
-      </w:r>
-    </w:p>
-    <w:p>
-      <w:pPr>
-        <w:pStyle w:val="CodeStyle"/>
-        <w:rPr>
-          <w:sz w:val="16"/>
-          <w:szCs w:val="16"/>
-        </w:rPr>
-      </w:pPr>
-    </w:p>
-    <w:p>
-      <w:pPr>
-        <w:pStyle w:val="CodeStyle"/>
-        <w:rPr>
-          <w:sz w:val="16"/>
-          <w:szCs w:val="16"/>
-        </w:rPr>
-      </w:pPr>
-      <w:r>
-        <w:rPr>
-          <w:sz w:val="16"/>
-          <w:szCs w:val="16"/>
-        </w:rPr>
-        <w:t xml:space="preserve">    Args:</w:t>
-      </w:r>
-    </w:p>
-    <w:p>
-      <w:pPr>
-        <w:pStyle w:val="CodeStyle"/>
-        <w:rPr>
-          <w:sz w:val="16"/>
-          <w:szCs w:val="16"/>
-        </w:rPr>
-      </w:pPr>
-      <w:r>
-        <w:rPr>
-          <w:sz w:val="16"/>
-          <w:szCs w:val="16"/>
-        </w:rPr>
-        <w:t xml:space="preserve">        column (Column): A Column containing a sentence.</w:t>
-      </w:r>
-    </w:p>
-    <w:p>
-      <w:pPr>
-        <w:pStyle w:val="CodeStyle"/>
-        <w:rPr>
-          <w:sz w:val="16"/>
-          <w:szCs w:val="16"/>
-        </w:rPr>
-      </w:pPr>
-    </w:p>
-    <w:p>
-      <w:pPr>
-        <w:pStyle w:val="CodeStyle"/>
-        <w:rPr>
-          <w:sz w:val="16"/>
-          <w:szCs w:val="16"/>
-        </w:rPr>
-      </w:pPr>
-      <w:r>
-        <w:rPr>
-          <w:sz w:val="16"/>
-          <w:szCs w:val="16"/>
-        </w:rPr>
-        <w:t xml:space="preserve">    Returns:</w:t>
-      </w:r>
-    </w:p>
-    <w:p>
-      <w:pPr>
-        <w:pStyle w:val="CodeStyle"/>
-        <w:rPr>
-          <w:sz w:val="16"/>
-          <w:szCs w:val="16"/>
-        </w:rPr>
-      </w:pPr>
-      <w:r>
-        <w:rPr>
-          <w:sz w:val="16"/>
-          <w:szCs w:val="16"/>
-        </w:rPr>
-        <w:t xml:space="preserve">        Column: A Column named 'sentence' with clean-up operations applied.</w:t>
-      </w:r>
-    </w:p>
-    <w:p>
-      <w:pPr>
-        <w:pStyle w:val="CodeStyle"/>
-        <w:rPr>
-          <w:sz w:val="16"/>
-          <w:szCs w:val="16"/>
-        </w:rPr>
-      </w:pPr>
-      <w:r>
-        <w:rPr>
-          <w:sz w:val="16"/>
-          <w:szCs w:val="16"/>
-        </w:rPr>
-        <w:t xml:space="preserve">    """</w:t>
-      </w:r>
-    </w:p>
-    <w:p>
-      <w:pPr>
-        <w:pStyle w:val="CodeStyle"/>
-        <w:rPr>
-          <w:sz w:val="16"/>
-          <w:szCs w:val="16"/>
-        </w:rPr>
-      </w:pPr>
-      <w:r>
-        <w:rPr>
-          <w:sz w:val="16"/>
-          <w:szCs w:val="16"/>
-        </w:rPr>
-        <w:t xml:space="preserve">    </w:t>
-      </w:r>
-    </w:p>
-    <w:p>
-      <w:pPr>
-        <w:pStyle w:val="CodeStyle"/>
-        <w:rPr>
-          <w:sz w:val="16"/>
-          <w:szCs w:val="16"/>
-        </w:rPr>
-      </w:pPr>
-      <w:r>
-        <w:rPr>
-          <w:sz w:val="16"/>
-          <w:szCs w:val="16"/>
-        </w:rPr>
-        <w:t xml:space="preserve">    removed_column = trim(lower(regexp_replace(column, "\p{Punct}", ''))).alias('sentence')</w:t>
-      </w:r>
-    </w:p>
-    <w:p>
-      <w:pPr>
-        <w:pStyle w:val="CodeStyle"/>
-        <w:rPr>
-          <w:sz w:val="16"/>
-          <w:szCs w:val="16"/>
-        </w:rPr>
-      </w:pPr>
-    </w:p>
-    <w:p>
-      <w:pPr>
-        <w:pStyle w:val="CodeStyle"/>
-        <w:rPr>
-          <w:sz w:val="16"/>
-          <w:szCs w:val="16"/>
-        </w:rPr>
-      </w:pPr>
-      <w:r>
-        <w:rPr>
-          <w:sz w:val="16"/>
-          <w:szCs w:val="16"/>
-        </w:rPr>
-        <w:t xml:space="preserve">    return removed_column</w:t>
-      </w:r>
-    </w:p>
-    <w:p>
-      <w:pPr>
-        <w:pStyle w:val="CodeStyle"/>
-        <w:rPr>
-          <w:sz w:val="16"/>
-          <w:szCs w:val="16"/>
-        </w:rPr>
-      </w:pPr>
-    </w:p>
-    <w:p>
-      <w:pPr>
-        <w:pStyle w:val="CodeStyle"/>
-        <w:rPr>
-          <w:sz w:val="16"/>
-          <w:szCs w:val="16"/>
-        </w:rPr>
-      </w:pPr>
-      <w:r>
-        <w:rPr>
-          <w:sz w:val="16"/>
-          <w:szCs w:val="16"/>
-        </w:rPr>
-        <w:t># end removePunctuation</w:t>
-      </w:r>
-    </w:p>
-    <w:p>
-      <w:pPr>
-        <w:pStyle w:val="CodeStyle"/>
-        <w:rPr>
-          <w:sz w:val="16"/>
-          <w:szCs w:val="16"/>
-        </w:rPr>
-      </w:pPr>
-    </w:p>
-    <w:p>
-      <w:pPr>
-        <w:pStyle w:val="CodeStyle"/>
-        <w:rPr>
-          <w:sz w:val="16"/>
-          <w:szCs w:val="16"/>
-        </w:rPr>
-      </w:pPr>
-    </w:p>
-    <w:p>
-      <w:pPr>
-        <w:pStyle w:val="CodeStyle"/>
-        <w:rPr>
-          <w:sz w:val="16"/>
-          <w:szCs w:val="16"/>
-        </w:rPr>
-      </w:pPr>
-      <w:r>
-        <w:rPr>
-          <w:sz w:val="16"/>
-          <w:szCs w:val="16"/>
-        </w:rPr>
-        <w:t>sentenceDF = sqlContext.createDataFrame([('Hi, you!',),</w:t>
-      </w:r>
-    </w:p>
-    <w:p>
-      <w:pPr>
-        <w:pStyle w:val="CodeStyle"/>
-        <w:rPr>
-          <w:sz w:val="16"/>
-          <w:szCs w:val="16"/>
-        </w:rPr>
-      </w:pPr>
-      <w:r>
-        <w:rPr>
-          <w:sz w:val="16"/>
-          <w:szCs w:val="16"/>
-        </w:rPr>
-        <w:t xml:space="preserve">                                         (' No under_score!',),</w:t>
-      </w:r>
-    </w:p>
-    <w:p>
-      <w:pPr>
-        <w:pStyle w:val="CodeStyle"/>
-        <w:rPr>
-          <w:sz w:val="16"/>
-          <w:szCs w:val="16"/>
-        </w:rPr>
-      </w:pPr>
-      <w:r>
-        <w:rPr>
-          <w:sz w:val="16"/>
-          <w:szCs w:val="16"/>
-        </w:rPr>
-        <w:t xml:space="preserve">                                         (' *      Remove punctuation then spaces  * ',)], ['sentence'])</w:t>
-      </w:r>
-    </w:p>
-    <w:p>
-      <w:pPr>
-        <w:pStyle w:val="CodeStyle"/>
-      </w:pPr>
-      <w:r>
-        <w:rPr>
-          <w:sz w:val="16"/>
-          <w:szCs w:val="16"/>
-        </w:rPr>
-        <w:t>sentenceDF.show(truncate=False)</w:t>
-      </w:r>
-      <w:r>
-        <w:t xml:space="preserve"> </w:t>
-      </w:r>
-    </w:p>
-    <w:p>
-      <w:pPr>
-        <w:pStyle w:val="CodeStyle"/>
-      </w:pPr>
-    </w:p>
-    <w:p>
-      <w:pPr>
-        <w:pStyle w:val="CodeStyle"/>
-        <w:rPr>
-          <w:sz w:val="20"/>
-          <w:szCs w:val="20"/>
-        </w:rPr>
-      </w:pPr>
-      <w:r>
-        <w:rPr>
-          <w:sz w:val="20"/>
-          <w:szCs w:val="20"/>
-        </w:rPr>
-        <w:t>testPunctDF = sqlContext.createDataFrame([(" The Elephant's 4 cats. ",)])</w:t>
-      </w:r>
-    </w:p>
-    <w:p>
-      <w:pPr>
-        <w:pStyle w:val="CodeStyle"/>
-        <w:rPr>
-          <w:sz w:val="20"/>
-          <w:szCs w:val="20"/>
-        </w:rPr>
-      </w:pPr>
-      <w:r>
-        <w:rPr>
-          <w:sz w:val="20"/>
-          <w:szCs w:val="20"/>
-        </w:rPr>
-        <w:t>testPunctDF.show()</w:t>
-      </w:r>
-    </w:p>
-    <w:p>
-      <w:pPr>
-        <w:pStyle w:val="CodeStyle"/>
-        <w:rPr>
-          <w:sz w:val="20"/>
-          <w:szCs w:val="20"/>
-        </w:rPr>
-      </w:pPr>
-      <w:r>
-        <w:rPr>
-          <w:sz w:val="20"/>
-          <w:szCs w:val="20"/>
-        </w:rPr>
-        <w:t>testOutput = testPunctDF.select(removePunctuation(col('_1')))</w:t>
-      </w:r>
-    </w:p>
-    <w:p>
-      <w:pPr>
-        <w:pStyle w:val="CodeStyle"/>
-        <w:rPr>
-          <w:sz w:val="20"/>
-          <w:szCs w:val="20"/>
-        </w:rPr>
-      </w:pPr>
-      <w:r>
-        <w:rPr>
-          <w:sz w:val="20"/>
-          <w:szCs w:val="20"/>
-        </w:rPr>
-        <w:t>Test.assertEquals(testPunctDF.select(removePunctuation(col('_1'))).first()[0],</w:t>
-      </w:r>
-    </w:p>
-    <w:p>
-      <w:pPr>
-        <w:pStyle w:val="CodeStyle"/>
-        <w:rPr>
-          <w:sz w:val="20"/>
-          <w:szCs w:val="20"/>
-        </w:rPr>
-      </w:pPr>
-      <w:r>
-        <w:rPr>
-          <w:sz w:val="20"/>
-          <w:szCs w:val="20"/>
-        </w:rPr>
-        <w:t xml:space="preserve">                  'the elephants 4 cats',</w:t>
-      </w:r>
-    </w:p>
-    <w:p>
-      <w:pPr>
-        <w:pStyle w:val="CodeStyle"/>
-        <w:rPr>
-          <w:sz w:val="20"/>
-          <w:szCs w:val="20"/>
-        </w:rPr>
-      </w:pPr>
-      <w:r>
-        <w:rPr>
-          <w:sz w:val="20"/>
-          <w:szCs w:val="20"/>
-        </w:rPr>
-        <w:t xml:space="preserve">                  'incorrect definition for removePunctuation function')</w:t>
-      </w:r>
-    </w:p>
-    <w:p>
-      <w:pPr>
-        <w:pStyle w:val="CodeStyle"/>
-        <w:rPr>
-          <w:sz w:val="20"/>
-          <w:szCs w:val="20"/>
-        </w:rPr>
-      </w:pPr>
-      <w:r>
-        <w:rPr>
-          <w:sz w:val="20"/>
-          <w:szCs w:val="20"/>
-        </w:rPr>
-        <w:t>print type(testOutput)</w:t>
-      </w:r>
-    </w:p>
-    <w:p>
-      <w:pPr>
-        <w:pStyle w:val="CodeStyle"/>
-        <w:rPr>
-          <w:sz w:val="20"/>
-          <w:szCs w:val="20"/>
-        </w:rPr>
-      </w:pPr>
-      <w:r>
-        <w:rPr>
-          <w:sz w:val="20"/>
-          <w:szCs w:val="20"/>
-        </w:rPr>
-        <w:t xml:space="preserve">testOutput.show() </w:t>
-      </w:r>
-    </w:p>
-    <w:p>
-      <w:pPr>
-        <w:pStyle w:val="CodeStyle"/>
-        <w:rPr>
-          <w:sz w:val="20"/>
-          <w:szCs w:val="20"/>
-        </w:rPr>
-      </w:pPr>
-    </w:p>
-    <w:p>
-      <w:pPr>
-        <w:pStyle w:val="CodeStyle"/>
-        <w:rPr>
-          <w:sz w:val="20"/>
-          <w:szCs w:val="20"/>
-        </w:rPr>
-      </w:pPr>
-      <w:r>
-        <w:rPr>
-          <w:sz w:val="20"/>
-          <w:szCs w:val="20"/>
-        </w:rPr>
-        <w:t>+--------------------+</w:t>
-      </w:r>
-    </w:p>
-    <w:p>
-      <w:pPr>
-        <w:pStyle w:val="CodeStyle"/>
-        <w:rPr>
-          <w:sz w:val="20"/>
-          <w:szCs w:val="20"/>
-        </w:rPr>
-      </w:pPr>
-      <w:r>
-        <w:rPr>
-          <w:sz w:val="20"/>
-          <w:szCs w:val="20"/>
-        </w:rPr>
-        <w:t>|                  _1|</w:t>
-      </w:r>
-    </w:p>
-    <w:p>
-      <w:pPr>
-        <w:pStyle w:val="CodeStyle"/>
-        <w:rPr>
-          <w:sz w:val="20"/>
-          <w:szCs w:val="20"/>
-        </w:rPr>
-      </w:pPr>
-      <w:r>
-        <w:rPr>
-          <w:sz w:val="20"/>
-          <w:szCs w:val="20"/>
-        </w:rPr>
-        <w:t>+--------------------+</w:t>
-      </w:r>
-    </w:p>
-    <w:p>
-      <w:pPr>
-        <w:pStyle w:val="CodeStyle"/>
-        <w:rPr>
-          <w:sz w:val="20"/>
-          <w:szCs w:val="20"/>
-        </w:rPr>
-      </w:pPr>
-      <w:r>
-        <w:rPr>
-          <w:sz w:val="20"/>
-          <w:szCs w:val="20"/>
-        </w:rPr>
-        <w:t>| The Elephant's 4...|</w:t>
-      </w:r>
-    </w:p>
-    <w:p>
-      <w:pPr>
-        <w:pStyle w:val="CodeStyle"/>
-        <w:rPr>
-          <w:sz w:val="20"/>
-          <w:szCs w:val="20"/>
-        </w:rPr>
-      </w:pPr>
-      <w:r>
-        <w:rPr>
-          <w:sz w:val="20"/>
-          <w:szCs w:val="20"/>
-        </w:rPr>
-        <w:t>+--------------------+</w:t>
-      </w:r>
-    </w:p>
-    <w:p>
-      <w:pPr>
-        <w:pStyle w:val="CodeStyle"/>
-        <w:rPr>
-          <w:sz w:val="20"/>
-          <w:szCs w:val="20"/>
-        </w:rPr>
-      </w:pPr>
-    </w:p>
-    <w:p>
-      <w:pPr>
-        <w:pStyle w:val="CodeStyle"/>
-        <w:rPr>
-          <w:sz w:val="20"/>
-          <w:szCs w:val="20"/>
-        </w:rPr>
-      </w:pPr>
-      <w:r>
-        <w:rPr>
-          <w:sz w:val="20"/>
-          <w:szCs w:val="20"/>
-        </w:rPr>
-        <w:t>1 test passed.</w:t>
-      </w:r>
-    </w:p>
-    <w:p>
-      <w:pPr>
-        <w:pStyle w:val="CodeStyle"/>
-        <w:rPr>
-          <w:sz w:val="20"/>
-          <w:szCs w:val="20"/>
-        </w:rPr>
-      </w:pPr>
-      <w:r>
-        <w:rPr>
-          <w:sz w:val="20"/>
-          <w:szCs w:val="20"/>
-        </w:rPr>
-        <w:t>&lt;class 'pyspark.sql.dataframe.DataFrame'&gt;</w:t>
-      </w:r>
-    </w:p>
-    <w:p>
-      <w:pPr>
-        <w:pStyle w:val="CodeStyle"/>
-        <w:rPr>
-          <w:sz w:val="20"/>
-          <w:szCs w:val="20"/>
-        </w:rPr>
-      </w:pPr>
-      <w:r>
-        <w:rPr>
-          <w:sz w:val="20"/>
-          <w:szCs w:val="20"/>
-        </w:rPr>
-        <w:t>+--------------------+</w:t>
-      </w:r>
-    </w:p>
-    <w:p>
-      <w:pPr>
-        <w:pStyle w:val="CodeStyle"/>
-        <w:rPr>
-          <w:sz w:val="20"/>
-          <w:szCs w:val="20"/>
-        </w:rPr>
-      </w:pPr>
-      <w:r>
-        <w:rPr>
-          <w:sz w:val="20"/>
-          <w:szCs w:val="20"/>
-        </w:rPr>
-        <w:t>|            sentence|</w:t>
-      </w:r>
-    </w:p>
-    <w:p>
-      <w:pPr>
-        <w:pStyle w:val="CodeStyle"/>
-        <w:rPr>
-          <w:sz w:val="20"/>
-          <w:szCs w:val="20"/>
-        </w:rPr>
-      </w:pPr>
-      <w:r>
-        <w:rPr>
-          <w:sz w:val="20"/>
-          <w:szCs w:val="20"/>
-        </w:rPr>
-        <w:t>+--------------------+</w:t>
-      </w:r>
-    </w:p>
-    <w:p>
-      <w:pPr>
-        <w:pStyle w:val="CodeStyle"/>
-        <w:rPr>
-          <w:sz w:val="20"/>
-          <w:szCs w:val="20"/>
-        </w:rPr>
-      </w:pPr>
-      <w:r>
-        <w:rPr>
-          <w:sz w:val="20"/>
-          <w:szCs w:val="20"/>
-        </w:rPr>
-        <w:t>|the elephants 4 cats|</w:t>
-      </w:r>
-    </w:p>
-    <w:p>
-      <w:pPr>
-        <w:pStyle w:val="CodeStyle"/>
-        <w:rPr>
-          <w:sz w:val="20"/>
-          <w:szCs w:val="20"/>
-        </w:rPr>
-      </w:pPr>
-      <w:r>
-        <w:rPr>
-          <w:sz w:val="20"/>
-          <w:szCs w:val="20"/>
-        </w:rPr>
-        <w:t xml:space="preserve">+--------------------+ </w:t>
-      </w:r>
-    </w:p>
-    <w:p>
-      <w:pPr>
-        <w:pStyle w:val="CodeStyle"/>
-        <w:rPr>
-          <w:sz w:val="20"/>
-          <w:szCs w:val="20"/>
-        </w:rPr>
-      </w:pPr>
-    </w:p>
-    <w:p>
-      <w:pPr>
-        <w:pStyle w:val="CodeStyle"/>
-        <w:rPr>
-          <w:sz w:val="20"/>
-          <w:szCs w:val="20"/>
-        </w:rPr>
-      </w:pPr>
+          <w:sz w:val="20"/>
+          <w:szCs w:val="20"/>
+        </w:rPr>
+      </w:pPr>
+    </w:p>
+    <w:p>
+      <w:pPr>
+        <w:pStyle w:val="CodeStyle"/>
+        <w:rPr>
+          <w:sz w:val="20"/>
+          <w:szCs w:val="20"/>
+        </w:rPr>
+      </w:pPr>
+      <w:r>
+        <w:rPr>
+          <w:sz w:val="20"/>
+          <w:szCs w:val="20"/>
+        </w:rPr>
+        <w:t>parsed_data_df = (parsed_points_df.select(parsed_points_df.features,</w:t>
+      </w:r>
+    </w:p>
+    <w:p>
+      <w:pPr>
+        <w:pStyle w:val="CodeStyle"/>
+        <w:rPr>
+          <w:sz w:val="20"/>
+          <w:szCs w:val="20"/>
+        </w:rPr>
+      </w:pPr>
+      <w:r>
+        <w:rPr>
+          <w:sz w:val="20"/>
+          <w:szCs w:val="20"/>
+        </w:rPr>
+        <w:t xml:space="preserve">                                          parsed_points_df.label - min_year)</w:t>
+      </w:r>
+    </w:p>
+    <w:p>
+      <w:pPr>
+        <w:pStyle w:val="CodeStyle"/>
+        <w:rPr>
+          <w:sz w:val="20"/>
+          <w:szCs w:val="20"/>
+        </w:rPr>
+      </w:pPr>
+      <w:r>
+        <w:rPr>
+          <w:sz w:val="20"/>
+          <w:szCs w:val="20"/>
+        </w:rPr>
+        <w:t xml:space="preserve">                                  .withColumnRenamed('(label - 1922.0)', 'label')</w:t>
+      </w:r>
+    </w:p>
+    <w:p>
+      <w:pPr>
+        <w:pStyle w:val="CodeStyle"/>
+        <w:rPr>
+          <w:sz w:val="20"/>
+          <w:szCs w:val="20"/>
+        </w:rPr>
+      </w:pPr>
+      <w:r>
+        <w:rPr>
+          <w:sz w:val="20"/>
+          <w:szCs w:val="20"/>
+        </w:rPr>
+        <w:t xml:space="preserve">                 )</w:t>
+      </w:r>
+    </w:p>
+    <w:p>
+      <w:pPr>
+        <w:pStyle w:val="CodeStyle"/>
+        <w:rPr>
+          <w:sz w:val="20"/>
+          <w:szCs w:val="20"/>
+        </w:rPr>
+      </w:pPr>
+      <w:r>
+        <w:rPr>
+          <w:sz w:val="20"/>
+          <w:szCs w:val="20"/>
+        </w:rPr>
+        <w:t>print '\n{0}'.format(parsed_data_df.first())</w:t>
+      </w:r>
+    </w:p>
+    <w:p>
+      <w:pPr>
+        <w:pStyle w:val="CodeStyle"/>
+        <w:rPr>
+          <w:sz w:val="20"/>
+          <w:szCs w:val="20"/>
+        </w:rPr>
+      </w:pPr>
+    </w:p>
+    <w:p>
+      <w:pPr>
+        <w:pStyle w:val="CodeStyle"/>
+        <w:rPr>
+          <w:sz w:val="20"/>
+          <w:szCs w:val="20"/>
+        </w:rPr>
+      </w:pPr>
+      <w:r>
+        <w:rPr>
+          <w:sz w:val="20"/>
+          <w:szCs w:val="20"/>
+        </w:rPr>
+        <w:t>Output:</w:t>
+      </w:r>
+    </w:p>
+    <w:p>
+      <w:pPr>
+        <w:pStyle w:val="CodeStyle"/>
+        <w:rPr>
+          <w:sz w:val="20"/>
+          <w:szCs w:val="20"/>
+        </w:rPr>
+      </w:pPr>
+      <w:r>
+        <w:rPr>
+          <w:color w:val="555555"/>
+          <w:sz w:val="20"/>
+          <w:szCs w:val="20"/>
+          <w:shd w:val="clear" w:color="auto" w:fill="FFFFFF"/>
+        </w:rPr>
+        <w:t>Row(features=DenseVector([0.8841, 0.6105, 0.6005, 0.4747, 0.2472, 0.3573, 0.3441, 0.3396, 0.6009, 0.4257, 0.6049, 0.4192]), label=79.0)</w:t>
+      </w:r>
     </w:p>
     <w:p>
       <w:pPr>
         <w:pStyle w:val="Heading2"/>
       </w:pPr>
-      <w:bookmarkStart w:id="18" w:name="_Toc459519524"/>
-      <w:r>
-        <w:t>Rename a Column</w:t>
+      <w:bookmarkStart w:id="18" w:name="_Toc459519525"/>
+      <w:r>
+        <w:t>Select columns or column derivatives from a DataFrame</w:t>
       </w:r>
       <w:bookmarkEnd w:id="18"/>
     </w:p>
@@ -8092,209 +8232,67 @@
     <w:p>
       <w:pPr>
         <w:pStyle w:val="CodeStyle"/>
-        <w:rPr>
-          <w:sz w:val="20"/>
-          <w:szCs w:val="20"/>
-        </w:rPr>
-      </w:pPr>
-      <w:r>
-        <w:rPr>
-          <w:sz w:val="20"/>
-          <w:szCs w:val="20"/>
-        </w:rPr>
-        <w:t>parsed_data_df = (parsed_points_df.select(parsed_points_df.features,</w:t>
-      </w:r>
-    </w:p>
-    <w:p>
-      <w:pPr>
-        <w:pStyle w:val="CodeStyle"/>
-        <w:rPr>
-          <w:sz w:val="20"/>
-          <w:szCs w:val="20"/>
-        </w:rPr>
-      </w:pPr>
-      <w:r>
-        <w:rPr>
-          <w:sz w:val="20"/>
-          <w:szCs w:val="20"/>
-        </w:rPr>
-        <w:t xml:space="preserve">                                          parsed_points_df.label - min_year)</w:t>
-      </w:r>
-    </w:p>
-    <w:p>
-      <w:pPr>
-        <w:pStyle w:val="CodeStyle"/>
-        <w:rPr>
-          <w:sz w:val="20"/>
-          <w:szCs w:val="20"/>
-        </w:rPr>
-      </w:pPr>
-      <w:r>
-        <w:rPr>
-          <w:sz w:val="20"/>
-          <w:szCs w:val="20"/>
-        </w:rPr>
-        <w:t xml:space="preserve">                                  .withColumnRenamed('(label - 1922.0)', 'label')</w:t>
-      </w:r>
-    </w:p>
-    <w:p>
-      <w:pPr>
-        <w:pStyle w:val="CodeStyle"/>
-        <w:rPr>
-          <w:sz w:val="20"/>
-          <w:szCs w:val="20"/>
-        </w:rPr>
-      </w:pPr>
-      <w:r>
-        <w:rPr>
-          <w:sz w:val="20"/>
-          <w:szCs w:val="20"/>
-        </w:rPr>
-        <w:t xml:space="preserve">                 )</w:t>
-      </w:r>
-    </w:p>
-    <w:p>
-      <w:pPr>
-        <w:pStyle w:val="CodeStyle"/>
-        <w:rPr>
-          <w:sz w:val="20"/>
-          <w:szCs w:val="20"/>
-        </w:rPr>
-      </w:pPr>
-      <w:r>
-        <w:rPr>
-          <w:sz w:val="20"/>
-          <w:szCs w:val="20"/>
-        </w:rPr>
+      </w:pPr>
+      <w:r>
+        <w:t>parsed_data_df = parsed_points_df.select(parsed_points_df.features,</w:t>
+      </w:r>
+    </w:p>
+    <w:p>
+      <w:pPr>
+        <w:pStyle w:val="CodeStyle"/>
+      </w:pPr>
+      <w:r>
+        <w:t xml:space="preserve">                                         parsed_points_df.label - min_year)</w:t>
+      </w:r>
+    </w:p>
+    <w:p>
+      <w:pPr>
+        <w:pStyle w:val="CodeStyle"/>
+      </w:pPr>
+      <w:r>
         <w:t>print '\n{0}'.format(parsed_data_df.first())</w:t>
       </w:r>
     </w:p>
     <w:p>
       <w:pPr>
         <w:pStyle w:val="CodeStyle"/>
-        <w:rPr>
-          <w:sz w:val="20"/>
-          <w:szCs w:val="20"/>
-        </w:rPr>
-      </w:pPr>
-    </w:p>
-    <w:p>
-      <w:pPr>
-        <w:pStyle w:val="CodeStyle"/>
-        <w:rPr>
-          <w:sz w:val="20"/>
-          <w:szCs w:val="20"/>
-        </w:rPr>
-      </w:pPr>
-      <w:r>
-        <w:rPr>
-          <w:sz w:val="20"/>
-          <w:szCs w:val="20"/>
-        </w:rPr>
+      </w:pPr>
+    </w:p>
+    <w:p>
+      <w:pPr>
+        <w:pStyle w:val="CodeStyle"/>
+      </w:pPr>
+      <w:r>
         <w:t>Output:</w:t>
       </w:r>
     </w:p>
     <w:p>
       <w:pPr>
         <w:pStyle w:val="CodeStyle"/>
-        <w:rPr>
-          <w:sz w:val="20"/>
-          <w:szCs w:val="20"/>
-        </w:rPr>
-      </w:pPr>
-      <w:r>
-        <w:rPr>
-          <w:color w:val="555555"/>
-          <w:sz w:val="20"/>
-          <w:szCs w:val="20"/>
-          <w:shd w:val="clear" w:color="auto" w:fill="FFFFFF"/>
-        </w:rPr>
-        <w:t>Row(features=DenseVector([0.8841, 0.6105, 0.6005, 0.4747, 0.2472, 0.3573, 0.3441, 0.3396, 0.6009, 0.4257, 0.6049, 0.4192]), label=79.0)</w:t>
-      </w:r>
+      </w:pPr>
+      <w:r>
+        <w:t>Row(features=DenseVector([0.8841, 0.6105, 0.6005, 0.4747, 0.2472, 0.3573, 0.3441, 0.3396, 0.6009, 0.4257, 0.6049, 0.4192]), (label - 1922.0)=79.0)</w:t>
+      </w:r>
+    </w:p>
+    <w:p>
+      <w:pPr>
+        <w:pStyle w:val="CodeStyle"/>
+      </w:pPr>
+    </w:p>
+    <w:p>
+      <w:pPr>
+        <w:pStyle w:val="CodeStyle"/>
+      </w:pPr>
     </w:p>
     <w:p>
       <w:pPr>
         <w:pStyle w:val="Heading2"/>
       </w:pPr>
-      <w:bookmarkStart w:id="19" w:name="_Toc459519525"/>
-      <w:r>
-        <w:t>Select columns or column derivatives from a DataFrame</w:t>
+      <w:bookmarkStart w:id="19" w:name="_Toc459519526"/>
+      <w:r>
+        <w:t>Summary Statistics for a DataFrame</w:t>
       </w:r>
       <w:bookmarkEnd w:id="19"/>
-    </w:p>
-    <w:p>
-      <w:pPr>
-        <w:pStyle w:val="CodeStyle"/>
-        <w:rPr>
-          <w:sz w:val="20"/>
-          <w:szCs w:val="20"/>
-        </w:rPr>
-      </w:pPr>
-    </w:p>
-    <w:p>
-      <w:pPr>
-        <w:pStyle w:val="CodeStyle"/>
-      </w:pPr>
-      <w:r>
-        <w:t>parsed_data_df = parsed_points_df.select(parsed_points_df.features,</w:t>
-      </w:r>
-    </w:p>
-    <w:p>
-      <w:pPr>
-        <w:pStyle w:val="CodeStyle"/>
-      </w:pPr>
-      <w:r>
-        <w:t xml:space="preserve">                                         parsed_points_df.label - min_year)</w:t>
-      </w:r>
-    </w:p>
-    <w:p>
-      <w:pPr>
-        <w:pStyle w:val="CodeStyle"/>
-      </w:pPr>
-      <w:r>
-        <w:t>print '\n{0}'.format(parsed_data_df.first())</w:t>
-      </w:r>
-    </w:p>
-    <w:p>
-      <w:pPr>
-        <w:pStyle w:val="CodeStyle"/>
-      </w:pPr>
-    </w:p>
-    <w:p>
-      <w:pPr>
-        <w:pStyle w:val="CodeStyle"/>
-      </w:pPr>
-      <w:r>
-        <w:t>Output:</w:t>
-      </w:r>
-    </w:p>
-    <w:p>
-      <w:pPr>
-        <w:pStyle w:val="CodeStyle"/>
-      </w:pPr>
-      <w:r>
-        <w:t>Row(features=DenseVector([0.8841, 0.6105, 0.6005, 0.4747, 0.2472, 0.3573, 0.3441, 0.3396, 0.6009, 0.4257, 0.6049, 0.4192]), (label - 1922.0)=79.0)</w:t>
-      </w:r>
-    </w:p>
-    <w:p>
-      <w:pPr>
-        <w:pStyle w:val="CodeStyle"/>
-      </w:pPr>
-    </w:p>
-    <w:p>
-      <w:pPr>
-        <w:pStyle w:val="CodeStyle"/>
-      </w:pPr>
-    </w:p>
-    <w:p>
-      <w:pPr>
-        <w:pStyle w:val="Heading2"/>
-      </w:pPr>
-      <w:bookmarkStart w:id="20" w:name="_Toc459519526"/>
-      <w:r>
-        <w:t>Summary Statistics for a DataFrame</w:t>
-      </w:r>
-      <w:bookmarkEnd w:id="20"/>
     </w:p>
     <w:p>
       <w:pPr>
@@ -8382,10 +8380,25 @@
       <w:pPr>
         <w:pStyle w:val="Heading1"/>
       </w:pPr>
-      <w:bookmarkStart w:id="21" w:name="_Toc459519527"/>
+      <w:bookmarkStart w:id="20" w:name="_Toc459519527"/>
       <w:r>
         <w:t>MLLib</w:t>
       </w:r>
+      <w:bookmarkEnd w:id="20"/>
+    </w:p>
+    <w:p>
+      <w:pPr>
+        <w:pStyle w:val="CodeStyle"/>
+      </w:pPr>
+    </w:p>
+    <w:p>
+      <w:pPr>
+        <w:pStyle w:val="Heading2"/>
+      </w:pPr>
+      <w:bookmarkStart w:id="21" w:name="_Toc459519528"/>
+      <w:r>
+        <w:t>DenseVector</w:t>
+      </w:r>
       <w:bookmarkEnd w:id="21"/>
     </w:p>
     <w:p>
@@ -8395,11 +8408,29 @@
     </w:p>
     <w:p>
       <w:pPr>
+        <w:pStyle w:val="CodeStyle"/>
+      </w:pPr>
+      <w:r>
+        <w:t>from pyspark.mllib.linalg import DenseVector</w:t>
+      </w:r>
+    </w:p>
+    <w:p>
+      <w:pPr>
+        <w:pStyle w:val="CodeStyle"/>
+      </w:pPr>
+    </w:p>
+    <w:p>
+      <w:pPr>
+        <w:pStyle w:val="CodeStyle"/>
+      </w:pPr>
+    </w:p>
+    <w:p>
+      <w:pPr>
         <w:pStyle w:val="Heading2"/>
       </w:pPr>
-      <w:bookmarkStart w:id="22" w:name="_Toc459519528"/>
-      <w:r>
-        <w:t>DenseVector</w:t>
+      <w:bookmarkStart w:id="22" w:name="_Toc459519529"/>
+      <w:r>
+        <w:t>Dot Product (DenseVector)</w:t>
       </w:r>
       <w:bookmarkEnd w:id="22"/>
     </w:p>
@@ -8413,7 +8444,36 @@
         <w:pStyle w:val="CodeStyle"/>
       </w:pPr>
       <w:r>
-        <w:t>from pyspark.mllib.linalg import DenseVector</w:t>
+        <w:t>dv = DenseVector([1,2,3])</w:t>
+      </w:r>
+    </w:p>
+    <w:p>
+      <w:pPr>
+        <w:pStyle w:val="CodeStyle"/>
+      </w:pPr>
+      <w:r>
+        <w:t>dv2 = DenseVector([4,5,6])</w:t>
+      </w:r>
+    </w:p>
+    <w:p>
+      <w:pPr>
+        <w:pStyle w:val="CodeStyle"/>
+      </w:pPr>
+      <w:r>
+        <w:t>dv.dot(dv2)</w:t>
+      </w:r>
+    </w:p>
+    <w:p>
+      <w:pPr>
+        <w:pStyle w:val="CodeStyle"/>
+      </w:pPr>
+    </w:p>
+    <w:p>
+      <w:pPr>
+        <w:pStyle w:val="CodeStyle"/>
+      </w:pPr>
+      <w:r>
+        <w:t>Output: 32.0</w:t>
       </w:r>
     </w:p>
     <w:p>
@@ -8430,73 +8490,11 @@
       <w:pPr>
         <w:pStyle w:val="Heading2"/>
       </w:pPr>
-      <w:bookmarkStart w:id="23" w:name="_Toc459519529"/>
-      <w:r>
-        <w:t>Dot Product (DenseVector)</w:t>
+      <w:bookmarkStart w:id="23" w:name="_Toc459519530"/>
+      <w:r>
+        <w:t>LabeledPoint</w:t>
       </w:r>
       <w:bookmarkEnd w:id="23"/>
-    </w:p>
-    <w:p>
-      <w:pPr>
-        <w:pStyle w:val="CodeStyle"/>
-      </w:pPr>
-    </w:p>
-    <w:p>
-      <w:pPr>
-        <w:pStyle w:val="CodeStyle"/>
-      </w:pPr>
-      <w:r>
-        <w:t>dv = DenseVector([1,2,3])</w:t>
-      </w:r>
-    </w:p>
-    <w:p>
-      <w:pPr>
-        <w:pStyle w:val="CodeStyle"/>
-      </w:pPr>
-      <w:r>
-        <w:t>dv2 = DenseVector([4,5,6])</w:t>
-      </w:r>
-    </w:p>
-    <w:p>
-      <w:pPr>
-        <w:pStyle w:val="CodeStyle"/>
-      </w:pPr>
-      <w:r>
-        <w:t>dv.dot(dv2)</w:t>
-      </w:r>
-    </w:p>
-    <w:p>
-      <w:pPr>
-        <w:pStyle w:val="CodeStyle"/>
-      </w:pPr>
-    </w:p>
-    <w:p>
-      <w:pPr>
-        <w:pStyle w:val="CodeStyle"/>
-      </w:pPr>
-      <w:r>
-        <w:t>Output: 32.0</w:t>
-      </w:r>
-    </w:p>
-    <w:p>
-      <w:pPr>
-        <w:pStyle w:val="CodeStyle"/>
-      </w:pPr>
-    </w:p>
-    <w:p>
-      <w:pPr>
-        <w:pStyle w:val="CodeStyle"/>
-      </w:pPr>
-    </w:p>
-    <w:p>
-      <w:pPr>
-        <w:pStyle w:val="Heading2"/>
-      </w:pPr>
-      <w:bookmarkStart w:id="24" w:name="_Toc459519530"/>
-      <w:r>
-        <w:t>LabeledPoint</w:t>
-      </w:r>
-      <w:bookmarkEnd w:id="24"/>
     </w:p>
     <w:p>
       <w:pPr>
@@ -8606,11 +8604,11 @@
       <w:pPr>
         <w:pStyle w:val="Heading2"/>
       </w:pPr>
-      <w:bookmarkStart w:id="25" w:name="_Toc459519531"/>
+      <w:bookmarkStart w:id="24" w:name="_Toc459519531"/>
       <w:r>
         <w:t>VectorAssembler</w:t>
       </w:r>
-      <w:bookmarkEnd w:id="25"/>
+      <w:bookmarkEnd w:id="24"/>
     </w:p>
     <w:p>
       <w:pPr>
@@ -8784,22 +8782,22 @@
       <w:pPr>
         <w:pStyle w:val="Heading1"/>
       </w:pPr>
-      <w:bookmarkStart w:id="26" w:name="_Toc459519532"/>
+      <w:bookmarkStart w:id="25" w:name="_Toc459519532"/>
       <w:r>
         <w:t>Pair RDDs</w:t>
       </w:r>
+      <w:bookmarkEnd w:id="25"/>
+    </w:p>
+    <w:p/>
+    <w:p>
+      <w:pPr>
+        <w:pStyle w:val="Heading2"/>
+      </w:pPr>
+      <w:bookmarkStart w:id="26" w:name="_Toc459519533"/>
+      <w:r>
+        <w:t>Count the occurrences of a word</w:t>
+      </w:r>
       <w:bookmarkEnd w:id="26"/>
-    </w:p>
-    <w:p/>
-    <w:p>
-      <w:pPr>
-        <w:pStyle w:val="Heading2"/>
-      </w:pPr>
-      <w:bookmarkStart w:id="27" w:name="_Toc459519533"/>
-      <w:r>
-        <w:t>Count the occurrences of a word</w:t>
-      </w:r>
-      <w:bookmarkEnd w:id="27"/>
     </w:p>
     <w:p/>
     <w:p>
@@ -9072,11 +9070,11 @@
       <w:pPr>
         <w:pStyle w:val="Heading2"/>
       </w:pPr>
-      <w:bookmarkStart w:id="28" w:name="_Toc459519534"/>
+      <w:bookmarkStart w:id="27" w:name="_Toc459519534"/>
       <w:r>
         <w:t>Count the number of unique words</w:t>
       </w:r>
-      <w:bookmarkEnd w:id="28"/>
+      <w:bookmarkEnd w:id="27"/>
     </w:p>
     <w:p/>
     <w:p>
@@ -9130,13 +9128,41 @@
       <w:pPr>
         <w:pStyle w:val="Heading2"/>
       </w:pPr>
-      <w:bookmarkStart w:id="29" w:name="_Toc459519535"/>
+      <w:bookmarkStart w:id="28" w:name="_Toc459519535"/>
       <w:r>
         <w:t>Extract the Keys</w:t>
       </w:r>
       <w:r>
         <w:t xml:space="preserve"> and Values from an RDD</w:t>
       </w:r>
+      <w:bookmarkEnd w:id="28"/>
+    </w:p>
+    <w:p/>
+    <w:p>
+      <w:pPr>
+        <w:pStyle w:val="CodeStyle"/>
+      </w:pPr>
+      <w:r>
+        <w:t>keys()</w:t>
+      </w:r>
+    </w:p>
+    <w:p>
+      <w:pPr>
+        <w:pStyle w:val="CodeStyle"/>
+      </w:pPr>
+      <w:r>
+        <w:t>values()</w:t>
+      </w:r>
+    </w:p>
+    <w:p/>
+    <w:p>
+      <w:pPr>
+        <w:pStyle w:val="Heading3"/>
+      </w:pPr>
+      <w:bookmarkStart w:id="29" w:name="_Toc459519536"/>
+      <w:r>
+        <w:t>Return as a list</w:t>
+      </w:r>
       <w:bookmarkEnd w:id="29"/>
     </w:p>
     <w:p/>
@@ -9145,25 +9171,17 @@
         <w:pStyle w:val="CodeStyle"/>
       </w:pPr>
       <w:r>
-        <w:t>keys()</w:t>
-      </w:r>
-    </w:p>
-    <w:p>
-      <w:pPr>
-        <w:pStyle w:val="CodeStyle"/>
-      </w:pPr>
-      <w:r>
-        <w:t>values()</w:t>
+        <w:t>daysWithHosts = dailyHosts.keys().collect()</w:t>
       </w:r>
     </w:p>
     <w:p/>
     <w:p>
       <w:pPr>
-        <w:pStyle w:val="Heading3"/>
-      </w:pPr>
-      <w:bookmarkStart w:id="30" w:name="_Toc459519536"/>
-      <w:r>
-        <w:t>Return as a list</w:t>
+        <w:pStyle w:val="Heading2"/>
+      </w:pPr>
+      <w:bookmarkStart w:id="30" w:name="_Toc459519537"/>
+      <w:r>
+        <w:t>Find the n most common words</w:t>
       </w:r>
       <w:bookmarkEnd w:id="30"/>
     </w:p>
@@ -9173,94 +9191,74 @@
         <w:pStyle w:val="CodeStyle"/>
       </w:pPr>
       <w:r>
-        <w:t>daysWithHosts = dailyHosts.keys().collect()</w:t>
-      </w:r>
+        <w:t>endpointCountPairTuple = not200.map(lambda log: (log.endpoint, 1))</w:t>
+      </w:r>
+    </w:p>
+    <w:p>
+      <w:pPr>
+        <w:pStyle w:val="CodeStyle"/>
+      </w:pPr>
+      <w:r>
+        <w:t>endpointSum = endpointCountPairTuple.reduceByKey(lambda a,b : a + b)</w:t>
+      </w:r>
+    </w:p>
+    <w:p>
+      <w:pPr>
+        <w:pStyle w:val="CodeStyle"/>
+      </w:pPr>
+      <w:r>
+        <w:t xml:space="preserve"># these endpointSum tuples are like </w:t>
+      </w:r>
+    </w:p>
+    <w:p>
+      <w:pPr>
+        <w:pStyle w:val="CodeStyle"/>
+        <w:rPr>
+          <w:sz w:val="20"/>
+          <w:szCs w:val="20"/>
+        </w:rPr>
+      </w:pPr>
+      <w:r>
+        <w:t xml:space="preserve"># </w:t>
+      </w:r>
+      <w:r>
+        <w:rPr>
+          <w:sz w:val="20"/>
+          <w:szCs w:val="20"/>
+        </w:rPr>
+        <w:t>[(u'/images/NASA-logosmall.gif', 8761), (u'/images/KSC-logosmall.gif', 7236),</w:t>
+      </w:r>
+      <w:r>
+        <w:rPr>
+          <w:sz w:val="20"/>
+          <w:szCs w:val="20"/>
+        </w:rPr>
+        <w:t>…]</w:t>
+      </w:r>
+    </w:p>
+    <w:p>
+      <w:pPr>
+        <w:pStyle w:val="CodeStyle"/>
+      </w:pPr>
+      <w:r>
+        <w:t>print endpointSum.takeOrdered(10, lambda s: -1 * s[1])</w:t>
+      </w:r>
+    </w:p>
+    <w:p>
+      <w:pPr>
+        <w:pStyle w:val="CodeStyle"/>
+      </w:pPr>
     </w:p>
     <w:p/>
     <w:p>
       <w:pPr>
         <w:pStyle w:val="Heading2"/>
       </w:pPr>
-      <w:bookmarkStart w:id="31" w:name="_Toc459519537"/>
-      <w:r>
-        <w:t>Find the n most common words</w:t>
+      <w:bookmarkStart w:id="31" w:name="_Toc459519538"/>
+      <w:r>
+        <w:t>groupByKey()</w:t>
       </w:r>
       <w:bookmarkEnd w:id="31"/>
-    </w:p>
-    <w:p/>
-    <w:p>
-      <w:pPr>
-        <w:pStyle w:val="CodeStyle"/>
-      </w:pPr>
-      <w:r>
-        <w:t>endpointCountPairTuple = not200.map(lambda log: (log.endpoint, 1))</w:t>
-      </w:r>
-    </w:p>
-    <w:p>
-      <w:pPr>
-        <w:pStyle w:val="CodeStyle"/>
-      </w:pPr>
-      <w:r>
-        <w:t>endpointSum = endpointCountPairTuple.reduceByKey(lambda a,b : a + b)</w:t>
-      </w:r>
-    </w:p>
-    <w:p>
-      <w:pPr>
-        <w:pStyle w:val="CodeStyle"/>
-      </w:pPr>
-      <w:r>
-        <w:t xml:space="preserve"># these endpointSum tuples are like </w:t>
-      </w:r>
-    </w:p>
-    <w:p>
-      <w:pPr>
-        <w:pStyle w:val="CodeStyle"/>
-        <w:rPr>
-          <w:sz w:val="20"/>
-          <w:szCs w:val="20"/>
-        </w:rPr>
-      </w:pPr>
-      <w:r>
-        <w:t xml:space="preserve"># </w:t>
-      </w:r>
-      <w:r>
-        <w:rPr>
-          <w:sz w:val="20"/>
-          <w:szCs w:val="20"/>
-        </w:rPr>
-        <w:t>[(u'/images/NASA-logosmall.gif', 8761), (u'/images/KSC-logosmall.gif', 7236),</w:t>
-      </w:r>
-      <w:r>
-        <w:rPr>
-          <w:sz w:val="20"/>
-          <w:szCs w:val="20"/>
-        </w:rPr>
-        <w:t>…]</w:t>
-      </w:r>
-    </w:p>
-    <w:p>
-      <w:pPr>
-        <w:pStyle w:val="CodeStyle"/>
-      </w:pPr>
-      <w:r>
-        <w:t>print endpointSum.takeOrdered(10, lambda s: -1 * s[1])</w:t>
-      </w:r>
-    </w:p>
-    <w:p>
-      <w:pPr>
-        <w:pStyle w:val="CodeStyle"/>
-      </w:pPr>
-    </w:p>
-    <w:p/>
-    <w:p>
-      <w:pPr>
-        <w:pStyle w:val="Heading2"/>
-      </w:pPr>
-      <w:bookmarkStart w:id="32" w:name="_Toc459519538"/>
-      <w:r>
-        <w:t>groupByKey()</w:t>
-      </w:r>
-      <w:bookmarkEnd w:id="32"/>
     </w:p>
     <w:p/>
     <w:p>
@@ -9595,11 +9593,11 @@
       <w:pPr>
         <w:pStyle w:val="Heading2"/>
       </w:pPr>
-      <w:bookmarkStart w:id="33" w:name="_Toc459519539"/>
+      <w:bookmarkStart w:id="32" w:name="_Toc459519539"/>
       <w:r>
         <w:t>Keep only unique values in a Key-Value PairRDD</w:t>
       </w:r>
-      <w:bookmarkEnd w:id="33"/>
+      <w:bookmarkEnd w:id="32"/>
     </w:p>
     <w:p/>
     <w:p>
@@ -9659,11 +9657,11 @@
       <w:pPr>
         <w:pStyle w:val="Heading2"/>
       </w:pPr>
-      <w:bookmarkStart w:id="34" w:name="_Toc459519540"/>
+      <w:bookmarkStart w:id="33" w:name="_Toc459519540"/>
       <w:r>
         <w:t>Sorting by Keys and Values</w:t>
       </w:r>
-      <w:bookmarkEnd w:id="34"/>
+      <w:bookmarkEnd w:id="33"/>
     </w:p>
     <w:p>
       <w:pPr>
@@ -10268,22 +10266,22 @@
       <w:pPr>
         <w:pStyle w:val="Heading1"/>
       </w:pPr>
-      <w:bookmarkStart w:id="35" w:name="_Toc459519541"/>
+      <w:bookmarkStart w:id="34" w:name="_Toc459519541"/>
       <w:r>
         <w:t>pyspark</w:t>
       </w:r>
+      <w:bookmarkEnd w:id="34"/>
+    </w:p>
+    <w:p/>
+    <w:p>
+      <w:pPr>
+        <w:pStyle w:val="Heading2"/>
+      </w:pPr>
+      <w:bookmarkStart w:id="35" w:name="_Toc459519542"/>
+      <w:r>
+        <w:t>pyspark.sql</w:t>
+      </w:r>
       <w:bookmarkEnd w:id="35"/>
-    </w:p>
-    <w:p/>
-    <w:p>
-      <w:pPr>
-        <w:pStyle w:val="Heading2"/>
-      </w:pPr>
-      <w:bookmarkStart w:id="36" w:name="_Toc459519542"/>
-      <w:r>
-        <w:t>pyspark.sql</w:t>
-      </w:r>
-      <w:bookmarkEnd w:id="36"/>
     </w:p>
     <w:p/>
     <w:p>
@@ -10301,11 +10299,11 @@
       <w:pPr>
         <w:pStyle w:val="Heading3"/>
       </w:pPr>
-      <w:bookmarkStart w:id="37" w:name="_Toc459519543"/>
+      <w:bookmarkStart w:id="36" w:name="_Toc459519543"/>
       <w:r>
         <w:t>pyspark.sql.DataFrame</w:t>
       </w:r>
-      <w:bookmarkEnd w:id="37"/>
+      <w:bookmarkEnd w:id="36"/>
     </w:p>
     <w:p/>
     <w:p>
@@ -10377,22 +10375,41 @@
       <w:pPr>
         <w:pStyle w:val="Heading1"/>
       </w:pPr>
-      <w:bookmarkStart w:id="38" w:name="_Toc459519544"/>
+      <w:bookmarkStart w:id="37" w:name="_Toc459519544"/>
       <w:r>
         <w:t>Resilient Distributed Datasets (RDDs)</w:t>
       </w:r>
+      <w:bookmarkEnd w:id="37"/>
+    </w:p>
+    <w:p/>
+    <w:p>
+      <w:pPr>
+        <w:pStyle w:val="Heading2"/>
+      </w:pPr>
+      <w:bookmarkStart w:id="38" w:name="_Toc459519545"/>
+      <w:r>
+        <w:t>Concatenate Two RDDs</w:t>
+      </w:r>
+    </w:p>
+    <w:p/>
+    <w:p>
+      <w:r>
+        <w:t>corpusRDD = amazonRecToToken.union(googleRecToToken)</w:t>
+      </w:r>
+    </w:p>
+    <w:p>
+      <w:bookmarkStart w:id="39" w:name="_GoBack"/>
+      <w:bookmarkEnd w:id="39"/>
+    </w:p>
+    <w:p/>
+    <w:p>
+      <w:pPr>
+        <w:pStyle w:val="Heading2"/>
+      </w:pPr>
+      <w:r>
+        <w:t>Create an RDD from the items in a list (using flatMap)</w:t>
+      </w:r>
       <w:bookmarkEnd w:id="38"/>
-    </w:p>
-    <w:p/>
-    <w:p>
-      <w:pPr>
-        <w:pStyle w:val="Heading2"/>
-      </w:pPr>
-      <w:bookmarkStart w:id="39" w:name="_Toc459519545"/>
-      <w:r>
-        <w:t>Create an RDD from the items in a list (using flatMap)</w:t>
-      </w:r>
-      <w:bookmarkEnd w:id="39"/>
     </w:p>
     <w:p/>
     <w:p>
@@ -12465,7 +12482,7 @@
 </file>
 
 <file path=customXml/itemProps1.xml><?xml version="1.0" encoding="utf-8"?>
-<ds:datastoreItem xmlns:ds="http://schemas.openxmlformats.org/officeDocument/2006/customXml" ds:itemID="{859550AD-DAFD-4299-BC9F-29BBE4F3CDA0}">
+<ds:datastoreItem xmlns:ds="http://schemas.openxmlformats.org/officeDocument/2006/customXml" ds:itemID="{85C8932F-CCC9-4B17-A611-92E38866A4ED}">
   <ds:schemaRefs>
     <ds:schemaRef ds:uri="http://schemas.openxmlformats.org/officeDocument/2006/bibliography"/>
   </ds:schemaRefs>

</xml_diff>

<commit_message>
mean() of an RDD
</commit_message>
<xml_diff>
--- a/spark_cheatsheet.docx
+++ b/spark_cheatsheet.docx
@@ -6,7 +6,7 @@
       <w:pPr>
         <w:pStyle w:val="Title"/>
       </w:pPr>
-      <w:bookmarkStart w:id="0" w:name="_Toc461347613"/>
+      <w:bookmarkStart w:id="0" w:name="_Toc461349774"/>
       <w:r>
         <w:t>Spark Cheatsheet</w:t>
       </w:r>
@@ -86,7 +86,7 @@
             <w:rPr>
               <w:noProof/>
             </w:rPr>
-            <w:instrText>HYPERLINK \l "_Toc461347613"</w:instrText>
+            <w:instrText>HYPERLINK \l "_Toc461349774"</w:instrText>
           </w:r>
           <w:r>
             <w:rPr>
@@ -134,7 +134,7 @@
               <w:noProof/>
               <w:webHidden/>
             </w:rPr>
-            <w:instrText xml:space="preserve"> PAGEREF _Toc461347613 \h </w:instrText>
+            <w:instrText xml:space="preserve"> PAGEREF _Toc461349774 \h </w:instrText>
           </w:r>
           <w:r>
             <w:rPr>
@@ -185,7 +185,7 @@
               <w:lang w:bidi="ar-SA"/>
             </w:rPr>
           </w:pPr>
-          <w:hyperlink w:anchor="_Toc461347614" w:history="1">
+          <w:hyperlink w:anchor="_Toc461349775" w:history="1">
             <w:r>
               <w:rPr>
                 <w:rStyle w:val="Hyperlink"/>
@@ -212,7 +212,7 @@
                 <w:noProof/>
                 <w:webHidden/>
               </w:rPr>
-              <w:instrText xml:space="preserve"> PAGEREF _Toc461347614 \h </w:instrText>
+              <w:instrText xml:space="preserve"> PAGEREF _Toc461349775 \h </w:instrText>
             </w:r>
             <w:r>
               <w:rPr>
@@ -257,7 +257,7 @@
               <w:lang w:bidi="ar-SA"/>
             </w:rPr>
           </w:pPr>
-          <w:hyperlink w:anchor="_Toc461347615" w:history="1">
+          <w:hyperlink w:anchor="_Toc461349776" w:history="1">
             <w:r>
               <w:rPr>
                 <w:rStyle w:val="Hyperlink"/>
@@ -284,7 +284,7 @@
                 <w:noProof/>
                 <w:webHidden/>
               </w:rPr>
-              <w:instrText xml:space="preserve"> PAGEREF _Toc461347615 \h </w:instrText>
+              <w:instrText xml:space="preserve"> PAGEREF _Toc461349776 \h </w:instrText>
             </w:r>
             <w:r>
               <w:rPr>
@@ -329,7 +329,7 @@
               <w:lang w:bidi="ar-SA"/>
             </w:rPr>
           </w:pPr>
-          <w:hyperlink w:anchor="_Toc461347616" w:history="1">
+          <w:hyperlink w:anchor="_Toc461349777" w:history="1">
             <w:r>
               <w:rPr>
                 <w:rStyle w:val="Hyperlink"/>
@@ -356,7 +356,7 @@
                 <w:noProof/>
                 <w:webHidden/>
               </w:rPr>
-              <w:instrText xml:space="preserve"> PAGEREF _Toc461347616 \h </w:instrText>
+              <w:instrText xml:space="preserve"> PAGEREF _Toc461349777 \h </w:instrText>
             </w:r>
             <w:r>
               <w:rPr>
@@ -401,7 +401,7 @@
               <w:lang w:bidi="ar-SA"/>
             </w:rPr>
           </w:pPr>
-          <w:hyperlink w:anchor="_Toc461347617" w:history="1">
+          <w:hyperlink w:anchor="_Toc461349778" w:history="1">
             <w:r>
               <w:rPr>
                 <w:rStyle w:val="Hyperlink"/>
@@ -428,7 +428,7 @@
                 <w:noProof/>
                 <w:webHidden/>
               </w:rPr>
-              <w:instrText xml:space="preserve"> PAGEREF _Toc461347617 \h </w:instrText>
+              <w:instrText xml:space="preserve"> PAGEREF _Toc461349778 \h </w:instrText>
             </w:r>
             <w:r>
               <w:rPr>
@@ -473,7 +473,7 @@
               <w:lang w:bidi="ar-SA"/>
             </w:rPr>
           </w:pPr>
-          <w:hyperlink w:anchor="_Toc461347618" w:history="1">
+          <w:hyperlink w:anchor="_Toc461349779" w:history="1">
             <w:r>
               <w:rPr>
                 <w:rStyle w:val="Hyperlink"/>
@@ -500,7 +500,7 @@
                 <w:noProof/>
                 <w:webHidden/>
               </w:rPr>
-              <w:instrText xml:space="preserve"> PAGEREF _Toc461347618 \h </w:instrText>
+              <w:instrText xml:space="preserve"> PAGEREF _Toc461349779 \h </w:instrText>
             </w:r>
             <w:r>
               <w:rPr>
@@ -545,7 +545,7 @@
               <w:lang w:bidi="ar-SA"/>
             </w:rPr>
           </w:pPr>
-          <w:hyperlink w:anchor="_Toc461347619" w:history="1">
+          <w:hyperlink w:anchor="_Toc461349780" w:history="1">
             <w:r>
               <w:rPr>
                 <w:rStyle w:val="Hyperlink"/>
@@ -572,7 +572,7 @@
                 <w:noProof/>
                 <w:webHidden/>
               </w:rPr>
-              <w:instrText xml:space="preserve"> PAGEREF _Toc461347619 \h </w:instrText>
+              <w:instrText xml:space="preserve"> PAGEREF _Toc461349780 \h </w:instrText>
             </w:r>
             <w:r>
               <w:rPr>
@@ -617,7 +617,7 @@
               <w:lang w:bidi="ar-SA"/>
             </w:rPr>
           </w:pPr>
-          <w:hyperlink w:anchor="_Toc461347620" w:history="1">
+          <w:hyperlink w:anchor="_Toc461349781" w:history="1">
             <w:r>
               <w:rPr>
                 <w:rStyle w:val="Hyperlink"/>
@@ -644,7 +644,7 @@
                 <w:noProof/>
                 <w:webHidden/>
               </w:rPr>
-              <w:instrText xml:space="preserve"> PAGEREF _Toc461347620 \h </w:instrText>
+              <w:instrText xml:space="preserve"> PAGEREF _Toc461349781 \h </w:instrText>
             </w:r>
             <w:r>
               <w:rPr>
@@ -689,7 +689,7 @@
               <w:lang w:bidi="ar-SA"/>
             </w:rPr>
           </w:pPr>
-          <w:hyperlink w:anchor="_Toc461347621" w:history="1">
+          <w:hyperlink w:anchor="_Toc461349782" w:history="1">
             <w:r>
               <w:rPr>
                 <w:rStyle w:val="Hyperlink"/>
@@ -716,7 +716,7 @@
                 <w:noProof/>
                 <w:webHidden/>
               </w:rPr>
-              <w:instrText xml:space="preserve"> PAGEREF _Toc461347621 \h </w:instrText>
+              <w:instrText xml:space="preserve"> PAGEREF _Toc461349782 \h </w:instrText>
             </w:r>
             <w:r>
               <w:rPr>
@@ -761,7 +761,7 @@
               <w:lang w:bidi="ar-SA"/>
             </w:rPr>
           </w:pPr>
-          <w:hyperlink w:anchor="_Toc461347622" w:history="1">
+          <w:hyperlink w:anchor="_Toc461349783" w:history="1">
             <w:r>
               <w:rPr>
                 <w:rStyle w:val="Hyperlink"/>
@@ -788,7 +788,7 @@
                 <w:noProof/>
                 <w:webHidden/>
               </w:rPr>
-              <w:instrText xml:space="preserve"> PAGEREF _Toc461347622 \h </w:instrText>
+              <w:instrText xml:space="preserve"> PAGEREF _Toc461349783 \h </w:instrText>
             </w:r>
             <w:r>
               <w:rPr>
@@ -833,7 +833,7 @@
               <w:lang w:bidi="ar-SA"/>
             </w:rPr>
           </w:pPr>
-          <w:hyperlink w:anchor="_Toc461347623" w:history="1">
+          <w:hyperlink w:anchor="_Toc461349784" w:history="1">
             <w:r>
               <w:rPr>
                 <w:rStyle w:val="Hyperlink"/>
@@ -860,7 +860,7 @@
                 <w:noProof/>
                 <w:webHidden/>
               </w:rPr>
-              <w:instrText xml:space="preserve"> PAGEREF _Toc461347623 \h </w:instrText>
+              <w:instrText xml:space="preserve"> PAGEREF _Toc461349784 \h </w:instrText>
             </w:r>
             <w:r>
               <w:rPr>
@@ -905,7 +905,7 @@
               <w:lang w:bidi="ar-SA"/>
             </w:rPr>
           </w:pPr>
-          <w:hyperlink w:anchor="_Toc461347624" w:history="1">
+          <w:hyperlink w:anchor="_Toc461349785" w:history="1">
             <w:r>
               <w:rPr>
                 <w:rStyle w:val="Hyperlink"/>
@@ -932,7 +932,7 @@
                 <w:noProof/>
                 <w:webHidden/>
               </w:rPr>
-              <w:instrText xml:space="preserve"> PAGEREF _Toc461347624 \h </w:instrText>
+              <w:instrText xml:space="preserve"> PAGEREF _Toc461349785 \h </w:instrText>
             </w:r>
             <w:r>
               <w:rPr>
@@ -977,7 +977,7 @@
               <w:lang w:bidi="ar-SA"/>
             </w:rPr>
           </w:pPr>
-          <w:hyperlink w:anchor="_Toc461347625" w:history="1">
+          <w:hyperlink w:anchor="_Toc461349786" w:history="1">
             <w:r>
               <w:rPr>
                 <w:rStyle w:val="Hyperlink"/>
@@ -1004,7 +1004,7 @@
                 <w:noProof/>
                 <w:webHidden/>
               </w:rPr>
-              <w:instrText xml:space="preserve"> PAGEREF _Toc461347625 \h </w:instrText>
+              <w:instrText xml:space="preserve"> PAGEREF _Toc461349786 \h </w:instrText>
             </w:r>
             <w:r>
               <w:rPr>
@@ -1049,7 +1049,7 @@
               <w:lang w:bidi="ar-SA"/>
             </w:rPr>
           </w:pPr>
-          <w:hyperlink w:anchor="_Toc461347626" w:history="1">
+          <w:hyperlink w:anchor="_Toc461349787" w:history="1">
             <w:r>
               <w:rPr>
                 <w:rStyle w:val="Hyperlink"/>
@@ -1076,7 +1076,7 @@
                 <w:noProof/>
                 <w:webHidden/>
               </w:rPr>
-              <w:instrText xml:space="preserve"> PAGEREF _Toc461347626 \h </w:instrText>
+              <w:instrText xml:space="preserve"> PAGEREF _Toc461349787 \h </w:instrText>
             </w:r>
             <w:r>
               <w:rPr>
@@ -1121,7 +1121,7 @@
               <w:lang w:bidi="ar-SA"/>
             </w:rPr>
           </w:pPr>
-          <w:hyperlink w:anchor="_Toc461347627" w:history="1">
+          <w:hyperlink w:anchor="_Toc461349788" w:history="1">
             <w:r>
               <w:rPr>
                 <w:rStyle w:val="Hyperlink"/>
@@ -1148,7 +1148,7 @@
                 <w:noProof/>
                 <w:webHidden/>
               </w:rPr>
-              <w:instrText xml:space="preserve"> PAGEREF _Toc461347627 \h </w:instrText>
+              <w:instrText xml:space="preserve"> PAGEREF _Toc461349788 \h </w:instrText>
             </w:r>
             <w:r>
               <w:rPr>
@@ -1193,7 +1193,7 @@
               <w:lang w:bidi="ar-SA"/>
             </w:rPr>
           </w:pPr>
-          <w:hyperlink w:anchor="_Toc461347628" w:history="1">
+          <w:hyperlink w:anchor="_Toc461349789" w:history="1">
             <w:r>
               <w:rPr>
                 <w:rStyle w:val="Hyperlink"/>
@@ -1220,7 +1220,7 @@
                 <w:noProof/>
                 <w:webHidden/>
               </w:rPr>
-              <w:instrText xml:space="preserve"> PAGEREF _Toc461347628 \h </w:instrText>
+              <w:instrText xml:space="preserve"> PAGEREF _Toc461349789 \h </w:instrText>
             </w:r>
             <w:r>
               <w:rPr>
@@ -1265,7 +1265,7 @@
               <w:lang w:bidi="ar-SA"/>
             </w:rPr>
           </w:pPr>
-          <w:hyperlink w:anchor="_Toc461347629" w:history="1">
+          <w:hyperlink w:anchor="_Toc461349790" w:history="1">
             <w:r>
               <w:rPr>
                 <w:rStyle w:val="Hyperlink"/>
@@ -1292,7 +1292,7 @@
                 <w:noProof/>
                 <w:webHidden/>
               </w:rPr>
-              <w:instrText xml:space="preserve"> PAGEREF _Toc461347629 \h </w:instrText>
+              <w:instrText xml:space="preserve"> PAGEREF _Toc461349790 \h </w:instrText>
             </w:r>
             <w:r>
               <w:rPr>
@@ -1337,7 +1337,7 @@
               <w:lang w:bidi="ar-SA"/>
             </w:rPr>
           </w:pPr>
-          <w:hyperlink w:anchor="_Toc461347630" w:history="1">
+          <w:hyperlink w:anchor="_Toc461349791" w:history="1">
             <w:r>
               <w:rPr>
                 <w:rStyle w:val="Hyperlink"/>
@@ -1364,7 +1364,7 @@
                 <w:noProof/>
                 <w:webHidden/>
               </w:rPr>
-              <w:instrText xml:space="preserve"> PAGEREF _Toc461347630 \h </w:instrText>
+              <w:instrText xml:space="preserve"> PAGEREF _Toc461349791 \h </w:instrText>
             </w:r>
             <w:r>
               <w:rPr>
@@ -1409,7 +1409,7 @@
               <w:lang w:bidi="ar-SA"/>
             </w:rPr>
           </w:pPr>
-          <w:hyperlink w:anchor="_Toc461347631" w:history="1">
+          <w:hyperlink w:anchor="_Toc461349792" w:history="1">
             <w:r>
               <w:rPr>
                 <w:rStyle w:val="Hyperlink"/>
@@ -1436,7 +1436,7 @@
                 <w:noProof/>
                 <w:webHidden/>
               </w:rPr>
-              <w:instrText xml:space="preserve"> PAGEREF _Toc461347631 \h </w:instrText>
+              <w:instrText xml:space="preserve"> PAGEREF _Toc461349792 \h </w:instrText>
             </w:r>
             <w:r>
               <w:rPr>
@@ -1481,7 +1481,7 @@
               <w:lang w:bidi="ar-SA"/>
             </w:rPr>
           </w:pPr>
-          <w:hyperlink w:anchor="_Toc461347632" w:history="1">
+          <w:hyperlink w:anchor="_Toc461349793" w:history="1">
             <w:r>
               <w:rPr>
                 <w:rStyle w:val="Hyperlink"/>
@@ -1508,7 +1508,7 @@
                 <w:noProof/>
                 <w:webHidden/>
               </w:rPr>
-              <w:instrText xml:space="preserve"> PAGEREF _Toc461347632 \h </w:instrText>
+              <w:instrText xml:space="preserve"> PAGEREF _Toc461349793 \h </w:instrText>
             </w:r>
             <w:r>
               <w:rPr>
@@ -1553,7 +1553,7 @@
               <w:lang w:bidi="ar-SA"/>
             </w:rPr>
           </w:pPr>
-          <w:hyperlink w:anchor="_Toc461347633" w:history="1">
+          <w:hyperlink w:anchor="_Toc461349794" w:history="1">
             <w:r>
               <w:rPr>
                 <w:rStyle w:val="Hyperlink"/>
@@ -1580,7 +1580,7 @@
                 <w:noProof/>
                 <w:webHidden/>
               </w:rPr>
-              <w:instrText xml:space="preserve"> PAGEREF _Toc461347633 \h </w:instrText>
+              <w:instrText xml:space="preserve"> PAGEREF _Toc461349794 \h </w:instrText>
             </w:r>
             <w:r>
               <w:rPr>
@@ -1625,7 +1625,7 @@
               <w:lang w:bidi="ar-SA"/>
             </w:rPr>
           </w:pPr>
-          <w:hyperlink w:anchor="_Toc461347634" w:history="1">
+          <w:hyperlink w:anchor="_Toc461349795" w:history="1">
             <w:r>
               <w:rPr>
                 <w:rStyle w:val="Hyperlink"/>
@@ -1652,7 +1652,7 @@
                 <w:noProof/>
                 <w:webHidden/>
               </w:rPr>
-              <w:instrText xml:space="preserve"> PAGEREF _Toc461347634 \h </w:instrText>
+              <w:instrText xml:space="preserve"> PAGEREF _Toc461349795 \h </w:instrText>
             </w:r>
             <w:r>
               <w:rPr>
@@ -1697,7 +1697,7 @@
               <w:lang w:bidi="ar-SA"/>
             </w:rPr>
           </w:pPr>
-          <w:hyperlink w:anchor="_Toc461347635" w:history="1">
+          <w:hyperlink w:anchor="_Toc461349796" w:history="1">
             <w:r>
               <w:rPr>
                 <w:rStyle w:val="Hyperlink"/>
@@ -1724,7 +1724,7 @@
                 <w:noProof/>
                 <w:webHidden/>
               </w:rPr>
-              <w:instrText xml:space="preserve"> PAGEREF _Toc461347635 \h </w:instrText>
+              <w:instrText xml:space="preserve"> PAGEREF _Toc461349796 \h </w:instrText>
             </w:r>
             <w:r>
               <w:rPr>
@@ -1769,7 +1769,7 @@
               <w:lang w:bidi="ar-SA"/>
             </w:rPr>
           </w:pPr>
-          <w:hyperlink w:anchor="_Toc461347636" w:history="1">
+          <w:hyperlink w:anchor="_Toc461349797" w:history="1">
             <w:r>
               <w:rPr>
                 <w:rStyle w:val="Hyperlink"/>
@@ -1796,7 +1796,7 @@
                 <w:noProof/>
                 <w:webHidden/>
               </w:rPr>
-              <w:instrText xml:space="preserve"> PAGEREF _Toc461347636 \h </w:instrText>
+              <w:instrText xml:space="preserve"> PAGEREF _Toc461349797 \h </w:instrText>
             </w:r>
             <w:r>
               <w:rPr>
@@ -1841,7 +1841,7 @@
               <w:lang w:bidi="ar-SA"/>
             </w:rPr>
           </w:pPr>
-          <w:hyperlink w:anchor="_Toc461347637" w:history="1">
+          <w:hyperlink w:anchor="_Toc461349798" w:history="1">
             <w:r>
               <w:rPr>
                 <w:rStyle w:val="Hyperlink"/>
@@ -1868,7 +1868,7 @@
                 <w:noProof/>
                 <w:webHidden/>
               </w:rPr>
-              <w:instrText xml:space="preserve"> PAGEREF _Toc461347637 \h </w:instrText>
+              <w:instrText xml:space="preserve"> PAGEREF _Toc461349798 \h </w:instrText>
             </w:r>
             <w:r>
               <w:rPr>
@@ -1913,7 +1913,7 @@
               <w:lang w:bidi="ar-SA"/>
             </w:rPr>
           </w:pPr>
-          <w:hyperlink w:anchor="_Toc461347638" w:history="1">
+          <w:hyperlink w:anchor="_Toc461349799" w:history="1">
             <w:r>
               <w:rPr>
                 <w:rStyle w:val="Hyperlink"/>
@@ -1940,7 +1940,7 @@
                 <w:noProof/>
                 <w:webHidden/>
               </w:rPr>
-              <w:instrText xml:space="preserve"> PAGEREF _Toc461347638 \h </w:instrText>
+              <w:instrText xml:space="preserve"> PAGEREF _Toc461349799 \h </w:instrText>
             </w:r>
             <w:r>
               <w:rPr>
@@ -1985,7 +1985,7 @@
               <w:lang w:bidi="ar-SA"/>
             </w:rPr>
           </w:pPr>
-          <w:hyperlink w:anchor="_Toc461347639" w:history="1">
+          <w:hyperlink w:anchor="_Toc461349800" w:history="1">
             <w:r>
               <w:rPr>
                 <w:rStyle w:val="Hyperlink"/>
@@ -2012,7 +2012,7 @@
                 <w:noProof/>
                 <w:webHidden/>
               </w:rPr>
-              <w:instrText xml:space="preserve"> PAGEREF _Toc461347639 \h </w:instrText>
+              <w:instrText xml:space="preserve"> PAGEREF _Toc461349800 \h </w:instrText>
             </w:r>
             <w:r>
               <w:rPr>
@@ -2057,7 +2057,7 @@
               <w:lang w:bidi="ar-SA"/>
             </w:rPr>
           </w:pPr>
-          <w:hyperlink w:anchor="_Toc461347640" w:history="1">
+          <w:hyperlink w:anchor="_Toc461349801" w:history="1">
             <w:r>
               <w:rPr>
                 <w:rStyle w:val="Hyperlink"/>
@@ -2084,7 +2084,7 @@
                 <w:noProof/>
                 <w:webHidden/>
               </w:rPr>
-              <w:instrText xml:space="preserve"> PAGEREF _Toc461347640 \h </w:instrText>
+              <w:instrText xml:space="preserve"> PAGEREF _Toc461349801 \h </w:instrText>
             </w:r>
             <w:r>
               <w:rPr>
@@ -2129,7 +2129,7 @@
               <w:lang w:bidi="ar-SA"/>
             </w:rPr>
           </w:pPr>
-          <w:hyperlink w:anchor="_Toc461347641" w:history="1">
+          <w:hyperlink w:anchor="_Toc461349802" w:history="1">
             <w:r>
               <w:rPr>
                 <w:rStyle w:val="Hyperlink"/>
@@ -2156,7 +2156,7 @@
                 <w:noProof/>
                 <w:webHidden/>
               </w:rPr>
-              <w:instrText xml:space="preserve"> PAGEREF _Toc461347641 \h </w:instrText>
+              <w:instrText xml:space="preserve"> PAGEREF _Toc461349802 \h </w:instrText>
             </w:r>
             <w:r>
               <w:rPr>
@@ -2201,7 +2201,7 @@
               <w:lang w:bidi="ar-SA"/>
             </w:rPr>
           </w:pPr>
-          <w:hyperlink w:anchor="_Toc461347642" w:history="1">
+          <w:hyperlink w:anchor="_Toc461349803" w:history="1">
             <w:r>
               <w:rPr>
                 <w:rStyle w:val="Hyperlink"/>
@@ -2228,7 +2228,7 @@
                 <w:noProof/>
                 <w:webHidden/>
               </w:rPr>
-              <w:instrText xml:space="preserve"> PAGEREF _Toc461347642 \h </w:instrText>
+              <w:instrText xml:space="preserve"> PAGEREF _Toc461349803 \h </w:instrText>
             </w:r>
             <w:r>
               <w:rPr>
@@ -2273,7 +2273,7 @@
               <w:lang w:bidi="ar-SA"/>
             </w:rPr>
           </w:pPr>
-          <w:hyperlink w:anchor="_Toc461347643" w:history="1">
+          <w:hyperlink w:anchor="_Toc461349804" w:history="1">
             <w:r>
               <w:rPr>
                 <w:rStyle w:val="Hyperlink"/>
@@ -2300,7 +2300,7 @@
                 <w:noProof/>
                 <w:webHidden/>
               </w:rPr>
-              <w:instrText xml:space="preserve"> PAGEREF _Toc461347643 \h </w:instrText>
+              <w:instrText xml:space="preserve"> PAGEREF _Toc461349804 \h </w:instrText>
             </w:r>
             <w:r>
               <w:rPr>
@@ -2345,7 +2345,7 @@
               <w:lang w:bidi="ar-SA"/>
             </w:rPr>
           </w:pPr>
-          <w:hyperlink w:anchor="_Toc461347644" w:history="1">
+          <w:hyperlink w:anchor="_Toc461349805" w:history="1">
             <w:r>
               <w:rPr>
                 <w:rStyle w:val="Hyperlink"/>
@@ -2372,7 +2372,7 @@
                 <w:noProof/>
                 <w:webHidden/>
               </w:rPr>
-              <w:instrText xml:space="preserve"> PAGEREF _Toc461347644 \h </w:instrText>
+              <w:instrText xml:space="preserve"> PAGEREF _Toc461349805 \h </w:instrText>
             </w:r>
             <w:r>
               <w:rPr>
@@ -2417,7 +2417,7 @@
               <w:lang w:bidi="ar-SA"/>
             </w:rPr>
           </w:pPr>
-          <w:hyperlink w:anchor="_Toc461347645" w:history="1">
+          <w:hyperlink w:anchor="_Toc461349806" w:history="1">
             <w:r>
               <w:rPr>
                 <w:rStyle w:val="Hyperlink"/>
@@ -2444,7 +2444,7 @@
                 <w:noProof/>
                 <w:webHidden/>
               </w:rPr>
-              <w:instrText xml:space="preserve"> PAGEREF _Toc461347645 \h </w:instrText>
+              <w:instrText xml:space="preserve"> PAGEREF _Toc461349806 \h </w:instrText>
             </w:r>
             <w:r>
               <w:rPr>
@@ -2489,7 +2489,7 @@
               <w:lang w:bidi="ar-SA"/>
             </w:rPr>
           </w:pPr>
-          <w:hyperlink w:anchor="_Toc461347646" w:history="1">
+          <w:hyperlink w:anchor="_Toc461349807" w:history="1">
             <w:r>
               <w:rPr>
                 <w:rStyle w:val="Hyperlink"/>
@@ -2516,7 +2516,7 @@
                 <w:noProof/>
                 <w:webHidden/>
               </w:rPr>
-              <w:instrText xml:space="preserve"> PAGEREF _Toc461347646 \h </w:instrText>
+              <w:instrText xml:space="preserve"> PAGEREF _Toc461349807 \h </w:instrText>
             </w:r>
             <w:r>
               <w:rPr>
@@ -2561,7 +2561,7 @@
               <w:lang w:bidi="ar-SA"/>
             </w:rPr>
           </w:pPr>
-          <w:hyperlink w:anchor="_Toc461347647" w:history="1">
+          <w:hyperlink w:anchor="_Toc461349808" w:history="1">
             <w:r>
               <w:rPr>
                 <w:rStyle w:val="Hyperlink"/>
@@ -2588,7 +2588,7 @@
                 <w:noProof/>
                 <w:webHidden/>
               </w:rPr>
-              <w:instrText xml:space="preserve"> PAGEREF _Toc461347647 \h </w:instrText>
+              <w:instrText xml:space="preserve"> PAGEREF _Toc461349808 \h </w:instrText>
             </w:r>
             <w:r>
               <w:rPr>
@@ -2633,7 +2633,7 @@
               <w:lang w:bidi="ar-SA"/>
             </w:rPr>
           </w:pPr>
-          <w:hyperlink w:anchor="_Toc461347648" w:history="1">
+          <w:hyperlink w:anchor="_Toc461349809" w:history="1">
             <w:r>
               <w:rPr>
                 <w:rStyle w:val="Hyperlink"/>
@@ -2660,7 +2660,7 @@
                 <w:noProof/>
                 <w:webHidden/>
               </w:rPr>
-              <w:instrText xml:space="preserve"> PAGEREF _Toc461347648 \h </w:instrText>
+              <w:instrText xml:space="preserve"> PAGEREF _Toc461349809 \h </w:instrText>
             </w:r>
             <w:r>
               <w:rPr>
@@ -2705,7 +2705,7 @@
               <w:lang w:bidi="ar-SA"/>
             </w:rPr>
           </w:pPr>
-          <w:hyperlink w:anchor="_Toc461347649" w:history="1">
+          <w:hyperlink w:anchor="_Toc461349810" w:history="1">
             <w:r>
               <w:rPr>
                 <w:rStyle w:val="Hyperlink"/>
@@ -2732,7 +2732,7 @@
                 <w:noProof/>
                 <w:webHidden/>
               </w:rPr>
-              <w:instrText xml:space="preserve"> PAGEREF _Toc461347649 \h </w:instrText>
+              <w:instrText xml:space="preserve"> PAGEREF _Toc461349810 \h </w:instrText>
             </w:r>
             <w:r>
               <w:rPr>
@@ -2777,7 +2777,7 @@
               <w:lang w:bidi="ar-SA"/>
             </w:rPr>
           </w:pPr>
-          <w:hyperlink w:anchor="_Toc461347650" w:history="1">
+          <w:hyperlink w:anchor="_Toc461349811" w:history="1">
             <w:r>
               <w:rPr>
                 <w:rStyle w:val="Hyperlink"/>
@@ -2804,7 +2804,7 @@
                 <w:noProof/>
                 <w:webHidden/>
               </w:rPr>
-              <w:instrText xml:space="preserve"> PAGEREF _Toc461347650 \h </w:instrText>
+              <w:instrText xml:space="preserve"> PAGEREF _Toc461349811 \h </w:instrText>
             </w:r>
             <w:r>
               <w:rPr>
@@ -2849,7 +2849,7 @@
               <w:lang w:bidi="ar-SA"/>
             </w:rPr>
           </w:pPr>
-          <w:hyperlink w:anchor="_Toc461347651" w:history="1">
+          <w:hyperlink w:anchor="_Toc461349812" w:history="1">
             <w:r>
               <w:rPr>
                 <w:rStyle w:val="Hyperlink"/>
@@ -2876,7 +2876,7 @@
                 <w:noProof/>
                 <w:webHidden/>
               </w:rPr>
-              <w:instrText xml:space="preserve"> PAGEREF _Toc461347651 \h </w:instrText>
+              <w:instrText xml:space="preserve"> PAGEREF _Toc461349812 \h </w:instrText>
             </w:r>
             <w:r>
               <w:rPr>
@@ -2921,7 +2921,7 @@
               <w:lang w:bidi="ar-SA"/>
             </w:rPr>
           </w:pPr>
-          <w:hyperlink w:anchor="_Toc461347652" w:history="1">
+          <w:hyperlink w:anchor="_Toc461349813" w:history="1">
             <w:r>
               <w:rPr>
                 <w:rStyle w:val="Hyperlink"/>
@@ -2948,7 +2948,7 @@
                 <w:noProof/>
                 <w:webHidden/>
               </w:rPr>
-              <w:instrText xml:space="preserve"> PAGEREF _Toc461347652 \h </w:instrText>
+              <w:instrText xml:space="preserve"> PAGEREF _Toc461349813 \h </w:instrText>
             </w:r>
             <w:r>
               <w:rPr>
@@ -2993,7 +2993,7 @@
               <w:lang w:bidi="ar-SA"/>
             </w:rPr>
           </w:pPr>
-          <w:hyperlink w:anchor="_Toc461347653" w:history="1">
+          <w:hyperlink w:anchor="_Toc461349814" w:history="1">
             <w:r>
               <w:rPr>
                 <w:rStyle w:val="Hyperlink"/>
@@ -3020,7 +3020,7 @@
                 <w:noProof/>
                 <w:webHidden/>
               </w:rPr>
-              <w:instrText xml:space="preserve"> PAGEREF _Toc461347653 \h </w:instrText>
+              <w:instrText xml:space="preserve"> PAGEREF _Toc461349814 \h </w:instrText>
             </w:r>
             <w:r>
               <w:rPr>
@@ -3065,7 +3065,7 @@
               <w:lang w:bidi="ar-SA"/>
             </w:rPr>
           </w:pPr>
-          <w:hyperlink w:anchor="_Toc461347654" w:history="1">
+          <w:hyperlink w:anchor="_Toc461349815" w:history="1">
             <w:r>
               <w:rPr>
                 <w:rStyle w:val="Hyperlink"/>
@@ -3092,7 +3092,7 @@
                 <w:noProof/>
                 <w:webHidden/>
               </w:rPr>
-              <w:instrText xml:space="preserve"> PAGEREF _Toc461347654 \h </w:instrText>
+              <w:instrText xml:space="preserve"> PAGEREF _Toc461349815 \h </w:instrText>
             </w:r>
             <w:r>
               <w:rPr>
@@ -3137,13 +3137,13 @@
               <w:lang w:bidi="ar-SA"/>
             </w:rPr>
           </w:pPr>
-          <w:hyperlink w:anchor="_Toc461347655" w:history="1">
+          <w:hyperlink w:anchor="_Toc461349816" w:history="1">
             <w:r>
               <w:rPr>
                 <w:rStyle w:val="Hyperlink"/>
                 <w:noProof/>
               </w:rPr>
-              <w:t>Resilient Distributed Datasets (RDDs)</w:t>
+              <w:t>RDDs  (Resilient Distributed Datasets)</w:t>
             </w:r>
             <w:r>
               <w:rPr>
@@ -3164,7 +3164,7 @@
                 <w:noProof/>
                 <w:webHidden/>
               </w:rPr>
-              <w:instrText xml:space="preserve"> PAGEREF _Toc461347655 \h </w:instrText>
+              <w:instrText xml:space="preserve"> PAGEREF _Toc461349816 \h </w:instrText>
             </w:r>
             <w:r>
               <w:rPr>
@@ -3209,7 +3209,7 @@
               <w:lang w:bidi="ar-SA"/>
             </w:rPr>
           </w:pPr>
-          <w:hyperlink w:anchor="_Toc461347656" w:history="1">
+          <w:hyperlink w:anchor="_Toc461349817" w:history="1">
             <w:r>
               <w:rPr>
                 <w:rStyle w:val="Hyperlink"/>
@@ -3236,7 +3236,7 @@
                 <w:noProof/>
                 <w:webHidden/>
               </w:rPr>
-              <w:instrText xml:space="preserve"> PAGEREF _Toc461347656 \h </w:instrText>
+              <w:instrText xml:space="preserve"> PAGEREF _Toc461349817 \h </w:instrText>
             </w:r>
             <w:r>
               <w:rPr>
@@ -3281,7 +3281,7 @@
               <w:lang w:bidi="ar-SA"/>
             </w:rPr>
           </w:pPr>
-          <w:hyperlink w:anchor="_Toc461347657" w:history="1">
+          <w:hyperlink w:anchor="_Toc461349818" w:history="1">
             <w:r>
               <w:rPr>
                 <w:rStyle w:val="Hyperlink"/>
@@ -3308,7 +3308,7 @@
                 <w:noProof/>
                 <w:webHidden/>
               </w:rPr>
-              <w:instrText xml:space="preserve"> PAGEREF _Toc461347657 \h </w:instrText>
+              <w:instrText xml:space="preserve"> PAGEREF _Toc461349818 \h </w:instrText>
             </w:r>
             <w:r>
               <w:rPr>
@@ -3353,7 +3353,7 @@
               <w:lang w:bidi="ar-SA"/>
             </w:rPr>
           </w:pPr>
-          <w:hyperlink w:anchor="_Toc461347658" w:history="1">
+          <w:hyperlink w:anchor="_Toc461349819" w:history="1">
             <w:r>
               <w:rPr>
                 <w:rStyle w:val="Hyperlink"/>
@@ -3380,7 +3380,7 @@
                 <w:noProof/>
                 <w:webHidden/>
               </w:rPr>
-              <w:instrText xml:space="preserve"> PAGEREF _Toc461347658 \h </w:instrText>
+              <w:instrText xml:space="preserve"> PAGEREF _Toc461349819 \h </w:instrText>
             </w:r>
             <w:r>
               <w:rPr>
@@ -3425,7 +3425,7 @@
               <w:lang w:bidi="ar-SA"/>
             </w:rPr>
           </w:pPr>
-          <w:hyperlink w:anchor="_Toc461347659" w:history="1">
+          <w:hyperlink w:anchor="_Toc461349820" w:history="1">
             <w:r>
               <w:rPr>
                 <w:rStyle w:val="Hyperlink"/>
@@ -3452,7 +3452,7 @@
                 <w:noProof/>
                 <w:webHidden/>
               </w:rPr>
-              <w:instrText xml:space="preserve"> PAGEREF _Toc461347659 \h </w:instrText>
+              <w:instrText xml:space="preserve"> PAGEREF _Toc461349820 \h </w:instrText>
             </w:r>
             <w:r>
               <w:rPr>
@@ -3497,7 +3497,7 @@
               <w:lang w:bidi="ar-SA"/>
             </w:rPr>
           </w:pPr>
-          <w:hyperlink w:anchor="_Toc461347660" w:history="1">
+          <w:hyperlink w:anchor="_Toc461349821" w:history="1">
             <w:r>
               <w:rPr>
                 <w:rStyle w:val="Hyperlink"/>
@@ -3524,7 +3524,7 @@
                 <w:noProof/>
                 <w:webHidden/>
               </w:rPr>
-              <w:instrText xml:space="preserve"> PAGEREF _Toc461347660 \h </w:instrText>
+              <w:instrText xml:space="preserve"> PAGEREF _Toc461349821 \h </w:instrText>
             </w:r>
             <w:r>
               <w:rPr>
@@ -3569,7 +3569,7 @@
               <w:lang w:bidi="ar-SA"/>
             </w:rPr>
           </w:pPr>
-          <w:hyperlink w:anchor="_Toc461347661" w:history="1">
+          <w:hyperlink w:anchor="_Toc461349822" w:history="1">
             <w:r>
               <w:rPr>
                 <w:rStyle w:val="Hyperlink"/>
@@ -3596,7 +3596,7 @@
                 <w:noProof/>
                 <w:webHidden/>
               </w:rPr>
-              <w:instrText xml:space="preserve"> PAGEREF _Toc461347661 \h </w:instrText>
+              <w:instrText xml:space="preserve"> PAGEREF _Toc461349822 \h </w:instrText>
             </w:r>
             <w:r>
               <w:rPr>
@@ -3641,13 +3641,13 @@
               <w:lang w:bidi="ar-SA"/>
             </w:rPr>
           </w:pPr>
-          <w:hyperlink w:anchor="_Toc461347662" w:history="1">
+          <w:hyperlink w:anchor="_Toc461349823" w:history="1">
             <w:r>
               <w:rPr>
                 <w:rStyle w:val="Hyperlink"/>
                 <w:noProof/>
               </w:rPr>
-              <w:t>Number of elements in the RDD</w:t>
+              <w:t>Mean of Elements in an RDD</w:t>
             </w:r>
             <w:r>
               <w:rPr>
@@ -3668,7 +3668,7 @@
                 <w:noProof/>
                 <w:webHidden/>
               </w:rPr>
-              <w:instrText xml:space="preserve"> PAGEREF _Toc461347662 \h </w:instrText>
+              <w:instrText xml:space="preserve"> PAGEREF _Toc461349823 \h </w:instrText>
             </w:r>
             <w:r>
               <w:rPr>
@@ -3688,7 +3688,7 @@
                 <w:noProof/>
                 <w:webHidden/>
               </w:rPr>
-              <w:t>20</w:t>
+              <w:t>19</w:t>
             </w:r>
             <w:r>
               <w:rPr>
@@ -3713,12 +3713,84 @@
               <w:lang w:bidi="ar-SA"/>
             </w:rPr>
           </w:pPr>
-          <w:hyperlink w:anchor="_Toc461347663" w:history="1">
+          <w:hyperlink w:anchor="_Toc461349824" w:history="1">
             <w:r>
               <w:rPr>
                 <w:rStyle w:val="Hyperlink"/>
                 <w:noProof/>
               </w:rPr>
+              <w:t>Number of elements in the RDD</w:t>
+            </w:r>
+            <w:r>
+              <w:rPr>
+                <w:noProof/>
+                <w:webHidden/>
+              </w:rPr>
+              <w:tab/>
+            </w:r>
+            <w:r>
+              <w:rPr>
+                <w:noProof/>
+                <w:webHidden/>
+              </w:rPr>
+              <w:fldChar w:fldCharType="begin"/>
+            </w:r>
+            <w:r>
+              <w:rPr>
+                <w:noProof/>
+                <w:webHidden/>
+              </w:rPr>
+              <w:instrText xml:space="preserve"> PAGEREF _Toc461349824 \h </w:instrText>
+            </w:r>
+            <w:r>
+              <w:rPr>
+                <w:noProof/>
+                <w:webHidden/>
+              </w:rPr>
+            </w:r>
+            <w:r>
+              <w:rPr>
+                <w:noProof/>
+                <w:webHidden/>
+              </w:rPr>
+              <w:fldChar w:fldCharType="separate"/>
+            </w:r>
+            <w:r>
+              <w:rPr>
+                <w:noProof/>
+                <w:webHidden/>
+              </w:rPr>
+              <w:t>20</w:t>
+            </w:r>
+            <w:r>
+              <w:rPr>
+                <w:noProof/>
+                <w:webHidden/>
+              </w:rPr>
+              <w:fldChar w:fldCharType="end"/>
+            </w:r>
+          </w:hyperlink>
+        </w:p>
+        <w:p>
+          <w:pPr>
+            <w:pStyle w:val="TOC2"/>
+            <w:tabs>
+              <w:tab w:val="right" w:leader="dot" w:pos="10880"/>
+            </w:tabs>
+            <w:rPr>
+              <w:rFonts w:eastAsiaTheme="minorEastAsia" w:cstheme="minorBidi"/>
+              <w:noProof/>
+              <w:sz w:val="22"/>
+              <w:szCs w:val="22"/>
+              <w:lang w:bidi="ar-SA"/>
+            </w:rPr>
+          </w:pPr>
+          <w:hyperlink w:anchor="_Toc461349825" w:history="1">
+            <w:r>
+              <w:rPr>
+                <w:rStyle w:val="Hyperlink"/>
+                <w:noProof/>
+              </w:rPr>
               <w:t>Read a file into an RDD</w:t>
             </w:r>
             <w:r>
@@ -3740,7 +3812,7 @@
                 <w:noProof/>
                 <w:webHidden/>
               </w:rPr>
-              <w:instrText xml:space="preserve"> PAGEREF _Toc461347663 \h </w:instrText>
+              <w:instrText xml:space="preserve"> PAGEREF _Toc461349825 \h </w:instrText>
             </w:r>
             <w:r>
               <w:rPr>
@@ -3785,7 +3857,7 @@
               <w:lang w:bidi="ar-SA"/>
             </w:rPr>
           </w:pPr>
-          <w:hyperlink w:anchor="_Toc461347664" w:history="1">
+          <w:hyperlink w:anchor="_Toc461349826" w:history="1">
             <w:r>
               <w:rPr>
                 <w:rStyle w:val="Hyperlink"/>
@@ -3812,7 +3884,7 @@
                 <w:noProof/>
                 <w:webHidden/>
               </w:rPr>
-              <w:instrText xml:space="preserve"> PAGEREF _Toc461347664 \h </w:instrText>
+              <w:instrText xml:space="preserve"> PAGEREF _Toc461349826 \h </w:instrText>
             </w:r>
             <w:r>
               <w:rPr>
@@ -3857,7 +3929,7 @@
               <w:lang w:bidi="ar-SA"/>
             </w:rPr>
           </w:pPr>
-          <w:hyperlink w:anchor="_Toc461347665" w:history="1">
+          <w:hyperlink w:anchor="_Toc461349827" w:history="1">
             <w:r>
               <w:rPr>
                 <w:rStyle w:val="Hyperlink"/>
@@ -3884,7 +3956,7 @@
                 <w:noProof/>
                 <w:webHidden/>
               </w:rPr>
-              <w:instrText xml:space="preserve"> PAGEREF _Toc461347665 \h </w:instrText>
+              <w:instrText xml:space="preserve"> PAGEREF _Toc461349827 \h </w:instrText>
             </w:r>
             <w:r>
               <w:rPr>
@@ -3929,7 +4001,7 @@
               <w:lang w:bidi="ar-SA"/>
             </w:rPr>
           </w:pPr>
-          <w:hyperlink w:anchor="_Toc461347666" w:history="1">
+          <w:hyperlink w:anchor="_Toc461349828" w:history="1">
             <w:r>
               <w:rPr>
                 <w:rStyle w:val="Hyperlink"/>
@@ -3956,7 +4028,7 @@
                 <w:noProof/>
                 <w:webHidden/>
               </w:rPr>
-              <w:instrText xml:space="preserve"> PAGEREF _Toc461347666 \h </w:instrText>
+              <w:instrText xml:space="preserve"> PAGEREF _Toc461349828 \h </w:instrText>
             </w:r>
             <w:r>
               <w:rPr>
@@ -4020,7 +4092,7 @@
         <w:pStyle w:val="Heading1"/>
         <w:spacing w:before="0"/>
       </w:pPr>
-      <w:bookmarkStart w:id="2" w:name="_Toc461347614"/>
+      <w:bookmarkStart w:id="2" w:name="_Toc461349775"/>
       <w:r>
         <w:t>DataBricks Notebooks</w:t>
       </w:r>
@@ -4030,7 +4102,7 @@
       <w:pPr>
         <w:pStyle w:val="Heading2"/>
       </w:pPr>
-      <w:bookmarkStart w:id="3" w:name="_Toc461347615"/>
+      <w:bookmarkStart w:id="3" w:name="_Toc461349776"/>
       <w:r>
         <w:t>Plotting using matplotlib</w:t>
       </w:r>
@@ -4165,7 +4237,7 @@
         <w:pStyle w:val="Heading1"/>
         <w:spacing w:before="0"/>
       </w:pPr>
-      <w:bookmarkStart w:id="4" w:name="_Toc461347616"/>
+      <w:bookmarkStart w:id="4" w:name="_Toc461349777"/>
       <w:r>
         <w:t>DataFrames</w:t>
       </w:r>
@@ -4179,7 +4251,7 @@
       <w:pPr>
         <w:pStyle w:val="Heading2"/>
       </w:pPr>
-      <w:bookmarkStart w:id="5" w:name="_Toc461347617"/>
+      <w:bookmarkStart w:id="5" w:name="_Toc461349778"/>
       <w:r>
         <w:t>Average of a column</w:t>
       </w:r>
@@ -4336,7 +4408,7 @@
       <w:pPr>
         <w:pStyle w:val="Heading2"/>
       </w:pPr>
-      <w:bookmarkStart w:id="6" w:name="_Toc461347618"/>
+      <w:bookmarkStart w:id="6" w:name="_Toc461349779"/>
       <w:r>
         <w:t>Cache a DataFrame</w:t>
       </w:r>
@@ -4419,7 +4491,7 @@
       <w:pPr>
         <w:pStyle w:val="Heading2"/>
       </w:pPr>
-      <w:bookmarkStart w:id="7" w:name="_Toc461347619"/>
+      <w:bookmarkStart w:id="7" w:name="_Toc461349780"/>
       <w:r>
         <w:t>Display a DataFrame as a Chart</w:t>
       </w:r>
@@ -4434,7 +4506,7 @@
       <w:pPr>
         <w:pStyle w:val="Heading3"/>
       </w:pPr>
-      <w:bookmarkStart w:id="8" w:name="_Toc461347620"/>
+      <w:bookmarkStart w:id="8" w:name="_Toc461349781"/>
       <w:r>
         <w:t>Histogram</w:t>
       </w:r>
@@ -4552,7 +4624,7 @@
       <w:pPr>
         <w:pStyle w:val="Heading3"/>
       </w:pPr>
-      <w:bookmarkStart w:id="9" w:name="_Toc461347621"/>
+      <w:bookmarkStart w:id="9" w:name="_Toc461349782"/>
       <w:r>
         <w:t>Scatter Plot</w:t>
       </w:r>
@@ -4628,7 +4700,7 @@
       <w:pPr>
         <w:pStyle w:val="Heading2"/>
       </w:pPr>
-      <w:bookmarkStart w:id="10" w:name="_Toc461347622"/>
+      <w:bookmarkStart w:id="10" w:name="_Toc461349783"/>
       <w:r>
         <w:t>Display Data Frame as json</w:t>
       </w:r>
@@ -4957,7 +5029,7 @@
       <w:pPr>
         <w:pStyle w:val="Heading2"/>
       </w:pPr>
-      <w:bookmarkStart w:id="11" w:name="_Toc461347623"/>
+      <w:bookmarkStart w:id="11" w:name="_Toc461349784"/>
       <w:r>
         <w:t>Display Spark DataFrame Columns and Types</w:t>
       </w:r>
@@ -5003,7 +5075,7 @@
       <w:pPr>
         <w:pStyle w:val="Heading2"/>
       </w:pPr>
-      <w:bookmarkStart w:id="12" w:name="_Toc461347624"/>
+      <w:bookmarkStart w:id="12" w:name="_Toc461349785"/>
       <w:r>
         <w:t>Display a Spark DataFrame schema</w:t>
       </w:r>
@@ -5063,7 +5135,7 @@
       <w:pPr>
         <w:pStyle w:val="Heading2"/>
       </w:pPr>
-      <w:bookmarkStart w:id="13" w:name="_Toc461347625"/>
+      <w:bookmarkStart w:id="13" w:name="_Toc461349786"/>
       <w:r>
         <w:t>Execute a Lambda on a DataFrame</w:t>
       </w:r>
@@ -5856,7 +5928,7 @@
       <w:pPr>
         <w:pStyle w:val="Heading2"/>
       </w:pPr>
-      <w:bookmarkStart w:id="14" w:name="_Toc461347626"/>
+      <w:bookmarkStart w:id="14" w:name="_Toc461349787"/>
       <w:r>
         <w:t>Grouping Data in a DataFrame</w:t>
       </w:r>
@@ -5869,7 +5941,7 @@
       <w:pPr>
         <w:pStyle w:val="Heading3"/>
       </w:pPr>
-      <w:bookmarkStart w:id="15" w:name="_Toc461347627"/>
+      <w:bookmarkStart w:id="15" w:name="_Toc461349788"/>
       <w:r>
         <w:t>count, average</w:t>
       </w:r>
@@ -6276,7 +6348,7 @@
       <w:pPr>
         <w:pStyle w:val="Heading2"/>
       </w:pPr>
-      <w:bookmarkStart w:id="16" w:name="_Toc461347628"/>
+      <w:bookmarkStart w:id="16" w:name="_Toc461349789"/>
       <w:r>
         <w:t>Join on two DataFrames</w:t>
       </w:r>
@@ -7119,7 +7191,7 @@
       <w:pPr>
         <w:pStyle w:val="Heading2"/>
       </w:pPr>
-      <w:bookmarkStart w:id="17" w:name="_Toc461347629"/>
+      <w:bookmarkStart w:id="17" w:name="_Toc461349790"/>
       <w:r>
         <w:t>max() or min() of a DataFrame column</w:t>
       </w:r>
@@ -7236,7 +7308,7 @@
       <w:pPr>
         <w:pStyle w:val="Heading2"/>
       </w:pPr>
-      <w:bookmarkStart w:id="18" w:name="_Toc461347630"/>
+      <w:bookmarkStart w:id="18" w:name="_Toc461349791"/>
       <w:r>
         <w:t>Randomly Split a DataFrame</w:t>
       </w:r>
@@ -7345,7 +7417,7 @@
       <w:pPr>
         <w:pStyle w:val="Heading2"/>
       </w:pPr>
-      <w:bookmarkStart w:id="19" w:name="_Toc461347631"/>
+      <w:bookmarkStart w:id="19" w:name="_Toc461349792"/>
       <w:r>
         <w:t>Read a DataFrame from a CSV file with Schema</w:t>
       </w:r>
@@ -7572,7 +7644,7 @@
       <w:pPr>
         <w:pStyle w:val="Heading2"/>
       </w:pPr>
-      <w:bookmarkStart w:id="20" w:name="_Toc461347632"/>
+      <w:bookmarkStart w:id="20" w:name="_Toc461349793"/>
       <w:r>
         <w:t>Read a DataFrame from a Text File</w:t>
       </w:r>
@@ -8010,7 +8082,7 @@
       <w:pPr>
         <w:pStyle w:val="Heading2"/>
       </w:pPr>
-      <w:bookmarkStart w:id="21" w:name="_Toc461347633"/>
+      <w:bookmarkStart w:id="21" w:name="_Toc461349794"/>
       <w:r>
         <w:t>Remove Punctuation from a DataFrame Column</w:t>
       </w:r>
@@ -8772,7 +8844,7 @@
       <w:pPr>
         <w:pStyle w:val="Heading2"/>
       </w:pPr>
-      <w:bookmarkStart w:id="22" w:name="_Toc461347634"/>
+      <w:bookmarkStart w:id="22" w:name="_Toc461349795"/>
       <w:r>
         <w:t>Rename a Column</w:t>
       </w:r>
@@ -8914,7 +8986,7 @@
       <w:pPr>
         <w:pStyle w:val="Heading2"/>
       </w:pPr>
-      <w:bookmarkStart w:id="23" w:name="_Toc461347635"/>
+      <w:bookmarkStart w:id="23" w:name="_Toc461349796"/>
       <w:r>
         <w:t>Select columns or column derivatives from a DataFrame</w:t>
       </w:r>
@@ -8988,7 +9060,7 @@
       <w:pPr>
         <w:pStyle w:val="Heading2"/>
       </w:pPr>
-      <w:bookmarkStart w:id="24" w:name="_Toc461347636"/>
+      <w:bookmarkStart w:id="24" w:name="_Toc461349797"/>
       <w:r>
         <w:t>Summary Statistics for a DataFrame</w:t>
       </w:r>
@@ -9080,7 +9152,7 @@
       <w:pPr>
         <w:pStyle w:val="Heading1"/>
       </w:pPr>
-      <w:bookmarkStart w:id="25" w:name="_Toc461347637"/>
+      <w:bookmarkStart w:id="25" w:name="_Toc461349798"/>
       <w:r>
         <w:t>MLLib</w:t>
       </w:r>
@@ -9095,7 +9167,7 @@
       <w:pPr>
         <w:pStyle w:val="Heading2"/>
       </w:pPr>
-      <w:bookmarkStart w:id="26" w:name="_Toc461347638"/>
+      <w:bookmarkStart w:id="26" w:name="_Toc461349799"/>
       <w:r>
         <w:t>DenseVector</w:t>
       </w:r>
@@ -9128,7 +9200,7 @@
       <w:pPr>
         <w:pStyle w:val="Heading2"/>
       </w:pPr>
-      <w:bookmarkStart w:id="27" w:name="_Toc461347639"/>
+      <w:bookmarkStart w:id="27" w:name="_Toc461349800"/>
       <w:r>
         <w:t>Dot Product (DenseVector)</w:t>
       </w:r>
@@ -9190,7 +9262,7 @@
       <w:pPr>
         <w:pStyle w:val="Heading2"/>
       </w:pPr>
-      <w:bookmarkStart w:id="28" w:name="_Toc461347640"/>
+      <w:bookmarkStart w:id="28" w:name="_Toc461349801"/>
       <w:r>
         <w:t>LabeledPoint</w:t>
       </w:r>
@@ -9304,7 +9376,7 @@
       <w:pPr>
         <w:pStyle w:val="Heading2"/>
       </w:pPr>
-      <w:bookmarkStart w:id="29" w:name="_Toc461347641"/>
+      <w:bookmarkStart w:id="29" w:name="_Toc461349802"/>
       <w:r>
         <w:t>VectorAssembler</w:t>
       </w:r>
@@ -9482,7 +9554,7 @@
       <w:pPr>
         <w:pStyle w:val="Heading1"/>
       </w:pPr>
-      <w:bookmarkStart w:id="30" w:name="_Toc461347642"/>
+      <w:bookmarkStart w:id="30" w:name="_Toc461349803"/>
       <w:r>
         <w:t>Pair RDDs</w:t>
       </w:r>
@@ -9493,7 +9565,7 @@
       <w:pPr>
         <w:pStyle w:val="Heading2"/>
       </w:pPr>
-      <w:bookmarkStart w:id="31" w:name="_Toc461347643"/>
+      <w:bookmarkStart w:id="31" w:name="_Toc461349804"/>
       <w:r>
         <w:t>Count the occurrences of a word</w:t>
       </w:r>
@@ -9770,7 +9842,7 @@
       <w:pPr>
         <w:pStyle w:val="Heading2"/>
       </w:pPr>
-      <w:bookmarkStart w:id="32" w:name="_Toc461347644"/>
+      <w:bookmarkStart w:id="32" w:name="_Toc461349805"/>
       <w:r>
         <w:t>Count the number of unique words</w:t>
       </w:r>
@@ -9828,7 +9900,7 @@
       <w:pPr>
         <w:pStyle w:val="Heading2"/>
       </w:pPr>
-      <w:bookmarkStart w:id="33" w:name="_Toc461347645"/>
+      <w:bookmarkStart w:id="33" w:name="_Toc461349806"/>
       <w:r>
         <w:t>Extract the Keys</w:t>
       </w:r>
@@ -9859,7 +9931,7 @@
       <w:pPr>
         <w:pStyle w:val="Heading3"/>
       </w:pPr>
-      <w:bookmarkStart w:id="34" w:name="_Toc461347646"/>
+      <w:bookmarkStart w:id="34" w:name="_Toc461349807"/>
       <w:r>
         <w:t>Return as a list</w:t>
       </w:r>
@@ -9879,7 +9951,7 @@
       <w:pPr>
         <w:pStyle w:val="Heading2"/>
       </w:pPr>
-      <w:bookmarkStart w:id="35" w:name="_Toc461347647"/>
+      <w:bookmarkStart w:id="35" w:name="_Toc461349808"/>
       <w:r>
         <w:t>Find the n most common words</w:t>
       </w:r>
@@ -9954,7 +10026,7 @@
       <w:pPr>
         <w:pStyle w:val="Heading2"/>
       </w:pPr>
-      <w:bookmarkStart w:id="36" w:name="_Toc461347648"/>
+      <w:bookmarkStart w:id="36" w:name="_Toc461349809"/>
       <w:r>
         <w:t>groupByKey()</w:t>
       </w:r>
@@ -10293,7 +10365,7 @@
       <w:pPr>
         <w:pStyle w:val="Heading2"/>
       </w:pPr>
-      <w:bookmarkStart w:id="37" w:name="_Toc461347649"/>
+      <w:bookmarkStart w:id="37" w:name="_Toc461349810"/>
       <w:r>
         <w:t>Join Pair RDDs by Key</w:t>
       </w:r>
@@ -10354,7 +10426,7 @@
       <w:pPr>
         <w:pStyle w:val="Heading2"/>
       </w:pPr>
-      <w:bookmarkStart w:id="38" w:name="_Toc461347650"/>
+      <w:bookmarkStart w:id="38" w:name="_Toc461349811"/>
       <w:r>
         <w:t>Keep only unique values in a Key-Value PairRDD</w:t>
       </w:r>
@@ -10418,7 +10490,7 @@
       <w:pPr>
         <w:pStyle w:val="Heading2"/>
       </w:pPr>
-      <w:bookmarkStart w:id="39" w:name="_Toc461347651"/>
+      <w:bookmarkStart w:id="39" w:name="_Toc461349812"/>
       <w:r>
         <w:t>Sorting by Keys and Values</w:t>
       </w:r>
@@ -11027,7 +11099,7 @@
       <w:pPr>
         <w:pStyle w:val="Heading1"/>
       </w:pPr>
-      <w:bookmarkStart w:id="40" w:name="_Toc461347652"/>
+      <w:bookmarkStart w:id="40" w:name="_Toc461349813"/>
       <w:r>
         <w:t>pyspark</w:t>
       </w:r>
@@ -11038,7 +11110,7 @@
       <w:pPr>
         <w:pStyle w:val="Heading2"/>
       </w:pPr>
-      <w:bookmarkStart w:id="41" w:name="_Toc461347653"/>
+      <w:bookmarkStart w:id="41" w:name="_Toc461349814"/>
       <w:r>
         <w:t>pyspark.sql</w:t>
       </w:r>
@@ -11060,7 +11132,7 @@
       <w:pPr>
         <w:pStyle w:val="Heading3"/>
       </w:pPr>
-      <w:bookmarkStart w:id="42" w:name="_Toc461347654"/>
+      <w:bookmarkStart w:id="42" w:name="_Toc461349815"/>
       <w:r>
         <w:t>pyspark.sql.DataFrame</w:t>
       </w:r>
@@ -11136,9 +11208,18 @@
       <w:pPr>
         <w:pStyle w:val="Heading1"/>
       </w:pPr>
-      <w:bookmarkStart w:id="43" w:name="_Toc461347655"/>
-      <w:r>
-        <w:t>Resilient Distributed Datasets (RDDs)</w:t>
+      <w:bookmarkStart w:id="43" w:name="_Toc461349816"/>
+      <w:r>
+        <w:t>RDDs  (</w:t>
+      </w:r>
+      <w:r>
+        <w:t>Resi</w:t>
+      </w:r>
+      <w:r>
+        <w:t>lient Distributed Datasets</w:t>
+      </w:r>
+      <w:r>
+        <w:t>)</w:t>
       </w:r>
       <w:bookmarkEnd w:id="43"/>
     </w:p>
@@ -11147,7 +11228,7 @@
       <w:pPr>
         <w:pStyle w:val="Heading2"/>
       </w:pPr>
-      <w:bookmarkStart w:id="44" w:name="_Toc461347656"/>
+      <w:bookmarkStart w:id="44" w:name="_Toc461349817"/>
       <w:r>
         <w:t>Cartesion Product of the Elements of an RDD</w:t>
       </w:r>
@@ -11201,7 +11282,7 @@
       <w:pPr>
         <w:pStyle w:val="Heading2"/>
       </w:pPr>
-      <w:bookmarkStart w:id="45" w:name="_Toc461347657"/>
+      <w:bookmarkStart w:id="45" w:name="_Toc461349818"/>
       <w:r>
         <w:t>Concatenate Two RDDs</w:t>
       </w:r>
@@ -11219,7 +11300,7 @@
       <w:pPr>
         <w:pStyle w:val="Heading2"/>
       </w:pPr>
-      <w:bookmarkStart w:id="46" w:name="_Toc461347658"/>
+      <w:bookmarkStart w:id="46" w:name="_Toc461349819"/>
       <w:r>
         <w:t>Create an RDD from the items in a list (using flatMap)</w:t>
       </w:r>
@@ -11307,7 +11388,7 @@
       <w:pPr>
         <w:pStyle w:val="Heading2"/>
       </w:pPr>
-      <w:bookmarkStart w:id="47" w:name="_Toc461347659"/>
+      <w:bookmarkStart w:id="47" w:name="_Toc461349820"/>
       <w:r>
         <w:t>Extract the first n data points from an RDD</w:t>
       </w:r>
@@ -11334,7 +11415,7 @@
       <w:pPr>
         <w:pStyle w:val="Heading2"/>
       </w:pPr>
-      <w:bookmarkStart w:id="48" w:name="_Toc461347660"/>
+      <w:bookmarkStart w:id="48" w:name="_Toc461349821"/>
       <w:r>
         <w:t>Filter an RDD</w:t>
       </w:r>
@@ -11464,7 +11545,7 @@
       <w:pPr>
         <w:pStyle w:val="Heading2"/>
       </w:pPr>
-      <w:bookmarkStart w:id="49" w:name="_Toc461347661"/>
+      <w:bookmarkStart w:id="49" w:name="_Toc461349822"/>
       <w:r>
         <w:t>Get Distinct Elements in an RDD</w:t>
       </w:r>
@@ -11507,6 +11588,26 @@
       <w:r>
         <w:t>badUniqueEndpoints = badEndpoints.distinct()</w:t>
       </w:r>
+    </w:p>
+    <w:p>
+      <w:pPr>
+        <w:spacing w:after="200" w:line="276" w:lineRule="auto"/>
+      </w:pPr>
+    </w:p>
+    <w:p>
+      <w:pPr>
+        <w:spacing w:after="200" w:line="276" w:lineRule="auto"/>
+      </w:pPr>
+    </w:p>
+    <w:p>
+      <w:pPr>
+        <w:pStyle w:val="Heading2"/>
+      </w:pPr>
+      <w:bookmarkStart w:id="50" w:name="_Toc461349823"/>
+      <w:r>
+        <w:t>Mean of Elements in an RDD</w:t>
+      </w:r>
+      <w:bookmarkEnd w:id="50"/>
     </w:p>
     <w:p>
       <w:pPr>
@@ -11522,6 +11623,9 @@
         </w:rPr>
       </w:pPr>
       <w:r>
+        <w:t>someRDD.mean()</w:t>
+      </w:r>
+      <w:r>
         <w:br w:type="page"/>
       </w:r>
     </w:p>
@@ -11529,11 +11633,11 @@
       <w:pPr>
         <w:pStyle w:val="Heading2"/>
       </w:pPr>
-      <w:bookmarkStart w:id="50" w:name="_Toc461347662"/>
+      <w:bookmarkStart w:id="51" w:name="_Toc461349824"/>
       <w:r>
         <w:t>Number of elements in the RDD</w:t>
       </w:r>
-      <w:bookmarkEnd w:id="50"/>
+      <w:bookmarkEnd w:id="51"/>
     </w:p>
     <w:p/>
     <w:p>
@@ -11571,11 +11675,11 @@
       <w:pPr>
         <w:pStyle w:val="Heading2"/>
       </w:pPr>
-      <w:bookmarkStart w:id="51" w:name="_Toc461347663"/>
+      <w:bookmarkStart w:id="52" w:name="_Toc461349825"/>
       <w:r>
         <w:t>Read a file into an RDD</w:t>
       </w:r>
-      <w:bookmarkEnd w:id="51"/>
+      <w:bookmarkEnd w:id="52"/>
     </w:p>
     <w:p/>
     <w:p>
@@ -11653,11 +11757,11 @@
       <w:pPr>
         <w:pStyle w:val="Heading1"/>
       </w:pPr>
-      <w:bookmarkStart w:id="52" w:name="_Toc461347664"/>
+      <w:bookmarkStart w:id="53" w:name="_Toc461349826"/>
       <w:r>
         <w:t>SQL Tables</w:t>
       </w:r>
-      <w:bookmarkEnd w:id="52"/>
+      <w:bookmarkEnd w:id="53"/>
     </w:p>
     <w:p>
       <w:pPr>
@@ -11668,11 +11772,11 @@
       <w:pPr>
         <w:pStyle w:val="Heading2"/>
       </w:pPr>
-      <w:bookmarkStart w:id="53" w:name="_Toc461347665"/>
+      <w:bookmarkStart w:id="54" w:name="_Toc461349827"/>
       <w:r>
         <w:t>Create a DataFrame from a SQL Table</w:t>
       </w:r>
-      <w:bookmarkEnd w:id="53"/>
+      <w:bookmarkEnd w:id="54"/>
     </w:p>
     <w:p>
       <w:pPr>
@@ -11771,11 +11875,11 @@
       <w:pPr>
         <w:pStyle w:val="Heading2"/>
       </w:pPr>
-      <w:bookmarkStart w:id="54" w:name="_Toc461347666"/>
+      <w:bookmarkStart w:id="55" w:name="_Toc461349828"/>
       <w:r>
         <w:t>Register a DataFrame as a SQL Table</w:t>
       </w:r>
-      <w:bookmarkEnd w:id="54"/>
+      <w:bookmarkEnd w:id="55"/>
     </w:p>
     <w:p>
       <w:pPr>
@@ -13313,7 +13417,7 @@
 </file>
 
 <file path=customXml/itemProps1.xml><?xml version="1.0" encoding="utf-8"?>
-<ds:datastoreItem xmlns:ds="http://schemas.openxmlformats.org/officeDocument/2006/customXml" ds:itemID="{747165DF-2DC8-4EDA-82F5-8D9CF07314A8}">
+<ds:datastoreItem xmlns:ds="http://schemas.openxmlformats.org/officeDocument/2006/customXml" ds:itemID="{0F12D47B-46E4-47D3-B75E-A33D4BAB6608}">
   <ds:schemaRefs>
     <ds:schemaRef ds:uri="http://schemas.openxmlformats.org/officeDocument/2006/bibliography"/>
   </ds:schemaRefs>

</xml_diff>